<commit_message>
Added pdf, edited README, and Introduction
Added pdf file and also added some lines to move the table in the
tex/pdf file because long table was making a blank page.
</commit_message>
<xml_diff>
--- a/Introduction/Introduction.docx
+++ b/Introduction/Introduction.docx
@@ -183,52 +183,17 @@
         <w:t xml:space="preserve">.</w:t>
       </w:r>
     </w:p>
-    <w:bookmarkStart w:id="30" w:name="entertainment-categories"/>
-    <w:p>
-      <w:pPr>
-        <w:pStyle w:val="Heading3"/>
-      </w:pPr>
-      <w:r>
-        <w:t xml:space="preserve">Entertainment Categories</w:t>
-      </w:r>
-    </w:p>
-    <w:bookmarkEnd w:id="30"/>
-    <w:p>
-      <w:r>
-        <w:t xml:space="preserve">Entertainment used to mean "show business," or the business of creating shows for film, television, radio and theaters. Nowadays, thanks to the Internet, "entertainment" can happen anywhere you have an Internet connection, so the "entertainment industry" arguably embraces almost all artistic endeavors from publishing to video games, to the visual arts, fine arts, dance, making</w:t>
-      </w:r>
-      <w:r>
-        <w:t xml:space="preserve"> </w:t>
-      </w:r>
-      <w:hyperlink r:id="rId31">
-        <w:r>
-          <w:rPr>
-            <w:rStyle w:val="Link"/>
-          </w:rPr>
-          <w:t xml:space="preserve">vines</w:t>
-        </w:r>
-      </w:hyperlink>
-      <w:r>
-        <w:t xml:space="preserve">,</w:t>
-      </w:r>
-      <w:r>
-        <w:t xml:space="preserve"> </w:t>
-      </w:r>
-      <w:hyperlink r:id="rId32">
-        <w:r>
-          <w:rPr>
-            <w:rStyle w:val="Link"/>
-          </w:rPr>
-          <w:t xml:space="preserve">mashups</w:t>
-        </w:r>
-      </w:hyperlink>
-      <w:r>
-        <w:t xml:space="preserve">, music (all kinds!), as well as the usual feature films, television, and radio (Pandora, Spotify, and your local AM station).</w:t>
-      </w:r>
-    </w:p>
-    <w:p>
-      <w:r>
-        <w:t xml:space="preserve">Wikipedia breaks the industry down into the following categories, most of which come with their own issues, specific trade unions, production techniques, rules, customs, case law, and negotiation strategies:</w:t>
+    <w:p>
+      <w:r>
+        <w:t xml:space="preserve">Some bad reasons for becoming an entertainment lawyer are because you want to hang out with celebrities. Sure entertainment lawyers typically love the arts and admire their clients, but at bottom they WORK long and hard for their clients, and the limelight is just a distraction.</w:t>
+      </w:r>
+    </w:p>
+    <w:p>
+      <w:pPr>
+        <w:pStyle w:val="BlockQuote"/>
+      </w:pPr>
+      <w:r>
+        <w:t xml:space="preserve">Just like Frances Gumm became Judy Garland, and Thomas Mapother III became Tom Cruise, "entertainment law" is actually a more glamorized, fabricated name for contract law, copyright law, intellectual property law, licensing law, litigation, and working really hard just like every other lawyer out there . . . . Entertainment lawyers are merely copyright, contract, or IP lawyers who have clients in the entertainment business, just like sports lawyers have clients in the sports business.</w:t>
       </w:r>
     </w:p>
     <w:p>
@@ -240,17 +205,19 @@
         </w:numPr>
       </w:pPr>
       <w:r>
-        <w:rPr>
-          <w:b/>
-        </w:rPr>
-        <w:t xml:space="preserve">film</w:t>
-      </w:r>
-      <w:r>
-        <w:t xml:space="preserve"> </w:t>
-      </w:r>
-      <w:r>
-        <w:t xml:space="preserve">- covering option agreements, finance, chain of title issues, talent agreements (screenwriters, film directors, actors, composers, production designers), production and post production and trade union issues, distribution issues, motion picture industry negotiations distribution, and general intellectual property issues especially relating to copyright and, to a lesser extent, trademarks;</w:t>
-      </w:r>
+        <w:t xml:space="preserve">Erica Winter,</w:t>
+      </w:r>
+      <w:r>
+        <w:t xml:space="preserve"> </w:t>
+      </w:r>
+      <w:hyperlink r:id="rId30">
+        <w:r>
+          <w:rPr>
+            <w:rStyle w:val="Link"/>
+          </w:rPr>
+          <w:t xml:space="preserve">Entertainment Law - Glamor By Association?</w:t>
+        </w:r>
+      </w:hyperlink>
     </w:p>
     <w:p>
       <w:pPr>
@@ -261,332 +228,66 @@
         </w:numPr>
       </w:pPr>
       <w:r>
-        <w:rPr>
-          <w:b/>
-        </w:rPr>
-        <w:t xml:space="preserve">multimedia</w:t>
-      </w:r>
-      <w:r>
-        <w:t xml:space="preserve"> </w:t>
-      </w:r>
-      <w:r>
-        <w:t xml:space="preserve">- including software licensing issues, video game development and production, Information technology law, and general intellectual property issues;</w:t>
-      </w:r>
-    </w:p>
-    <w:p>
-      <w:pPr>
-        <w:pStyle w:val="Compact"/>
-        <w:numPr>
-          <w:numId w:val="3"/>
-          <w:ilvl w:val="0"/>
-        </w:numPr>
-      </w:pPr>
-      <w:r>
-        <w:rPr>
-          <w:b/>
-        </w:rPr>
-        <w:t xml:space="preserve">music</w:t>
-      </w:r>
-      <w:r>
-        <w:t xml:space="preserve"> </w:t>
-      </w:r>
-      <w:r>
-        <w:t xml:space="preserve">- including talent agreements (musicians, composers), producer agreements, and synchronization rights, music industry negotiation and general intellectual property issues, especially relating to copyright (see music law);</w:t>
-      </w:r>
-    </w:p>
-    <w:p>
-      <w:pPr>
-        <w:pStyle w:val="Compact"/>
-        <w:numPr>
-          <w:numId w:val="3"/>
-          <w:ilvl w:val="0"/>
-        </w:numPr>
-      </w:pPr>
-      <w:r>
-        <w:rPr>
-          <w:b/>
-        </w:rPr>
-        <w:t xml:space="preserve">publishing and print media issues</w:t>
-      </w:r>
-      <w:r>
-        <w:t xml:space="preserve"> </w:t>
-      </w:r>
-      <w:r>
-        <w:t xml:space="preserve">- including advertising, models, author agreements and general intellectual property issues, especially relating to copyright;</w:t>
-      </w:r>
-    </w:p>
-    <w:p>
-      <w:pPr>
-        <w:pStyle w:val="Compact"/>
-        <w:numPr>
-          <w:numId w:val="3"/>
-          <w:ilvl w:val="0"/>
-        </w:numPr>
-      </w:pPr>
-      <w:r>
-        <w:rPr>
-          <w:b/>
-        </w:rPr>
-        <w:t xml:space="preserve">television and radio</w:t>
-      </w:r>
-      <w:r>
-        <w:t xml:space="preserve"> </w:t>
-      </w:r>
-      <w:r>
-        <w:t xml:space="preserve">- including broadcast licensing and regulatory issues, mechanical licenses, and general intellectual property issues, especially relating to copyright;</w:t>
-      </w:r>
-    </w:p>
-    <w:p>
-      <w:pPr>
-        <w:pStyle w:val="Compact"/>
-        <w:numPr>
-          <w:numId w:val="3"/>
-          <w:ilvl w:val="0"/>
-        </w:numPr>
-      </w:pPr>
-      <w:r>
-        <w:rPr>
-          <w:b/>
-        </w:rPr>
-        <w:t xml:space="preserve">theater</w:t>
-      </w:r>
-      <w:r>
-        <w:t xml:space="preserve"> </w:t>
-      </w:r>
-      <w:r>
-        <w:t xml:space="preserve">- including rental agreements and co-production agreements, and other performance oriented legal issues;</w:t>
-      </w:r>
-    </w:p>
-    <w:p>
-      <w:pPr>
-        <w:pStyle w:val="Compact"/>
-        <w:numPr>
-          <w:numId w:val="3"/>
-          <w:ilvl w:val="0"/>
-        </w:numPr>
-      </w:pPr>
-      <w:r>
-        <w:rPr>
-          <w:b/>
-        </w:rPr>
-        <w:t xml:space="preserve">visual arts and design</w:t>
-      </w:r>
-      <w:r>
-        <w:t xml:space="preserve"> </w:t>
-      </w:r>
-      <w:r>
-        <w:t xml:space="preserve">- including fine arts, issues of consignment of artworks to art dealers, moral rights of sculptors regarding works in public places; and industrial design, issues related to the protection of graphic design elements in products.</w:t>
-      </w:r>
-    </w:p>
-    <w:p>
-      <w:pPr>
-        <w:pStyle w:val="BlockQuote"/>
-      </w:pPr>
+        <w:t xml:space="preserve">Diane Dannenfeldt,</w:t>
+      </w:r>
+      <w:r>
+        <w:t xml:space="preserve"> </w:t>
+      </w:r>
+      <w:hyperlink r:id="rId31">
+        <w:r>
+          <w:rPr>
+            <w:rStyle w:val="Link"/>
+          </w:rPr>
+          <w:t xml:space="preserve">How Entertainment Lawyers Work</w:t>
+        </w:r>
+      </w:hyperlink>
+    </w:p>
+    <w:bookmarkStart w:id="32" w:name="entertainment-categories"/>
+    <w:p>
+      <w:pPr>
+        <w:pStyle w:val="Heading3"/>
+      </w:pPr>
+      <w:r>
+        <w:t xml:space="preserve">Entertainment Categories</w:t>
+      </w:r>
+    </w:p>
+    <w:bookmarkEnd w:id="32"/>
+    <w:p>
+      <w:r>
+        <w:t xml:space="preserve">Entertainment used to mean "show business," or the business of creating shows for film, television, radio and theaters. Nowadays, thanks to the Internet, "entertainment" can happen anywhere you have an Internet connection, so the "entertainment industry" arguably embraces almost all artistic endeavors from publishing to video games, to the visual arts, fine arts, dance, making</w:t>
+      </w:r>
+      <w:r>
+        <w:t xml:space="preserve"> </w:t>
+      </w:r>
       <w:hyperlink r:id="rId33">
         <w:r>
           <w:rPr>
             <w:rStyle w:val="Link"/>
           </w:rPr>
-          <w:t xml:space="preserve">Wikipedia: Entertainment Law Categories</w:t>
-        </w:r>
-      </w:hyperlink>
-      <w:r>
-        <w:t xml:space="preserve">.</w:t>
-      </w:r>
-    </w:p>
-    <w:p>
-      <w:r>
-        <w:t xml:space="preserve">No way can we cover all industries, but I have worked in several of them, and they tend to have common denominators of intellectual property, representation, contracts, taxes, satisfactory work product, guilds and unions, and more.</w:t>
-      </w:r>
-    </w:p>
-    <w:bookmarkStart w:id="34" w:name="the-talent"/>
-    <w:p>
-      <w:pPr>
-        <w:pStyle w:val="Heading2"/>
-      </w:pPr>
-      <w:r>
-        <w:t xml:space="preserve">The Talent</w:t>
-      </w:r>
-    </w:p>
-    <w:bookmarkEnd w:id="34"/>
-    <w:p>
-      <w:r>
-        <w:t xml:space="preserve">What drives the entertainment industries is Talent. People who can make something that others want to read, see, hear, watch,</w:t>
-      </w:r>
-      <w:r>
-        <w:t xml:space="preserve"> </w:t>
-      </w:r>
-      <w:r>
-        <w:rPr>
-          <w:i/>
-        </w:rPr>
-        <w:t xml:space="preserve">share</w:t>
-      </w:r>
-      <w:r>
-        <w:t xml:space="preserve"> </w:t>
-      </w:r>
-      <w:r>
-        <w:t xml:space="preserve">or</w:t>
-      </w:r>
-      <w:r>
-        <w:t xml:space="preserve"> </w:t>
-      </w:r>
-      <w:r>
-        <w:rPr>
-          <w:i/>
-        </w:rPr>
-        <w:t xml:space="preserve">like</w:t>
-      </w:r>
-      <w:r>
-        <w:t xml:space="preserve"> </w:t>
-      </w:r>
-      <w:r>
-        <w:t xml:space="preserve">are "the Talent," the natural resources of the entertainment industry. You may think of them (and yourselves) as human oil wells gushing potentially valuable</w:t>
-      </w:r>
-      <w:r>
-        <w:t xml:space="preserve"> </w:t>
-      </w:r>
-      <w:hyperlink r:id="rId35">
-        <w:r>
-          <w:rPr>
-            <w:rStyle w:val="Link"/>
-          </w:rPr>
-          <w:t xml:space="preserve">intellectual property</w:t>
-        </w:r>
-      </w:hyperlink>
-      <w:r>
-        <w:t xml:space="preserve">.</w:t>
-      </w:r>
-    </w:p>
-    <w:p>
-      <w:r>
-        <w:t xml:space="preserve">Modern information technologies make it easy for hundreds, even thousands, of musicians, visual and graphics artists, programmers, technicians, writers, producers, and editors (sometimes working on different continents) to collaborate on mega entertainment franchises,</w:t>
-      </w:r>
-      <w:r>
-        <w:t xml:space="preserve"> </w:t>
-      </w:r>
-      <w:r>
-        <w:rPr>
-          <w:i/>
-        </w:rPr>
-        <w:t xml:space="preserve">Lord of the Rings</w:t>
-      </w:r>
-      <w:r>
-        <w:t xml:space="preserve"> </w:t>
-      </w:r>
-      <w:r>
-        <w:t xml:space="preserve">or</w:t>
-      </w:r>
-      <w:r>
-        <w:t xml:space="preserve"> </w:t>
-      </w:r>
-      <w:r>
-        <w:rPr>
-          <w:i/>
-        </w:rPr>
-        <w:t xml:space="preserve">Avatar</w:t>
-      </w:r>
-      <w:r>
-        <w:t xml:space="preserve"> </w:t>
-      </w:r>
-      <w:r>
-        <w:t xml:space="preserve">or</w:t>
-      </w:r>
-      <w:r>
-        <w:t xml:space="preserve"> </w:t>
-      </w:r>
-      <w:r>
-        <w:rPr>
-          <w:i/>
-        </w:rPr>
-        <w:t xml:space="preserve">Pirates of the Carribean</w:t>
-      </w:r>
-      <w:r>
-        <w:t xml:space="preserve"> </w:t>
-      </w:r>
-      <w:r>
-        <w:t xml:space="preserve">which generate billions in profits for their global corporate owners.</w:t>
-      </w:r>
-    </w:p>
-    <w:p>
-      <w:r>
-        <w:t xml:space="preserve">At the other extreme, anybody with a computer can write and publish books, or even make like Dave Eggers and start your own Internet publishing house (</w:t>
-      </w:r>
-      <w:hyperlink r:id="rId36">
-        <w:r>
-          <w:rPr>
-            <w:rStyle w:val="Link"/>
-          </w:rPr>
-          <w:t xml:space="preserve">McSweeney's</w:t>
-        </w:r>
-      </w:hyperlink>
-      <w:r>
-        <w:t xml:space="preserve">). The</w:t>
-      </w:r>
-      <w:r>
-        <w:t xml:space="preserve"> </w:t>
-      </w:r>
-      <w:r>
-        <w:rPr>
-          <w:i/>
-        </w:rPr>
-        <w:t xml:space="preserve">50 Shades of Grey</w:t>
-      </w:r>
-      <w:r>
-        <w:t xml:space="preserve"> </w:t>
-      </w:r>
-      <w:r>
-        <w:t xml:space="preserve">empire (90 million sold and counting) began on a</w:t>
-      </w:r>
-      <w:r>
-        <w:t xml:space="preserve"> </w:t>
-      </w:r>
-      <w:r>
-        <w:rPr>
-          <w:i/>
-        </w:rPr>
-        <w:t xml:space="preserve">Twilight</w:t>
-      </w:r>
-      <w:r>
-        <w:t xml:space="preserve"> </w:t>
-      </w:r>
-      <w:r>
-        <w:t xml:space="preserve">fan-fiction website. Anybody with a decent video camera can ring the bell with a 100 million</w:t>
-      </w:r>
-      <w:r>
-        <w:t xml:space="preserve"> </w:t>
-      </w:r>
-      <w:r>
-        <w:rPr>
-          <w:i/>
-        </w:rPr>
-        <w:t xml:space="preserve">YouTube</w:t>
-      </w:r>
-      <w:r>
-        <w:t xml:space="preserve"> </w:t>
-      </w:r>
-      <w:r>
-        <w:t xml:space="preserve">views. Young artists now often have the tools of production in their basements and lofts.</w:t>
-      </w:r>
-    </w:p>
-    <w:p>
-      <w:r>
-        <w:t xml:space="preserve">Thanks to Moore's Law and the relentless advance of information technologies, talented people are producing more intellectual property than ever before. The global nervous system called the Internet makes that property rise and fall and sometimes explode in value when it goes viral.</w:t>
-      </w:r>
-    </w:p>
-    <w:bookmarkStart w:id="37" w:name="intellectual-property"/>
-    <w:p>
-      <w:pPr>
-        <w:pStyle w:val="Heading2"/>
-      </w:pPr>
-      <w:r>
-        <w:t xml:space="preserve">Intellectual Property</w:t>
-      </w:r>
-    </w:p>
-    <w:bookmarkEnd w:id="37"/>
-    <w:p>
-      <w:r>
-        <w:t xml:space="preserve">If you are brand new to intellectual property and copyright, please peruse:</w:t>
+          <w:t xml:space="preserve">vines</w:t>
+        </w:r>
+      </w:hyperlink>
+      <w:r>
+        <w:t xml:space="preserve">,</w:t>
+      </w:r>
+      <w:r>
+        <w:t xml:space="preserve"> </w:t>
+      </w:r>
+      <w:hyperlink r:id="rId34">
+        <w:r>
+          <w:rPr>
+            <w:rStyle w:val="Link"/>
+          </w:rPr>
+          <w:t xml:space="preserve">mashups</w:t>
+        </w:r>
+      </w:hyperlink>
+      <w:r>
+        <w:t xml:space="preserve">, music (all kinds!), as well as the usual feature films, television, and radio (Pandora, Spotify, and your local AM station).</w:t>
+      </w:r>
+    </w:p>
+    <w:p>
+      <w:r>
+        <w:t xml:space="preserve">Wikipedia breaks the industry down into the following categories, most of which come with their own issues, specific trade unions, production techniques, rules, customs, case law, and negotiation strategies:</w:t>
       </w:r>
     </w:p>
     <w:p>
@@ -597,16 +298,17 @@
           <w:ilvl w:val="0"/>
         </w:numPr>
       </w:pPr>
-      <w:hyperlink r:id="rId38">
-        <w:r>
-          <w:rPr>
-            <w:rStyle w:val="Link"/>
-          </w:rPr>
-          <w:t xml:space="preserve">Intellectual Property</w:t>
-        </w:r>
-      </w:hyperlink>
-      <w:r>
-        <w:t xml:space="preserve">.</w:t>
+      <w:r>
+        <w:rPr>
+          <w:b/>
+        </w:rPr>
+        <w:t xml:space="preserve">film</w:t>
+      </w:r>
+      <w:r>
+        <w:t xml:space="preserve"> </w:t>
+      </w:r>
+      <w:r>
+        <w:t xml:space="preserve">- covering option agreements, finance, chain of title issues, talent agreements (screenwriters, film directors, actors, composers, production designers), production and post production and trade union issues, distribution issues, motion picture industry negotiations distribution, and general intellectual property issues especially relating to copyright and, to a lesser extent, trademarks;</w:t>
       </w:r>
     </w:p>
     <w:p>
@@ -617,16 +319,17 @@
           <w:ilvl w:val="0"/>
         </w:numPr>
       </w:pPr>
-      <w:hyperlink r:id="rId39">
-        <w:r>
-          <w:rPr>
-            <w:rStyle w:val="Link"/>
-          </w:rPr>
-          <w:t xml:space="preserve">Copyright</w:t>
-        </w:r>
-      </w:hyperlink>
-      <w:r>
-        <w:t xml:space="preserve">.</w:t>
+      <w:r>
+        <w:rPr>
+          <w:b/>
+        </w:rPr>
+        <w:t xml:space="preserve">multimedia</w:t>
+      </w:r>
+      <w:r>
+        <w:t xml:space="preserve"> </w:t>
+      </w:r>
+      <w:r>
+        <w:t xml:space="preserve">- including software licensing issues, video game development and production, Information technology law, and general intellectual property issues;</w:t>
       </w:r>
     </w:p>
     <w:p>
@@ -637,28 +340,312 @@
           <w:ilvl w:val="0"/>
         </w:numPr>
       </w:pPr>
-      <w:hyperlink r:id="rId40">
-        <w:r>
-          <w:rPr>
-            <w:rStyle w:val="Link"/>
-          </w:rPr>
-          <w:t xml:space="preserve">Forever Less One Day: Meet Copyright!</w:t>
-        </w:r>
-      </w:hyperlink>
-    </w:p>
-    <w:bookmarkStart w:id="41" w:name="talent-representatives"/>
+      <w:r>
+        <w:rPr>
+          <w:b/>
+        </w:rPr>
+        <w:t xml:space="preserve">music</w:t>
+      </w:r>
+      <w:r>
+        <w:t xml:space="preserve"> </w:t>
+      </w:r>
+      <w:r>
+        <w:t xml:space="preserve">- including talent agreements (musicians, composers), producer agreements, and synchronization rights, music industry negotiation and general intellectual property issues, especially relating to copyright (see music law);</w:t>
+      </w:r>
+    </w:p>
+    <w:p>
+      <w:pPr>
+        <w:pStyle w:val="Compact"/>
+        <w:numPr>
+          <w:numId w:val="4"/>
+          <w:ilvl w:val="0"/>
+        </w:numPr>
+      </w:pPr>
+      <w:r>
+        <w:rPr>
+          <w:b/>
+        </w:rPr>
+        <w:t xml:space="preserve">publishing and print media issues</w:t>
+      </w:r>
+      <w:r>
+        <w:t xml:space="preserve"> </w:t>
+      </w:r>
+      <w:r>
+        <w:t xml:space="preserve">- including advertising, models, author agreements and general intellectual property issues, especially relating to copyright;</w:t>
+      </w:r>
+    </w:p>
+    <w:p>
+      <w:pPr>
+        <w:pStyle w:val="Compact"/>
+        <w:numPr>
+          <w:numId w:val="4"/>
+          <w:ilvl w:val="0"/>
+        </w:numPr>
+      </w:pPr>
+      <w:r>
+        <w:rPr>
+          <w:b/>
+        </w:rPr>
+        <w:t xml:space="preserve">television and radio</w:t>
+      </w:r>
+      <w:r>
+        <w:t xml:space="preserve"> </w:t>
+      </w:r>
+      <w:r>
+        <w:t xml:space="preserve">- including broadcast licensing and regulatory issues, mechanical licenses, and general intellectual property issues, especially relating to copyright;</w:t>
+      </w:r>
+    </w:p>
+    <w:p>
+      <w:pPr>
+        <w:pStyle w:val="Compact"/>
+        <w:numPr>
+          <w:numId w:val="4"/>
+          <w:ilvl w:val="0"/>
+        </w:numPr>
+      </w:pPr>
+      <w:r>
+        <w:rPr>
+          <w:b/>
+        </w:rPr>
+        <w:t xml:space="preserve">theater</w:t>
+      </w:r>
+      <w:r>
+        <w:t xml:space="preserve"> </w:t>
+      </w:r>
+      <w:r>
+        <w:t xml:space="preserve">- including rental agreements and co-production agreements, and other performance oriented legal issues;</w:t>
+      </w:r>
+    </w:p>
+    <w:p>
+      <w:pPr>
+        <w:pStyle w:val="Compact"/>
+        <w:numPr>
+          <w:numId w:val="4"/>
+          <w:ilvl w:val="0"/>
+        </w:numPr>
+      </w:pPr>
+      <w:r>
+        <w:rPr>
+          <w:b/>
+        </w:rPr>
+        <w:t xml:space="preserve">visual arts and design</w:t>
+      </w:r>
+      <w:r>
+        <w:t xml:space="preserve"> </w:t>
+      </w:r>
+      <w:r>
+        <w:t xml:space="preserve">- including fine arts, issues of consignment of artworks to art dealers, moral rights of sculptors regarding works in public places; and industrial design, issues related to the protection of graphic design elements in products.</w:t>
+      </w:r>
+    </w:p>
+    <w:p>
+      <w:pPr>
+        <w:pStyle w:val="BlockQuote"/>
+      </w:pPr>
+      <w:hyperlink r:id="rId35">
+        <w:r>
+          <w:rPr>
+            <w:rStyle w:val="Link"/>
+          </w:rPr>
+          <w:t xml:space="preserve">Wikipedia: Entertainment Law Categories</w:t>
+        </w:r>
+      </w:hyperlink>
+      <w:r>
+        <w:t xml:space="preserve">.</w:t>
+      </w:r>
+    </w:p>
+    <w:p>
+      <w:r>
+        <w:t xml:space="preserve">No way can we cover all industries, but I have worked in several of them, and they tend to have common denominators of intellectual property, representation, contracts, taxes, satisfactory work product, guilds and unions, and more.</w:t>
+      </w:r>
+    </w:p>
+    <w:bookmarkStart w:id="36" w:name="the-talent"/>
     <w:p>
       <w:pPr>
         <w:pStyle w:val="Heading2"/>
       </w:pPr>
       <w:r>
-        <w:t xml:space="preserve">Talent Representatives</w:t>
-      </w:r>
-    </w:p>
-    <w:bookmarkEnd w:id="41"/>
-    <w:p>
-      <w:r>
-        <w:t xml:space="preserve">Depending on which entertainment industry category the talent works in, they may be represented by one or more of the following.</w:t>
+        <w:t xml:space="preserve">The Talent</w:t>
+      </w:r>
+    </w:p>
+    <w:bookmarkEnd w:id="36"/>
+    <w:p>
+      <w:r>
+        <w:t xml:space="preserve">What drives the entertainment industries is Talent. People who can make something that others want to read, see, hear, watch,</w:t>
+      </w:r>
+      <w:r>
+        <w:t xml:space="preserve"> </w:t>
+      </w:r>
+      <w:r>
+        <w:rPr>
+          <w:i/>
+        </w:rPr>
+        <w:t xml:space="preserve">share</w:t>
+      </w:r>
+      <w:r>
+        <w:t xml:space="preserve"> </w:t>
+      </w:r>
+      <w:r>
+        <w:t xml:space="preserve">or</w:t>
+      </w:r>
+      <w:r>
+        <w:t xml:space="preserve"> </w:t>
+      </w:r>
+      <w:r>
+        <w:rPr>
+          <w:i/>
+        </w:rPr>
+        <w:t xml:space="preserve">like</w:t>
+      </w:r>
+      <w:r>
+        <w:t xml:space="preserve"> </w:t>
+      </w:r>
+      <w:r>
+        <w:t xml:space="preserve">are "the Talent," the natural resources of the entertainment industry. You may think of them (and yourselves) as human oil wells gushing potentially valuable</w:t>
+      </w:r>
+      <w:r>
+        <w:t xml:space="preserve"> </w:t>
+      </w:r>
+      <w:hyperlink r:id="rId37">
+        <w:r>
+          <w:rPr>
+            <w:rStyle w:val="Link"/>
+          </w:rPr>
+          <w:t xml:space="preserve">intellectual property</w:t>
+        </w:r>
+      </w:hyperlink>
+      <w:r>
+        <w:t xml:space="preserve">.</w:t>
+      </w:r>
+    </w:p>
+    <w:p>
+      <w:r>
+        <w:t xml:space="preserve">Modern information technologies make it easy for hundreds, even thousands, of musicians, visual and graphics artists, programmers, technicians, writers, producers, and editors (sometimes working on different continents) to collaborate on mega entertainment franchises,</w:t>
+      </w:r>
+      <w:r>
+        <w:t xml:space="preserve"> </w:t>
+      </w:r>
+      <w:r>
+        <w:rPr>
+          <w:i/>
+        </w:rPr>
+        <w:t xml:space="preserve">Lord of the Rings</w:t>
+      </w:r>
+      <w:r>
+        <w:t xml:space="preserve"> </w:t>
+      </w:r>
+      <w:r>
+        <w:t xml:space="preserve">or</w:t>
+      </w:r>
+      <w:r>
+        <w:t xml:space="preserve"> </w:t>
+      </w:r>
+      <w:r>
+        <w:rPr>
+          <w:i/>
+        </w:rPr>
+        <w:t xml:space="preserve">Avatar</w:t>
+      </w:r>
+      <w:r>
+        <w:t xml:space="preserve"> </w:t>
+      </w:r>
+      <w:r>
+        <w:t xml:space="preserve">or</w:t>
+      </w:r>
+      <w:r>
+        <w:t xml:space="preserve"> </w:t>
+      </w:r>
+      <w:r>
+        <w:rPr>
+          <w:i/>
+        </w:rPr>
+        <w:t xml:space="preserve">Pirates of the Carribean</w:t>
+      </w:r>
+      <w:r>
+        <w:t xml:space="preserve"> </w:t>
+      </w:r>
+      <w:r>
+        <w:t xml:space="preserve">which generate billions in profits for their global corporate owners.</w:t>
+      </w:r>
+    </w:p>
+    <w:p>
+      <w:r>
+        <w:t xml:space="preserve">At the other extreme, anybody with a computer can write and publish books, or even make like Dave Eggers and start your own Internet publishing house (</w:t>
+      </w:r>
+      <w:hyperlink r:id="rId38">
+        <w:r>
+          <w:rPr>
+            <w:rStyle w:val="Link"/>
+          </w:rPr>
+          <w:t xml:space="preserve">McSweeney's</w:t>
+        </w:r>
+      </w:hyperlink>
+      <w:r>
+        <w:t xml:space="preserve">). The</w:t>
+      </w:r>
+      <w:r>
+        <w:t xml:space="preserve"> </w:t>
+      </w:r>
+      <w:r>
+        <w:rPr>
+          <w:i/>
+        </w:rPr>
+        <w:t xml:space="preserve">50 Shades of Grey</w:t>
+      </w:r>
+      <w:r>
+        <w:t xml:space="preserve"> </w:t>
+      </w:r>
+      <w:r>
+        <w:t xml:space="preserve">empire (90 million sold and counting) began on a</w:t>
+      </w:r>
+      <w:r>
+        <w:t xml:space="preserve"> </w:t>
+      </w:r>
+      <w:r>
+        <w:rPr>
+          <w:i/>
+        </w:rPr>
+        <w:t xml:space="preserve">Twilight</w:t>
+      </w:r>
+      <w:r>
+        <w:t xml:space="preserve"> </w:t>
+      </w:r>
+      <w:r>
+        <w:t xml:space="preserve">fan-fiction website. Anybody with a decent video camera can ring the bell with a 100 million</w:t>
+      </w:r>
+      <w:r>
+        <w:t xml:space="preserve"> </w:t>
+      </w:r>
+      <w:r>
+        <w:rPr>
+          <w:i/>
+        </w:rPr>
+        <w:t xml:space="preserve">YouTube</w:t>
+      </w:r>
+      <w:r>
+        <w:t xml:space="preserve"> </w:t>
+      </w:r>
+      <w:r>
+        <w:t xml:space="preserve">views. Young artists now often have the tools of production in their basements and lofts.</w:t>
+      </w:r>
+    </w:p>
+    <w:p>
+      <w:r>
+        <w:t xml:space="preserve">Thanks to Moore's Law and the relentless advance of information technologies, talented people are producing more intellectual property than ever before. The global nervous system called the Internet makes that property rise and fall and sometimes explode in value when it goes viral.</w:t>
+      </w:r>
+    </w:p>
+    <w:bookmarkStart w:id="39" w:name="intellectual-property"/>
+    <w:p>
+      <w:pPr>
+        <w:pStyle w:val="Heading2"/>
+      </w:pPr>
+      <w:r>
+        <w:t xml:space="preserve">Intellectual Property</w:t>
+      </w:r>
+    </w:p>
+    <w:bookmarkEnd w:id="39"/>
+    <w:p>
+      <w:r>
+        <w:t xml:space="preserve">If you are brand new to intellectual property and copyright, please peruse:</w:t>
       </w:r>
     </w:p>
     <w:p>
@@ -669,87 +656,16 @@
           <w:ilvl w:val="0"/>
         </w:numPr>
       </w:pPr>
-      <w:r>
-        <w:t xml:space="preserve">A</w:t>
-      </w:r>
-      <w:r>
-        <w:t xml:space="preserve"> </w:t>
-      </w:r>
-      <w:hyperlink r:id="rId42">
-        <w:r>
-          <w:rPr>
-            <w:rStyle w:val="Link"/>
-          </w:rPr>
-          <w:t xml:space="preserve">talent agent</w:t>
-        </w:r>
-      </w:hyperlink>
-      <w:r>
-        <w:t xml:space="preserve"> </w:t>
-      </w:r>
-      <w:r>
-        <w:t xml:space="preserve">or</w:t>
-      </w:r>
-      <w:r>
-        <w:t xml:space="preserve"> </w:t>
-      </w:r>
-      <w:hyperlink r:id="rId43">
-        <w:r>
-          <w:rPr>
-            <w:rStyle w:val="Link"/>
-          </w:rPr>
-          <w:t xml:space="preserve">literary agent</w:t>
-        </w:r>
-      </w:hyperlink>
-      <w:r>
-        <w:t xml:space="preserve"> </w:t>
-      </w:r>
-      <w:r>
-        <w:t xml:space="preserve">- a person or company who finds work, field offers of employment, supports and promotes the interests of their clients. A finder and maker of deals. Notable examples:</w:t>
-      </w:r>
-      <w:r>
-        <w:t xml:space="preserve"> </w:t>
-      </w:r>
-      <w:hyperlink r:id="rId44">
-        <w:r>
-          <w:rPr>
-            <w:rStyle w:val="Link"/>
-          </w:rPr>
-          <w:t xml:space="preserve">Creative Artists Agency (CAA)</w:t>
-        </w:r>
-      </w:hyperlink>
-      <w:r>
-        <w:t xml:space="preserve">,</w:t>
-      </w:r>
-      <w:r>
-        <w:t xml:space="preserve"> </w:t>
-      </w:r>
-      <w:hyperlink r:id="rId45">
-        <w:r>
-          <w:rPr>
-            <w:rStyle w:val="Link"/>
-          </w:rPr>
-          <w:t xml:space="preserve">William Morris Endeavor (WME)</w:t>
-        </w:r>
-      </w:hyperlink>
-      <w:r>
-        <w:t xml:space="preserve">, and</w:t>
-      </w:r>
-      <w:r>
-        <w:t xml:space="preserve"> </w:t>
-      </w:r>
-      <w:hyperlink r:id="rId46">
-        <w:r>
-          <w:rPr>
-            <w:rStyle w:val="Link"/>
-          </w:rPr>
-          <w:t xml:space="preserve">Paradigm</w:t>
+      <w:hyperlink r:id="rId40">
+        <w:r>
+          <w:rPr>
+            <w:rStyle w:val="Link"/>
+          </w:rPr>
+          <w:t xml:space="preserve">Intellectual Property</w:t>
         </w:r>
       </w:hyperlink>
       <w:r>
         <w:t xml:space="preserve">.</w:t>
-      </w:r>
-      <w:r>
-        <w:br w:type="textWrapping"/>
       </w:r>
     </w:p>
     <w:p>
@@ -760,63 +676,12 @@
           <w:ilvl w:val="0"/>
         </w:numPr>
       </w:pPr>
-      <w:r>
-        <w:t xml:space="preserve">A</w:t>
-      </w:r>
-      <w:r>
-        <w:t xml:space="preserve"> </w:t>
-      </w:r>
-      <w:hyperlink r:id="rId47">
-        <w:r>
-          <w:rPr>
-            <w:rStyle w:val="Link"/>
-          </w:rPr>
-          <w:t xml:space="preserve">talent manager</w:t>
-        </w:r>
-      </w:hyperlink>
-      <w:r>
-        <w:t xml:space="preserve"> </w:t>
-      </w:r>
-      <w:r>
-        <w:t xml:space="preserve">- a person or company who guides the professional career of artists in the entertainment industry. Notable examples:</w:t>
-      </w:r>
-      <w:r>
-        <w:t xml:space="preserve"> </w:t>
-      </w:r>
-      <w:hyperlink r:id="rId48">
-        <w:r>
-          <w:rPr>
-            <w:rStyle w:val="Link"/>
-          </w:rPr>
-          <w:t xml:space="preserve">Brillstein Entertainment Partners</w:t>
-        </w:r>
-      </w:hyperlink>
-      <w:r>
-        <w:t xml:space="preserve">,</w:t>
-      </w:r>
-      <w:r>
-        <w:t xml:space="preserve"> </w:t>
-      </w:r>
-      <w:hyperlink r:id="rId49">
-        <w:r>
-          <w:rPr>
-            <w:rStyle w:val="Link"/>
-          </w:rPr>
-          <w:t xml:space="preserve">Untitled Entertainment</w:t>
-        </w:r>
-      </w:hyperlink>
-      <w:r>
-        <w:t xml:space="preserve">, and</w:t>
-      </w:r>
-      <w:r>
-        <w:t xml:space="preserve"> </w:t>
-      </w:r>
-      <w:hyperlink r:id="rId50">
-        <w:r>
-          <w:rPr>
-            <w:rStyle w:val="Link"/>
-          </w:rPr>
-          <w:t xml:space="preserve">Anonymous Content</w:t>
+      <w:hyperlink r:id="rId41">
+        <w:r>
+          <w:rPr>
+            <w:rStyle w:val="Link"/>
+          </w:rPr>
+          <w:t xml:space="preserve">Copyright</w:t>
         </w:r>
       </w:hyperlink>
       <w:r>
@@ -831,55 +696,126 @@
           <w:ilvl w:val="0"/>
         </w:numPr>
       </w:pPr>
-      <w:r>
-        <w:t xml:space="preserve">A business manager (typically manages the talent's money).</w:t>
+      <w:hyperlink r:id="rId42">
+        <w:r>
+          <w:rPr>
+            <w:rStyle w:val="Link"/>
+          </w:rPr>
+          <w:t xml:space="preserve">Forever Less One Day: Meet Copyright!</w:t>
+        </w:r>
+      </w:hyperlink>
+    </w:p>
+    <w:bookmarkStart w:id="43" w:name="talent-representatives"/>
+    <w:p>
+      <w:pPr>
+        <w:pStyle w:val="Heading2"/>
+      </w:pPr>
+      <w:r>
+        <w:t xml:space="preserve">Talent Representatives</w:t>
+      </w:r>
+    </w:p>
+    <w:bookmarkEnd w:id="43"/>
+    <w:p>
+      <w:r>
+        <w:t xml:space="preserve">Depending on which entertainment industry category the talent works in, they may be represented by one or more of the following.</w:t>
       </w:r>
     </w:p>
     <w:p>
       <w:pPr>
         <w:pStyle w:val="Compact"/>
         <w:numPr>
-          <w:numId w:val="5"/>
+          <w:numId w:val="6"/>
           <w:ilvl w:val="0"/>
         </w:numPr>
       </w:pPr>
       <w:r>
-        <w:t xml:space="preserve">An</w:t>
-      </w:r>
-      <w:r>
-        <w:t xml:space="preserve"> </w:t>
-      </w:r>
-      <w:hyperlink r:id="rId51">
-        <w:r>
-          <w:rPr>
-            <w:rStyle w:val="Link"/>
-          </w:rPr>
-          <w:t xml:space="preserve">entertainment lawyer</w:t>
-        </w:r>
-      </w:hyperlink>
-      <w:r>
-        <w:t xml:space="preserve">. For notable examples see</w:t>
-      </w:r>
-      <w:r>
-        <w:t xml:space="preserve"> </w:t>
-      </w:r>
-      <w:hyperlink r:id="rId52">
-        <w:r>
-          <w:rPr>
-            <w:rStyle w:val="Link"/>
-          </w:rPr>
-          <w:t xml:space="preserve">The Hollywood Reporter's Power Lawyers 2014: The Talent Lawyers</w:t>
+        <w:t xml:space="preserve">A</w:t>
+      </w:r>
+      <w:r>
+        <w:t xml:space="preserve"> </w:t>
+      </w:r>
+      <w:hyperlink r:id="rId44">
+        <w:r>
+          <w:rPr>
+            <w:rStyle w:val="Link"/>
+          </w:rPr>
+          <w:t xml:space="preserve">talent agent</w:t>
+        </w:r>
+      </w:hyperlink>
+      <w:r>
+        <w:t xml:space="preserve"> </w:t>
+      </w:r>
+      <w:r>
+        <w:t xml:space="preserve">or</w:t>
+      </w:r>
+      <w:r>
+        <w:t xml:space="preserve"> </w:t>
+      </w:r>
+      <w:hyperlink r:id="rId45">
+        <w:r>
+          <w:rPr>
+            <w:rStyle w:val="Link"/>
+          </w:rPr>
+          <w:t xml:space="preserve">literary agent</w:t>
+        </w:r>
+      </w:hyperlink>
+      <w:r>
+        <w:t xml:space="preserve"> </w:t>
+      </w:r>
+      <w:r>
+        <w:t xml:space="preserve">- a person or company who finds work, field offers of employment, supports and promotes the interests of their clients. A finder and maker of deals. Notable examples:</w:t>
+      </w:r>
+      <w:r>
+        <w:t xml:space="preserve"> </w:t>
+      </w:r>
+      <w:hyperlink r:id="rId46">
+        <w:r>
+          <w:rPr>
+            <w:rStyle w:val="Link"/>
+          </w:rPr>
+          <w:t xml:space="preserve">Creative Artists Agency (CAA)</w:t>
+        </w:r>
+      </w:hyperlink>
+      <w:r>
+        <w:t xml:space="preserve">,</w:t>
+      </w:r>
+      <w:r>
+        <w:t xml:space="preserve"> </w:t>
+      </w:r>
+      <w:hyperlink r:id="rId47">
+        <w:r>
+          <w:rPr>
+            <w:rStyle w:val="Link"/>
+          </w:rPr>
+          <w:t xml:space="preserve">William Morris Endeavor (WME)</w:t>
+        </w:r>
+      </w:hyperlink>
+      <w:r>
+        <w:t xml:space="preserve">, and</w:t>
+      </w:r>
+      <w:r>
+        <w:t xml:space="preserve"> </w:t>
+      </w:r>
+      <w:hyperlink r:id="rId48">
+        <w:r>
+          <w:rPr>
+            <w:rStyle w:val="Link"/>
+          </w:rPr>
+          <w:t xml:space="preserve">Paradigm</w:t>
         </w:r>
       </w:hyperlink>
       <w:r>
         <w:t xml:space="preserve">.</w:t>
+      </w:r>
+      <w:r>
+        <w:br w:type="textWrapping"/>
       </w:r>
     </w:p>
     <w:p>
       <w:pPr>
         <w:pStyle w:val="Compact"/>
         <w:numPr>
-          <w:numId w:val="5"/>
+          <w:numId w:val="6"/>
           <w:ilvl w:val="0"/>
         </w:numPr>
       </w:pPr>
@@ -889,11 +825,134 @@
       <w:r>
         <w:t xml:space="preserve"> </w:t>
       </w:r>
+      <w:hyperlink r:id="rId49">
+        <w:r>
+          <w:rPr>
+            <w:rStyle w:val="Link"/>
+          </w:rPr>
+          <w:t xml:space="preserve">talent manager</w:t>
+        </w:r>
+      </w:hyperlink>
+      <w:r>
+        <w:t xml:space="preserve"> </w:t>
+      </w:r>
+      <w:r>
+        <w:t xml:space="preserve">- a person or company who guides the professional career of artists in the entertainment industry. Notable examples:</w:t>
+      </w:r>
+      <w:r>
+        <w:t xml:space="preserve"> </w:t>
+      </w:r>
+      <w:hyperlink r:id="rId50">
+        <w:r>
+          <w:rPr>
+            <w:rStyle w:val="Link"/>
+          </w:rPr>
+          <w:t xml:space="preserve">Brillstein Entertainment Partners</w:t>
+        </w:r>
+      </w:hyperlink>
+      <w:r>
+        <w:t xml:space="preserve">,</w:t>
+      </w:r>
+      <w:r>
+        <w:t xml:space="preserve"> </w:t>
+      </w:r>
+      <w:hyperlink r:id="rId51">
+        <w:r>
+          <w:rPr>
+            <w:rStyle w:val="Link"/>
+          </w:rPr>
+          <w:t xml:space="preserve">Untitled Entertainment</w:t>
+        </w:r>
+      </w:hyperlink>
+      <w:r>
+        <w:t xml:space="preserve">, and</w:t>
+      </w:r>
+      <w:r>
+        <w:t xml:space="preserve"> </w:t>
+      </w:r>
+      <w:hyperlink r:id="rId52">
+        <w:r>
+          <w:rPr>
+            <w:rStyle w:val="Link"/>
+          </w:rPr>
+          <w:t xml:space="preserve">Anonymous Content</w:t>
+        </w:r>
+      </w:hyperlink>
+      <w:r>
+        <w:t xml:space="preserve">.</w:t>
+      </w:r>
+    </w:p>
+    <w:p>
+      <w:pPr>
+        <w:pStyle w:val="Compact"/>
+        <w:numPr>
+          <w:numId w:val="6"/>
+          <w:ilvl w:val="0"/>
+        </w:numPr>
+      </w:pPr>
+      <w:r>
+        <w:t xml:space="preserve">A business manager (typically manages the talent's money).</w:t>
+      </w:r>
+    </w:p>
+    <w:p>
+      <w:pPr>
+        <w:pStyle w:val="Compact"/>
+        <w:numPr>
+          <w:numId w:val="6"/>
+          <w:ilvl w:val="0"/>
+        </w:numPr>
+      </w:pPr>
+      <w:r>
+        <w:t xml:space="preserve">An</w:t>
+      </w:r>
+      <w:r>
+        <w:t xml:space="preserve"> </w:t>
+      </w:r>
       <w:hyperlink r:id="rId53">
         <w:r>
           <w:rPr>
             <w:rStyle w:val="Link"/>
           </w:rPr>
+          <w:t xml:space="preserve">entertainment lawyer</w:t>
+        </w:r>
+      </w:hyperlink>
+      <w:r>
+        <w:t xml:space="preserve">. For notable examples see</w:t>
+      </w:r>
+      <w:r>
+        <w:t xml:space="preserve"> </w:t>
+      </w:r>
+      <w:hyperlink r:id="rId54">
+        <w:r>
+          <w:rPr>
+            <w:rStyle w:val="Link"/>
+          </w:rPr>
+          <w:t xml:space="preserve">The Hollywood Reporter's Power Lawyers 2014: The Talent Lawyers</w:t>
+        </w:r>
+      </w:hyperlink>
+      <w:r>
+        <w:t xml:space="preserve">.</w:t>
+      </w:r>
+    </w:p>
+    <w:p>
+      <w:pPr>
+        <w:pStyle w:val="Compact"/>
+        <w:numPr>
+          <w:numId w:val="6"/>
+          <w:ilvl w:val="0"/>
+        </w:numPr>
+      </w:pPr>
+      <w:r>
+        <w:t xml:space="preserve">A</w:t>
+      </w:r>
+      <w:r>
+        <w:t xml:space="preserve"> </w:t>
+      </w:r>
+      <w:hyperlink r:id="rId55">
+        <w:r>
+          <w:rPr>
+            <w:rStyle w:val="Link"/>
+          </w:rPr>
           <w:t xml:space="preserve">talent guild</w:t>
         </w:r>
       </w:hyperlink>
@@ -903,7 +962,7 @@
       <w:r>
         <w:t xml:space="preserve"> </w:t>
       </w:r>
-      <w:hyperlink r:id="rId54">
+      <w:hyperlink r:id="rId56">
         <w:r>
           <w:rPr>
             <w:rStyle w:val="Link"/>
@@ -917,7 +976,7 @@
       <w:r>
         <w:t xml:space="preserve"> </w:t>
       </w:r>
-      <w:hyperlink r:id="rId55">
+      <w:hyperlink r:id="rId57">
         <w:r>
           <w:rPr>
             <w:rStyle w:val="Link"/>
@@ -931,7 +990,7 @@
       <w:r>
         <w:t xml:space="preserve"> </w:t>
       </w:r>
-      <w:hyperlink r:id="rId56">
+      <w:hyperlink r:id="rId58">
         <w:r>
           <w:rPr>
             <w:rStyle w:val="Link"/>
@@ -1154,7 +1213,7 @@
         <w:t xml:space="preserve">With all of their representatives taking percentages of their earnings off the top, it may seem that precious little cash is left for the talent, but if the representatives are doing their jobs they contribute services worth at least the commissions they are paid. In an ideal world, all the talent has to do is show up and act, sing, direct, write, produce, or create more intellectual property.</w:t>
       </w:r>
     </w:p>
-    <w:bookmarkStart w:id="57" w:name="lawyers-for-the-talent-1"/>
+    <w:bookmarkStart w:id="59" w:name="lawyers-for-the-talent-1"/>
     <w:p>
       <w:pPr>
         <w:pStyle w:val="Heading3"/>
@@ -1163,7 +1222,7 @@
         <w:t xml:space="preserve">Lawyers For The Talent</w:t>
       </w:r>
     </w:p>
-    <w:bookmarkEnd w:id="57"/>
+    <w:bookmarkEnd w:id="59"/>
     <w:p>
       <w:r>
         <w:t xml:space="preserve">Lawyers play big roles in the entertainment industry because, like agents and managers, they are paid on commission, are part of the team responsible for getting entertainment products made, and are key to protecting rights and getting people paid. What do entertainment lawyers do? No easy answer will suffice, only a bland one, namely, they provide legal services to those who work in the entertainment industry.</w:t>
@@ -1176,7 +1235,7 @@
       <w:r>
         <w:t xml:space="preserve"> </w:t>
       </w:r>
-      <w:hyperlink r:id="rId58">
+      <w:hyperlink r:id="rId60">
         <w:r>
           <w:rPr>
             <w:rStyle w:val="Link"/>
@@ -1205,7 +1264,7 @@
       <w:pPr>
         <w:pStyle w:val="BlockQuote"/>
       </w:pPr>
-      <w:hyperlink r:id="rId51">
+      <w:hyperlink r:id="rId53">
         <w:r>
           <w:rPr>
             <w:rStyle w:val="Link"/>
@@ -1217,7 +1276,7 @@
         <w:t xml:space="preserve">.</w:t>
       </w:r>
     </w:p>
-    <w:bookmarkStart w:id="59" w:name="power-lawyers"/>
+    <w:bookmarkStart w:id="61" w:name="power-lawyers"/>
     <w:p>
       <w:pPr>
         <w:pStyle w:val="Heading4"/>
@@ -1226,7 +1285,7 @@
         <w:t xml:space="preserve">Power Lawyers</w:t>
       </w:r>
     </w:p>
-    <w:bookmarkEnd w:id="59"/>
+    <w:bookmarkEnd w:id="61"/>
     <w:p>
       <w:r>
         <w:t xml:space="preserve">Maybe the easiest way to get an idea of what entertainment lawyers actually DO is to read the thumbnail bios of</w:t>
@@ -1234,7 +1293,7 @@
       <w:r>
         <w:t xml:space="preserve"> </w:t>
       </w:r>
-      <w:hyperlink r:id="rId52">
+      <w:hyperlink r:id="rId54">
         <w:r>
           <w:rPr>
             <w:rStyle w:val="Link"/>
@@ -1246,7 +1305,7 @@
         <w:t xml:space="preserve">.</w:t>
       </w:r>
     </w:p>
-    <w:bookmarkStart w:id="60" w:name="entertainment-law-resources"/>
+    <w:bookmarkStart w:id="62" w:name="entertainment-law-resources"/>
     <w:p>
       <w:pPr>
         <w:pStyle w:val="Heading2"/>
@@ -1255,7 +1314,7 @@
         <w:t xml:space="preserve">Entertainment Law Resources</w:t>
       </w:r>
     </w:p>
-    <w:bookmarkEnd w:id="60"/>
+    <w:bookmarkEnd w:id="62"/>
     <w:p>
       <w:r>
         <w:t xml:space="preserve">You should spend time getting to know the following resources.</w:t>
@@ -1265,11 +1324,11 @@
       <w:pPr>
         <w:pStyle w:val="Compact"/>
         <w:numPr>
-          <w:numId w:val="6"/>
+          <w:numId w:val="7"/>
           <w:ilvl w:val="0"/>
         </w:numPr>
       </w:pPr>
-      <w:hyperlink r:id="rId61">
+      <w:hyperlink r:id="rId63">
         <w:r>
           <w:rPr>
             <w:i/>
@@ -1283,11 +1342,11 @@
       <w:pPr>
         <w:pStyle w:val="Compact"/>
         <w:numPr>
-          <w:numId w:val="6"/>
+          <w:numId w:val="7"/>
           <w:ilvl w:val="0"/>
         </w:numPr>
       </w:pPr>
-      <w:hyperlink r:id="rId62">
+      <w:hyperlink r:id="rId64">
         <w:r>
           <w:rPr>
             <w:i/>
@@ -1317,7 +1376,7 @@
       <w:r>
         <w:t xml:space="preserve"> </w:t>
       </w:r>
-      <w:hyperlink r:id="rId63">
+      <w:hyperlink r:id="rId65">
         <w:r>
           <w:rPr>
             <w:rStyle w:val="Link"/>
@@ -1334,7 +1393,7 @@
       <w:r>
         <w:t xml:space="preserve"> </w:t>
       </w:r>
-      <w:hyperlink r:id="rId64">
+      <w:hyperlink r:id="rId66">
         <w:r>
           <w:rPr>
             <w:rStyle w:val="Link"/>
@@ -1344,88 +1403,6 @@
       </w:hyperlink>
       <w:r>
         <w:t xml:space="preserve">.</w:t>
-      </w:r>
-    </w:p>
-    <w:p>
-      <w:pPr>
-        <w:pStyle w:val="Compact"/>
-        <w:numPr>
-          <w:numId w:val="6"/>
-          <w:ilvl w:val="0"/>
-        </w:numPr>
-      </w:pPr>
-      <w:hyperlink r:id="rId65">
-        <w:r>
-          <w:rPr>
-            <w:rStyle w:val="Link"/>
-          </w:rPr>
-          <w:t xml:space="preserve">Publishers Weekly</w:t>
-        </w:r>
-      </w:hyperlink>
-      <w:r>
-        <w:t xml:space="preserve">.</w:t>
-      </w:r>
-    </w:p>
-    <w:p>
-      <w:pPr>
-        <w:pStyle w:val="Compact"/>
-        <w:numPr>
-          <w:numId w:val="6"/>
-          <w:ilvl w:val="0"/>
-        </w:numPr>
-      </w:pPr>
-      <w:hyperlink r:id="rId66">
-        <w:r>
-          <w:rPr>
-            <w:rStyle w:val="Link"/>
-          </w:rPr>
-          <w:t xml:space="preserve">IMDB</w:t>
-        </w:r>
-      </w:hyperlink>
-      <w:r>
-        <w:t xml:space="preserve">. At some point during the course, you may wish to play with the IMDB-Pro subscription (which often provides contact information and identifies agents, managers, and lawyers for each artist). There is a two-week trial offer but you must remember to cancel after two weeks to avoid being charged. No worries if you don’t want to indulge, we’ll be perusing IMDB Pro live in class.</w:t>
-      </w:r>
-    </w:p>
-    <w:p>
-      <w:pPr>
-        <w:pStyle w:val="Compact"/>
-        <w:numPr>
-          <w:numId w:val="6"/>
-          <w:ilvl w:val="0"/>
-        </w:numPr>
-      </w:pPr>
-      <w:hyperlink r:id="rId67">
-        <w:r>
-          <w:rPr>
-            <w:rStyle w:val="Link"/>
-          </w:rPr>
-          <w:t xml:space="preserve">AllMusic.com</w:t>
-        </w:r>
-      </w:hyperlink>
-      <w:r>
-        <w:t xml:space="preserve">. The near-equivalent to IMDB in the music world is Like IMDB it lists credits, albums, and songs of all musicians. But to my knowledge there is no "Pro" feature providing information about representation. The American Society of Composers, Authors and Publishers (</w:t>
-      </w:r>
-      <w:hyperlink r:id="rId68">
-        <w:r>
-          <w:rPr>
-            <w:rStyle w:val="Link"/>
-          </w:rPr>
-          <w:t xml:space="preserve">ASCAP</w:t>
-        </w:r>
-      </w:hyperlink>
-      <w:r>
-        <w:t xml:space="preserve">) and Broadcast Music, Inc. (</w:t>
-      </w:r>
-      <w:hyperlink r:id="rId69">
-        <w:r>
-          <w:rPr>
-            <w:rStyle w:val="Link"/>
-          </w:rPr>
-          <w:t xml:space="preserve">BMI</w:t>
-        </w:r>
-      </w:hyperlink>
-      <w:r>
-        <w:t xml:space="preserve">) also provide databases where you can search for music by title or by artist and discover the publisher for each song:</w:t>
       </w:r>
     </w:p>
     <w:p>
@@ -1433,27 +1410,109 @@
         <w:pStyle w:val="Compact"/>
         <w:numPr>
           <w:numId w:val="7"/>
-          <w:ilvl w:val="1"/>
+          <w:ilvl w:val="0"/>
         </w:numPr>
       </w:pPr>
-      <w:hyperlink r:id="rId70">
-        <w:r>
-          <w:rPr>
-            <w:rStyle w:val="Link"/>
-          </w:rPr>
-          <w:t xml:space="preserve">ASCAP title search</w:t>
-        </w:r>
-      </w:hyperlink>
+      <w:hyperlink r:id="rId67">
+        <w:r>
+          <w:rPr>
+            <w:rStyle w:val="Link"/>
+          </w:rPr>
+          <w:t xml:space="preserve">Publishers Weekly</w:t>
+        </w:r>
+      </w:hyperlink>
+      <w:r>
+        <w:t xml:space="preserve">.</w:t>
+      </w:r>
     </w:p>
     <w:p>
       <w:pPr>
         <w:pStyle w:val="Compact"/>
         <w:numPr>
           <w:numId w:val="7"/>
+          <w:ilvl w:val="0"/>
+        </w:numPr>
+      </w:pPr>
+      <w:hyperlink r:id="rId68">
+        <w:r>
+          <w:rPr>
+            <w:rStyle w:val="Link"/>
+          </w:rPr>
+          <w:t xml:space="preserve">IMDB</w:t>
+        </w:r>
+      </w:hyperlink>
+      <w:r>
+        <w:t xml:space="preserve">. At some point during the course, you may wish to play with the IMDB-Pro subscription (which often provides contact information and identifies agents, managers, and lawyers for each artist). There is a two-week trial offer but you must remember to cancel after two weeks to avoid being charged. No worries if you don’t want to indulge, we’ll be perusing IMDB Pro live in class.</w:t>
+      </w:r>
+    </w:p>
+    <w:p>
+      <w:pPr>
+        <w:pStyle w:val="Compact"/>
+        <w:numPr>
+          <w:numId w:val="7"/>
+          <w:ilvl w:val="0"/>
+        </w:numPr>
+      </w:pPr>
+      <w:hyperlink r:id="rId69">
+        <w:r>
+          <w:rPr>
+            <w:rStyle w:val="Link"/>
+          </w:rPr>
+          <w:t xml:space="preserve">AllMusic.com</w:t>
+        </w:r>
+      </w:hyperlink>
+      <w:r>
+        <w:t xml:space="preserve">. The near-equivalent to IMDB in the music world is Like IMDB it lists credits, albums, and songs of all musicians. But to my knowledge there is no "Pro" feature providing information about representation. The American Society of Composers, Authors and Publishers (</w:t>
+      </w:r>
+      <w:hyperlink r:id="rId70">
+        <w:r>
+          <w:rPr>
+            <w:rStyle w:val="Link"/>
+          </w:rPr>
+          <w:t xml:space="preserve">ASCAP</w:t>
+        </w:r>
+      </w:hyperlink>
+      <w:r>
+        <w:t xml:space="preserve">) and Broadcast Music, Inc. (</w:t>
+      </w:r>
+      <w:hyperlink r:id="rId71">
+        <w:r>
+          <w:rPr>
+            <w:rStyle w:val="Link"/>
+          </w:rPr>
+          <w:t xml:space="preserve">BMI</w:t>
+        </w:r>
+      </w:hyperlink>
+      <w:r>
+        <w:t xml:space="preserve">) also provide databases where you can search for music by title or by artist and discover the publisher for each song:</w:t>
+      </w:r>
+    </w:p>
+    <w:p>
+      <w:pPr>
+        <w:pStyle w:val="Compact"/>
+        <w:numPr>
+          <w:numId w:val="8"/>
           <w:ilvl w:val="1"/>
         </w:numPr>
       </w:pPr>
-      <w:hyperlink r:id="rId71">
+      <w:hyperlink r:id="rId72">
+        <w:r>
+          <w:rPr>
+            <w:rStyle w:val="Link"/>
+          </w:rPr>
+          <w:t xml:space="preserve">ASCAP title search</w:t>
+        </w:r>
+      </w:hyperlink>
+    </w:p>
+    <w:p>
+      <w:pPr>
+        <w:pStyle w:val="Compact"/>
+        <w:numPr>
+          <w:numId w:val="8"/>
+          <w:ilvl w:val="1"/>
+        </w:numPr>
+      </w:pPr>
+      <w:hyperlink r:id="rId73">
         <w:r>
           <w:rPr>
             <w:rStyle w:val="Link"/>
@@ -1473,7 +1532,7 @@
 <file path=word/numbering.xml><?xml version="1.0" encoding="utf-8"?>
 <w:numbering xmlns:w="http://schemas.openxmlformats.org/wordprocessingml/2006/main">
   <w:abstractNum w:abstractNumId="0">
-    <w:nsid w:val="f8432f71"/>
+    <w:nsid w:val="72d84cef"/>
     <w:multiLevelType w:val="multilevel"/>
     <w:lvl w:ilvl="0">
       <w:numFmt w:val="bullet"/>
@@ -1554,7 +1613,7 @@
     </w:lvl>
   </w:abstractNum>
   <w:abstractNum w:abstractNumId="2">
-    <w:nsid w:val="9f452e57"/>
+    <w:nsid w:val="99f8f099"/>
     <w:multiLevelType w:val="multilevel"/>
     <w:lvl w:ilvl="0">
       <w:numFmt w:val="bullet"/>
@@ -1653,6 +1712,9 @@
     <w:abstractNumId w:val="2"/>
   </w:num>
   <w:num w:numId="7">
+    <w:abstractNumId w:val="2"/>
+  </w:num>
+  <w:num w:numId="8">
     <w:abstractNumId w:val="2"/>
   </w:num>
 </w:numbering>

</xml_diff>

<commit_message>
Divide 1st A topics into separate files
First Amendment Sex and First Amendment Violence split into
Intro, Obscenity, Indecency, Violence
</commit_message>
<xml_diff>
--- a/Introduction/Introduction.docx
+++ b/Introduction/Introduction.docx
@@ -2,47 +2,109 @@
 <file path=word/document.xml><?xml version="1.0" encoding="utf-8"?>
 <w:document xmlns:w="http://schemas.openxmlformats.org/wordprocessingml/2006/main" xmlns:m="http://schemas.openxmlformats.org/officeDocument/2006/math" xmlns:r="http://schemas.openxmlformats.org/officeDocument/2006/relationships" xmlns:o="urn:schemas-microsoft-com:office:office" xmlns:v="urn:schemas-microsoft-com:vml" xmlns:w10="urn:schemas-microsoft-com:office:word" xmlns:a="http://schemas.openxmlformats.org/drawingml/2006/main" xmlns:pic="http://schemas.openxmlformats.org/drawingml/2006/picture" xmlns:wp="http://schemas.openxmlformats.org/drawingml/2006/wordprocessingDrawing">
   <w:body>
-    <w:bookmarkStart w:id="21" w:name="lawyers-for-the-talent"/>
+    <w:p>
+      <w:pPr>
+        <w:pStyle w:val="Title"/>
+      </w:pPr>
+      <w:r>
+        <w:t xml:space="preserve">Entertainment</w:t>
+      </w:r>
+      <w:r>
+        <w:t xml:space="preserve"> </w:t>
+      </w:r>
+      <w:r>
+        <w:t xml:space="preserve">Law</w:t>
+      </w:r>
+    </w:p>
+    <w:p>
+      <w:pPr>
+        <w:pStyle w:val="Subtitle"/>
+      </w:pPr>
+      <w:r>
+        <w:t xml:space="preserve">Lawyers</w:t>
+      </w:r>
+      <w:r>
+        <w:t xml:space="preserve"> </w:t>
+      </w:r>
+      <w:r>
+        <w:t xml:space="preserve">For</w:t>
+      </w:r>
+      <w:r>
+        <w:t xml:space="preserve"> </w:t>
+      </w:r>
+      <w:r>
+        <w:t xml:space="preserve">The</w:t>
+      </w:r>
+      <w:r>
+        <w:t xml:space="preserve"> </w:t>
+      </w:r>
+      <w:r>
+        <w:t xml:space="preserve">Talent</w:t>
+      </w:r>
+    </w:p>
+    <w:p>
+      <w:pPr>
+        <w:pStyle w:val="Author"/>
+      </w:pPr>
+      <w:r>
+        <w:t xml:space="preserve">Richard</w:t>
+      </w:r>
+      <w:r>
+        <w:t xml:space="preserve"> </w:t>
+      </w:r>
+      <w:r>
+        <w:t xml:space="preserve">Dooling</w:t>
+      </w:r>
+    </w:p>
     <w:p>
       <w:pPr>
         <w:pStyle w:val="Heading1"/>
       </w:pPr>
+      <w:bookmarkStart w:id="21" w:name="lawyers-for-the-talent"/>
+      <w:bookmarkEnd w:id="21"/>
       <w:r>
         <w:t xml:space="preserve">Lawyers For The Talent</w:t>
       </w:r>
     </w:p>
-    <w:bookmarkEnd w:id="21"/>
-    <w:bookmarkStart w:id="22" w:name="by-richard-dooling"/>
     <w:p>
       <w:pPr>
         <w:pStyle w:val="Heading6"/>
       </w:pPr>
+      <w:bookmarkStart w:id="22" w:name="by-richard-dooling"/>
+      <w:bookmarkEnd w:id="22"/>
       <w:r>
         <w:t xml:space="preserve">by Richard Dooling</w:t>
       </w:r>
     </w:p>
-    <w:bookmarkEnd w:id="22"/>
-    <w:bookmarkStart w:id="23" w:name="introduction"/>
     <w:p>
       <w:pPr>
         <w:pStyle w:val="Heading2"/>
       </w:pPr>
+      <w:bookmarkStart w:id="23" w:name="introduction"/>
+      <w:bookmarkEnd w:id="23"/>
       <w:r>
         <w:t xml:space="preserve">Introduction</w:t>
       </w:r>
     </w:p>
-    <w:bookmarkEnd w:id="23"/>
-    <w:p>
-      <w:pPr>
-        <w:pStyle w:val="BlockQuote"/>
-      </w:pPr>
-      <w:r>
-        <w:t xml:space="preserve">"I never called my work an 'art'. It's part of show business, the business of building entertainment." --</w:t>
+    <w:p>
+      <w:pPr>
+        <w:pStyle w:val="BlockText"/>
+      </w:pPr>
+      <w:r>
+        <w:t xml:space="preserve">"I never called my work an 'art'. It's part of show business, the business of building entertainment."</w:t>
+      </w:r>
+    </w:p>
+    <w:p>
+      <w:pPr>
+        <w:pStyle w:val="BlockText"/>
+      </w:pPr>
+      <w:r>
+        <w:t xml:space="preserve">--</w:t>
       </w:r>
       <w:hyperlink r:id="rId24">
         <w:r>
           <w:rPr>
-            <w:rStyle w:val="Link"/>
+            <w:rStyle w:val="Hyperlink"/>
           </w:rPr>
           <w:t xml:space="preserve">Walt Disney</w:t>
         </w:r>
@@ -50,38 +112,49 @@
     </w:p>
     <w:p>
       <w:pPr>
-        <w:pStyle w:val="BlockQuote"/>
-      </w:pPr>
-      <w:r>
-        <w:t xml:space="preserve">"Art is making something out of nothing and selling it." --</w:t>
+        <w:pStyle w:val="BlockText"/>
+      </w:pPr>
+      <w:r>
+        <w:t xml:space="preserve">"Art is making something out of nothing and selling it."</w:t>
+      </w:r>
+    </w:p>
+    <w:p>
+      <w:pPr>
+        <w:pStyle w:val="FirstParagraph"/>
+      </w:pPr>
+      <w:r>
+        <w:t xml:space="preserve">--</w:t>
       </w:r>
       <w:hyperlink r:id="rId25">
         <w:r>
           <w:rPr>
-            <w:rStyle w:val="Link"/>
+            <w:rStyle w:val="Hyperlink"/>
           </w:rPr>
           <w:t xml:space="preserve">Frank Zappa</w:t>
         </w:r>
       </w:hyperlink>
     </w:p>
-    <w:bookmarkStart w:id="26" w:name="what-is-entertainment-law"/>
     <w:p>
       <w:pPr>
         <w:pStyle w:val="Heading2"/>
       </w:pPr>
+      <w:bookmarkStart w:id="26" w:name="what-is-entertainment-law"/>
+      <w:bookmarkEnd w:id="26"/>
       <w:r>
         <w:t xml:space="preserve">What is Entertainment Law?</w:t>
       </w:r>
     </w:p>
-    <w:bookmarkEnd w:id="26"/>
-    <w:p>
+    <w:p>
+      <w:pPr>
+        <w:pStyle w:val="FirstParagraph"/>
+      </w:pPr>
       <w:r>
         <w:t xml:space="preserve">Entertainment law is law applied to the entertainment industry. But why does the entertainment industry get it's own law school course? Paul Weiler, author of the leading textbook, put it this way:</w:t>
       </w:r>
     </w:p>
     <w:p>
       <w:pPr>
-        <w:pStyle w:val="BlockQuote"/>
+        <w:pStyle w:val="BlockText"/>
       </w:pPr>
       <w:r>
         <w:t xml:space="preserve">Entertainment is a human activity and economic venture. Its internal relationships and products are, of course, shaped by contract, as well as constitutional, copyright, labor, antitrust, and trade law. Yet every one of those branches of the law applies as well to other industries, such as auto manufacturing. Professors do not, however, teach and write books about "automobile law."</w:t>
@@ -89,7 +162,7 @@
     </w:p>
     <w:p>
       <w:pPr>
-        <w:pStyle w:val="BlockQuote"/>
+        <w:pStyle w:val="BlockText"/>
       </w:pPr>
       <w:r>
         <w:t xml:space="preserve">--Paul Weiler,</w:t>
@@ -105,26 +178,41 @@
       </w:r>
     </w:p>
     <w:p>
+      <w:pPr>
+        <w:pStyle w:val="FirstParagraph"/>
+      </w:pPr>
       <w:r>
         <w:t xml:space="preserve">Maybe Hollywood lawsuits are just more fun to read about than automotive law, but Weiler's text begins with a Prologue entitled "Speech For Fun And Profit," which canvasses some of the reasons the entertainment industry gets its own law school course.</w:t>
       </w:r>
     </w:p>
     <w:p>
-      <w:r>
-        <w:t xml:space="preserve">First, entertainment (movies, television, music, publishing) are all SPEECH. The First Amendment to the U.S. Constitution provides that: "Congress shall make no law . . . abridging the freedom of speech." But what if my movie features child pornography, or my rap song arguably inspires others to attack police officers, or my book spills state secrets protected by the Espionage Act? First Amendment questions never seem to go away in the entertainment and publishing industries, because an artist's first amendment right to tell a story or write a song often collides with somebody else's right to privacy, trademark, copyright, or contract rights.</w:t>
-      </w:r>
-    </w:p>
-    <w:p>
+      <w:pPr>
+        <w:pStyle w:val="BodyText"/>
+      </w:pPr>
+      <w:r>
+        <w:t xml:space="preserve">First, entertainment (movies, television, music, publishing) are all SPEECH. The First Amendment to the U.S. Constitution provides that: "Congress shall make no law … abridging the freedom of speech." But what if my movie features child pornography, or my rap song arguably inspires others to attack police officers, or my book spills state secrets protected by the Espionage Act? First Amendment questions never seem to go away in the entertainment and publishing industries, because an artist's first amendment right to tell a story or write a song often collides with somebody else's right to privacy, trademark, copyright, or contract rights.</w:t>
+      </w:r>
+    </w:p>
+    <w:p>
+      <w:pPr>
+        <w:pStyle w:val="BodyText"/>
+      </w:pPr>
       <w:r>
         <w:t xml:space="preserve">Second, the modern entertainment industry runs on TECHNOLOGY and INTELLECTUAL PROPERTY, meaning the speech at issue is easier to create and disseminate (a good thing), but also easier to COPY and pirate (a bad thing). Again, more copyright, trademark, licensing and contract issues.</w:t>
       </w:r>
     </w:p>
     <w:p>
+      <w:pPr>
+        <w:pStyle w:val="BodyText"/>
+      </w:pPr>
       <w:r>
         <w:t xml:space="preserve">The entertainment industry also thrives on COLLABORATION. Many different companies and artists come together, make oral or written agreements to create and distribute works of art, and then disperse, often leaving questions about who is owed what for personal services and who owns what rights in the final product. Oral contracts, handshake deals, and "napkin agreements" are quite common, even though there may be tens of millions of dollars at stake.</w:t>
       </w:r>
     </w:p>
     <w:p>
+      <w:pPr>
+        <w:pStyle w:val="BodyText"/>
+      </w:pPr>
       <w:r>
         <w:t xml:space="preserve">Finally, the economics and indeed the international economics of the industry quickly lead to complicated deals where everybody at the table has specialized legal needs. A lawyerless artist dealing with sharkish producers and media companies will quickly learn the old adage about the</w:t>
       </w:r>
@@ -134,7 +222,7 @@
       <w:hyperlink r:id="rId27">
         <w:r>
           <w:rPr>
-            <w:rStyle w:val="Link"/>
+            <w:rStyle w:val="Hyperlink"/>
           </w:rPr>
           <w:t xml:space="preserve">patsy at the poker table</w:t>
         </w:r>
@@ -150,14 +238,14 @@
       <w:pPr>
         <w:pStyle w:val="Compact"/>
         <w:numPr>
-          <w:numId w:val="2"/>
+          <w:numId w:val="1001"/>
           <w:ilvl w:val="0"/>
         </w:numPr>
       </w:pPr>
       <w:hyperlink r:id="rId28">
         <w:r>
           <w:rPr>
-            <w:rStyle w:val="Link"/>
+            <w:rStyle w:val="Hyperlink"/>
           </w:rPr>
           <w:t xml:space="preserve">Study: Global Media Industry Poised to Top $2 Trillion in 2016</w:t>
         </w:r>
@@ -174,7 +262,7 @@
       <w:hyperlink r:id="rId29">
         <w:r>
           <w:rPr>
-            <w:rStyle w:val="Link"/>
+            <w:rStyle w:val="Hyperlink"/>
           </w:rPr>
           <w:t xml:space="preserve">PriceWaterhouseCooper’s 2013 Entertainment Report</w:t>
         </w:r>
@@ -184,13 +272,16 @@
       </w:r>
     </w:p>
     <w:p>
+      <w:pPr>
+        <w:pStyle w:val="FirstParagraph"/>
+      </w:pPr>
       <w:r>
         <w:t xml:space="preserve">Some bad reasons for becoming an entertainment lawyer are because you want to hang out with celebrities. Sure entertainment lawyers typically love the arts and admire their clients, but at bottom they WORK long and hard for their clients, and the limelight is just a distraction.</w:t>
       </w:r>
     </w:p>
     <w:p>
       <w:pPr>
-        <w:pStyle w:val="BlockQuote"/>
+        <w:pStyle w:val="BlockText"/>
       </w:pPr>
       <w:r>
         <w:t xml:space="preserve">Just like Frances Gumm became Judy Garland, and Thomas Mapother III became Tom Cruise, "entertainment law" is actually a more glamorized, fabricated name for contract law, copyright law, intellectual property law, licensing law, litigation, and working really hard just like every other lawyer out there . . . . Entertainment lawyers are merely copyright, contract, or IP lawyers who have clients in the entertainment business, just like sports lawyers have clients in the sports business.</w:t>
@@ -200,7 +291,7 @@
       <w:pPr>
         <w:pStyle w:val="Compact"/>
         <w:numPr>
-          <w:numId w:val="3"/>
+          <w:numId w:val="1002"/>
           <w:ilvl w:val="0"/>
         </w:numPr>
       </w:pPr>
@@ -213,7 +304,7 @@
       <w:hyperlink r:id="rId30">
         <w:r>
           <w:rPr>
-            <w:rStyle w:val="Link"/>
+            <w:rStyle w:val="Hyperlink"/>
           </w:rPr>
           <w:t xml:space="preserve">Entertainment Law - Glamor By Association?</w:t>
         </w:r>
@@ -223,7 +314,7 @@
       <w:pPr>
         <w:pStyle w:val="Compact"/>
         <w:numPr>
-          <w:numId w:val="3"/>
+          <w:numId w:val="1002"/>
           <w:ilvl w:val="0"/>
         </w:numPr>
       </w:pPr>
@@ -236,23 +327,26 @@
       <w:hyperlink r:id="rId31">
         <w:r>
           <w:rPr>
-            <w:rStyle w:val="Link"/>
+            <w:rStyle w:val="Hyperlink"/>
           </w:rPr>
           <w:t xml:space="preserve">How Entertainment Lawyers Work</w:t>
         </w:r>
       </w:hyperlink>
     </w:p>
-    <w:bookmarkStart w:id="32" w:name="entertainment-categories"/>
     <w:p>
       <w:pPr>
         <w:pStyle w:val="Heading3"/>
       </w:pPr>
+      <w:bookmarkStart w:id="32" w:name="entertainment-categories"/>
+      <w:bookmarkEnd w:id="32"/>
       <w:r>
         <w:t xml:space="preserve">Entertainment Categories</w:t>
       </w:r>
     </w:p>
-    <w:bookmarkEnd w:id="32"/>
-    <w:p>
+    <w:p>
+      <w:pPr>
+        <w:pStyle w:val="FirstParagraph"/>
+      </w:pPr>
       <w:r>
         <w:t xml:space="preserve">Entertainment used to mean "show business," or the business of creating shows for film, television, radio and theaters. Nowadays, thanks to the Internet, "entertainment" can happen anywhere you have an Internet connection, so the "entertainment industry" arguably embraces almost all artistic endeavors from publishing to video games, to the visual arts, fine arts, dance, making</w:t>
       </w:r>
@@ -262,7 +356,7 @@
       <w:hyperlink r:id="rId33">
         <w:r>
           <w:rPr>
-            <w:rStyle w:val="Link"/>
+            <w:rStyle w:val="Hyperlink"/>
           </w:rPr>
           <w:t xml:space="preserve">vines</w:t>
         </w:r>
@@ -276,7 +370,7 @@
       <w:hyperlink r:id="rId34">
         <w:r>
           <w:rPr>
-            <w:rStyle w:val="Link"/>
+            <w:rStyle w:val="Hyperlink"/>
           </w:rPr>
           <w:t xml:space="preserve">mashups</w:t>
         </w:r>
@@ -286,6 +380,9 @@
       </w:r>
     </w:p>
     <w:p>
+      <w:pPr>
+        <w:pStyle w:val="BodyText"/>
+      </w:pPr>
       <w:r>
         <w:t xml:space="preserve">Wikipedia breaks the industry down into the following categories, most of which come with their own issues, specific trade unions, production techniques, rules, customs, case law, and negotiation strategies:</w:t>
       </w:r>
@@ -294,7 +391,7 @@
       <w:pPr>
         <w:pStyle w:val="Compact"/>
         <w:numPr>
-          <w:numId w:val="4"/>
+          <w:numId w:val="1003"/>
           <w:ilvl w:val="0"/>
         </w:numPr>
       </w:pPr>
@@ -315,7 +412,7 @@
       <w:pPr>
         <w:pStyle w:val="Compact"/>
         <w:numPr>
-          <w:numId w:val="4"/>
+          <w:numId w:val="1003"/>
           <w:ilvl w:val="0"/>
         </w:numPr>
       </w:pPr>
@@ -336,7 +433,7 @@
       <w:pPr>
         <w:pStyle w:val="Compact"/>
         <w:numPr>
-          <w:numId w:val="4"/>
+          <w:numId w:val="1003"/>
           <w:ilvl w:val="0"/>
         </w:numPr>
       </w:pPr>
@@ -357,7 +454,7 @@
       <w:pPr>
         <w:pStyle w:val="Compact"/>
         <w:numPr>
-          <w:numId w:val="4"/>
+          <w:numId w:val="1003"/>
           <w:ilvl w:val="0"/>
         </w:numPr>
       </w:pPr>
@@ -378,7 +475,7 @@
       <w:pPr>
         <w:pStyle w:val="Compact"/>
         <w:numPr>
-          <w:numId w:val="4"/>
+          <w:numId w:val="1003"/>
           <w:ilvl w:val="0"/>
         </w:numPr>
       </w:pPr>
@@ -399,7 +496,7 @@
       <w:pPr>
         <w:pStyle w:val="Compact"/>
         <w:numPr>
-          <w:numId w:val="4"/>
+          <w:numId w:val="1003"/>
           <w:ilvl w:val="0"/>
         </w:numPr>
       </w:pPr>
@@ -420,7 +517,7 @@
       <w:pPr>
         <w:pStyle w:val="Compact"/>
         <w:numPr>
-          <w:numId w:val="4"/>
+          <w:numId w:val="1003"/>
           <w:ilvl w:val="0"/>
         </w:numPr>
       </w:pPr>
@@ -439,12 +536,12 @@
     </w:p>
     <w:p>
       <w:pPr>
-        <w:pStyle w:val="BlockQuote"/>
+        <w:pStyle w:val="BlockText"/>
       </w:pPr>
       <w:hyperlink r:id="rId35">
         <w:r>
           <w:rPr>
-            <w:rStyle w:val="Link"/>
+            <w:rStyle w:val="Hyperlink"/>
           </w:rPr>
           <w:t xml:space="preserve">Wikipedia: Entertainment Law Categories</w:t>
         </w:r>
@@ -454,21 +551,27 @@
       </w:r>
     </w:p>
     <w:p>
+      <w:pPr>
+        <w:pStyle w:val="FirstParagraph"/>
+      </w:pPr>
       <w:r>
         <w:t xml:space="preserve">No way can we cover all industries, but I have worked in several of them, and they tend to have common denominators of intellectual property, representation, contracts, taxes, satisfactory work product, guilds and unions, and more.</w:t>
       </w:r>
     </w:p>
-    <w:bookmarkStart w:id="36" w:name="the-talent"/>
     <w:p>
       <w:pPr>
         <w:pStyle w:val="Heading2"/>
       </w:pPr>
+      <w:bookmarkStart w:id="36" w:name="the-talent"/>
+      <w:bookmarkEnd w:id="36"/>
       <w:r>
         <w:t xml:space="preserve">The Talent</w:t>
       </w:r>
     </w:p>
-    <w:bookmarkEnd w:id="36"/>
-    <w:p>
+    <w:p>
+      <w:pPr>
+        <w:pStyle w:val="FirstParagraph"/>
+      </w:pPr>
       <w:r>
         <w:t xml:space="preserve">What drives the entertainment industries is Talent. People who can make something that others want to read, see, hear, watch,</w:t>
       </w:r>
@@ -508,7 +611,7 @@
       <w:hyperlink r:id="rId37">
         <w:r>
           <w:rPr>
-            <w:rStyle w:val="Link"/>
+            <w:rStyle w:val="Hyperlink"/>
           </w:rPr>
           <w:t xml:space="preserve">intellectual property</w:t>
         </w:r>
@@ -518,6 +621,9 @@
       </w:r>
     </w:p>
     <w:p>
+      <w:pPr>
+        <w:pStyle w:val="BodyText"/>
+      </w:pPr>
       <w:r>
         <w:t xml:space="preserve">Modern information technologies make it easy for hundreds, even thousands, of musicians, visual and graphics artists, programmers, technicians, writers, producers, and editors (sometimes working on different continents) to collaborate on mega entertainment franchises,</w:t>
       </w:r>
@@ -568,13 +674,16 @@
       </w:r>
     </w:p>
     <w:p>
+      <w:pPr>
+        <w:pStyle w:val="BodyText"/>
+      </w:pPr>
       <w:r>
         <w:t xml:space="preserve">At the other extreme, anybody with a computer can write and publish books, or even make like Dave Eggers and start your own Internet publishing house (</w:t>
       </w:r>
       <w:hyperlink r:id="rId38">
         <w:r>
           <w:rPr>
-            <w:rStyle w:val="Link"/>
+            <w:rStyle w:val="Hyperlink"/>
           </w:rPr>
           <w:t xml:space="preserve">McSweeney's</w:t>
         </w:r>
@@ -629,21 +738,27 @@
       </w:r>
     </w:p>
     <w:p>
+      <w:pPr>
+        <w:pStyle w:val="BodyText"/>
+      </w:pPr>
       <w:r>
         <w:t xml:space="preserve">Thanks to Moore's Law and the relentless advance of information technologies, talented people are producing more intellectual property than ever before. The global nervous system called the Internet makes that property rise and fall and sometimes explode in value when it goes viral.</w:t>
       </w:r>
     </w:p>
-    <w:bookmarkStart w:id="39" w:name="intellectual-property"/>
     <w:p>
       <w:pPr>
         <w:pStyle w:val="Heading2"/>
       </w:pPr>
+      <w:bookmarkStart w:id="39" w:name="intellectual-property"/>
+      <w:bookmarkEnd w:id="39"/>
       <w:r>
         <w:t xml:space="preserve">Intellectual Property</w:t>
       </w:r>
     </w:p>
-    <w:bookmarkEnd w:id="39"/>
-    <w:p>
+    <w:p>
+      <w:pPr>
+        <w:pStyle w:val="FirstParagraph"/>
+      </w:pPr>
       <w:r>
         <w:t xml:space="preserve">If you are brand new to intellectual property and copyright, please peruse:</w:t>
       </w:r>
@@ -652,36 +767,33 @@
       <w:pPr>
         <w:pStyle w:val="Compact"/>
         <w:numPr>
-          <w:numId w:val="5"/>
+          <w:numId w:val="1004"/>
           <w:ilvl w:val="0"/>
         </w:numPr>
       </w:pPr>
       <w:hyperlink r:id="rId40">
         <w:r>
           <w:rPr>
-            <w:rStyle w:val="Link"/>
-          </w:rPr>
-          <w:t xml:space="preserve">Intellectual Property</w:t>
-        </w:r>
-      </w:hyperlink>
-      <w:r>
-        <w:t xml:space="preserve">.</w:t>
-      </w:r>
+            <w:rStyle w:val="Hyperlink"/>
+          </w:rPr>
+          <w:t xml:space="preserve">Introduction to Intellectual Property: Crash Course IP 1</w:t>
+        </w:r>
+      </w:hyperlink>
     </w:p>
     <w:p>
       <w:pPr>
         <w:pStyle w:val="Compact"/>
         <w:numPr>
-          <w:numId w:val="5"/>
+          <w:numId w:val="1004"/>
           <w:ilvl w:val="0"/>
         </w:numPr>
       </w:pPr>
       <w:hyperlink r:id="rId41">
         <w:r>
           <w:rPr>
-            <w:rStyle w:val="Link"/>
-          </w:rPr>
-          <w:t xml:space="preserve">Copyright</w:t>
+            <w:rStyle w:val="Hyperlink"/>
+          </w:rPr>
+          <w:t xml:space="preserve">Intellectual Property</w:t>
         </w:r>
       </w:hyperlink>
       <w:r>
@@ -692,130 +804,62 @@
       <w:pPr>
         <w:pStyle w:val="Compact"/>
         <w:numPr>
-          <w:numId w:val="5"/>
+          <w:numId w:val="1004"/>
           <w:ilvl w:val="0"/>
         </w:numPr>
       </w:pPr>
       <w:hyperlink r:id="rId42">
         <w:r>
           <w:rPr>
-            <w:rStyle w:val="Link"/>
-          </w:rPr>
-          <w:t xml:space="preserve">Forever Less One Day: Meet Copyright!</w:t>
-        </w:r>
-      </w:hyperlink>
-    </w:p>
-    <w:bookmarkStart w:id="43" w:name="talent-representatives"/>
-    <w:p>
-      <w:pPr>
-        <w:pStyle w:val="Heading2"/>
-      </w:pPr>
-      <w:r>
-        <w:t xml:space="preserve">Talent Representatives</w:t>
-      </w:r>
-    </w:p>
-    <w:bookmarkEnd w:id="43"/>
-    <w:p>
-      <w:r>
-        <w:t xml:space="preserve">Depending on which entertainment industry category the talent works in, they may be represented by one or more of the following.</w:t>
+            <w:rStyle w:val="Hyperlink"/>
+          </w:rPr>
+          <w:t xml:space="preserve">Copyright</w:t>
+        </w:r>
+      </w:hyperlink>
+      <w:r>
+        <w:t xml:space="preserve">.</w:t>
       </w:r>
     </w:p>
     <w:p>
       <w:pPr>
         <w:pStyle w:val="Compact"/>
         <w:numPr>
-          <w:numId w:val="6"/>
+          <w:numId w:val="1004"/>
           <w:ilvl w:val="0"/>
         </w:numPr>
       </w:pPr>
-      <w:r>
-        <w:t xml:space="preserve">A</w:t>
-      </w:r>
-      <w:r>
-        <w:t xml:space="preserve"> </w:t>
-      </w:r>
-      <w:hyperlink r:id="rId44">
-        <w:r>
-          <w:rPr>
-            <w:rStyle w:val="Link"/>
-          </w:rPr>
-          <w:t xml:space="preserve">talent agent</w:t>
-        </w:r>
-      </w:hyperlink>
-      <w:r>
-        <w:t xml:space="preserve"> </w:t>
-      </w:r>
-      <w:r>
-        <w:t xml:space="preserve">or</w:t>
-      </w:r>
-      <w:r>
-        <w:t xml:space="preserve"> </w:t>
-      </w:r>
-      <w:hyperlink r:id="rId45">
-        <w:r>
-          <w:rPr>
-            <w:rStyle w:val="Link"/>
-          </w:rPr>
-          <w:t xml:space="preserve">literary agent</w:t>
-        </w:r>
-      </w:hyperlink>
-      <w:r>
-        <w:t xml:space="preserve"> </w:t>
-      </w:r>
-      <w:r>
-        <w:t xml:space="preserve">- a person or company who finds work, field offers of employment, supports and promotes the interests of their clients. A finder and maker of deals. Notable examples:</w:t>
-      </w:r>
-      <w:r>
-        <w:t xml:space="preserve"> </w:t>
-      </w:r>
-      <w:hyperlink r:id="rId46">
-        <w:r>
-          <w:rPr>
-            <w:rStyle w:val="Link"/>
-          </w:rPr>
-          <w:t xml:space="preserve">Creative Artists Agency (CAA)</w:t>
-        </w:r>
-      </w:hyperlink>
-      <w:r>
-        <w:t xml:space="preserve">,</w:t>
-      </w:r>
-      <w:r>
-        <w:t xml:space="preserve"> </w:t>
-      </w:r>
-      <w:hyperlink r:id="rId47">
-        <w:r>
-          <w:rPr>
-            <w:rStyle w:val="Link"/>
-          </w:rPr>
-          <w:t xml:space="preserve">William Morris Endeavor (WME)</w:t>
-        </w:r>
-      </w:hyperlink>
-      <w:r>
-        <w:t xml:space="preserve">, and</w:t>
-      </w:r>
-      <w:r>
-        <w:t xml:space="preserve"> </w:t>
-      </w:r>
-      <w:hyperlink r:id="rId48">
-        <w:r>
-          <w:rPr>
-            <w:rStyle w:val="Link"/>
-          </w:rPr>
-          <w:t xml:space="preserve">Paradigm</w:t>
-        </w:r>
-      </w:hyperlink>
-      <w:r>
-        <w:t xml:space="preserve">.</w:t>
-      </w:r>
-      <w:r>
-        <w:br w:type="textWrapping"/>
+      <w:hyperlink r:id="rId43">
+        <w:r>
+          <w:rPr>
+            <w:rStyle w:val="Hyperlink"/>
+          </w:rPr>
+          <w:t xml:space="preserve">Forever Less One Day: Meet Copyright!</w:t>
+        </w:r>
+      </w:hyperlink>
+    </w:p>
+    <w:p>
+      <w:pPr>
+        <w:pStyle w:val="Heading2"/>
+      </w:pPr>
+      <w:bookmarkStart w:id="44" w:name="talent-representatives"/>
+      <w:bookmarkEnd w:id="44"/>
+      <w:r>
+        <w:t xml:space="preserve">Talent Representatives</w:t>
+      </w:r>
+    </w:p>
+    <w:p>
+      <w:pPr>
+        <w:pStyle w:val="FirstParagraph"/>
+      </w:pPr>
+      <w:r>
+        <w:t xml:space="preserve">Depending on which entertainment industry category the talent works in, they may be represented by one or more of the following.</w:t>
       </w:r>
     </w:p>
     <w:p>
       <w:pPr>
         <w:pStyle w:val="Compact"/>
         <w:numPr>
-          <w:numId w:val="6"/>
+          <w:numId w:val="1005"/>
           <w:ilvl w:val="0"/>
         </w:numPr>
       </w:pPr>
@@ -825,57 +869,74 @@
       <w:r>
         <w:t xml:space="preserve"> </w:t>
       </w:r>
+      <w:hyperlink r:id="rId45">
+        <w:r>
+          <w:rPr>
+            <w:rStyle w:val="Hyperlink"/>
+          </w:rPr>
+          <w:t xml:space="preserve">talent agent</w:t>
+        </w:r>
+      </w:hyperlink>
+      <w:r>
+        <w:t xml:space="preserve"> </w:t>
+      </w:r>
+      <w:r>
+        <w:t xml:space="preserve">or</w:t>
+      </w:r>
+      <w:r>
+        <w:t xml:space="preserve"> </w:t>
+      </w:r>
+      <w:hyperlink r:id="rId46">
+        <w:r>
+          <w:rPr>
+            <w:rStyle w:val="Hyperlink"/>
+          </w:rPr>
+          <w:t xml:space="preserve">literary agent</w:t>
+        </w:r>
+      </w:hyperlink>
+      <w:r>
+        <w:t xml:space="preserve"> </w:t>
+      </w:r>
+      <w:r>
+        <w:t xml:space="preserve">- a person or company who finds work, field offers of employment, supports and promotes the interests of their clients. A finder and maker of deals. Notable examples:</w:t>
+      </w:r>
+      <w:r>
+        <w:t xml:space="preserve"> </w:t>
+      </w:r>
+      <w:hyperlink r:id="rId47">
+        <w:r>
+          <w:rPr>
+            <w:rStyle w:val="Hyperlink"/>
+          </w:rPr>
+          <w:t xml:space="preserve">Creative Artists Agency (CAA)</w:t>
+        </w:r>
+      </w:hyperlink>
+      <w:r>
+        <w:t xml:space="preserve">,</w:t>
+      </w:r>
+      <w:r>
+        <w:t xml:space="preserve"> </w:t>
+      </w:r>
+      <w:hyperlink r:id="rId48">
+        <w:r>
+          <w:rPr>
+            <w:rStyle w:val="Hyperlink"/>
+          </w:rPr>
+          <w:t xml:space="preserve">William Morris Endeavor (WME)</w:t>
+        </w:r>
+      </w:hyperlink>
+      <w:r>
+        <w:t xml:space="preserve">, and</w:t>
+      </w:r>
+      <w:r>
+        <w:t xml:space="preserve"> </w:t>
+      </w:r>
       <w:hyperlink r:id="rId49">
         <w:r>
           <w:rPr>
-            <w:rStyle w:val="Link"/>
-          </w:rPr>
-          <w:t xml:space="preserve">talent manager</w:t>
-        </w:r>
-      </w:hyperlink>
-      <w:r>
-        <w:t xml:space="preserve"> </w:t>
-      </w:r>
-      <w:r>
-        <w:t xml:space="preserve">- a person or company who guides the professional career of artists in the entertainment industry. Notable examples:</w:t>
-      </w:r>
-      <w:r>
-        <w:t xml:space="preserve"> </w:t>
-      </w:r>
-      <w:hyperlink r:id="rId50">
-        <w:r>
-          <w:rPr>
-            <w:rStyle w:val="Link"/>
-          </w:rPr>
-          <w:t xml:space="preserve">Brillstein Entertainment Partners</w:t>
-        </w:r>
-      </w:hyperlink>
-      <w:r>
-        <w:t xml:space="preserve">,</w:t>
-      </w:r>
-      <w:r>
-        <w:t xml:space="preserve"> </w:t>
-      </w:r>
-      <w:hyperlink r:id="rId51">
-        <w:r>
-          <w:rPr>
-            <w:rStyle w:val="Link"/>
-          </w:rPr>
-          <w:t xml:space="preserve">Untitled Entertainment</w:t>
-        </w:r>
-      </w:hyperlink>
-      <w:r>
-        <w:t xml:space="preserve">, and</w:t>
-      </w:r>
-      <w:r>
-        <w:t xml:space="preserve"> </w:t>
-      </w:r>
-      <w:hyperlink r:id="rId52">
-        <w:r>
-          <w:rPr>
-            <w:rStyle w:val="Link"/>
-          </w:rPr>
-          <w:t xml:space="preserve">Anonymous Content</w:t>
+            <w:rStyle w:val="Hyperlink"/>
+          </w:rPr>
+          <w:t xml:space="preserve">Paradigm</w:t>
         </w:r>
       </w:hyperlink>
       <w:r>
@@ -886,72 +947,143 @@
       <w:pPr>
         <w:pStyle w:val="Compact"/>
         <w:numPr>
-          <w:numId w:val="6"/>
+          <w:numId w:val="1005"/>
           <w:ilvl w:val="0"/>
         </w:numPr>
       </w:pPr>
       <w:r>
-        <w:t xml:space="preserve">A business manager (typically manages the talent's money).</w:t>
+        <w:t xml:space="preserve">A</w:t>
+      </w:r>
+      <w:r>
+        <w:t xml:space="preserve"> </w:t>
+      </w:r>
+      <w:hyperlink r:id="rId50">
+        <w:r>
+          <w:rPr>
+            <w:rStyle w:val="Hyperlink"/>
+          </w:rPr>
+          <w:t xml:space="preserve">talent manager</w:t>
+        </w:r>
+      </w:hyperlink>
+      <w:r>
+        <w:t xml:space="preserve"> </w:t>
+      </w:r>
+      <w:r>
+        <w:t xml:space="preserve">- a person or company who guides the professional career of artists in the entertainment industry. Notable examples:</w:t>
+      </w:r>
+      <w:r>
+        <w:t xml:space="preserve"> </w:t>
+      </w:r>
+      <w:hyperlink r:id="rId51">
+        <w:r>
+          <w:rPr>
+            <w:rStyle w:val="Hyperlink"/>
+          </w:rPr>
+          <w:t xml:space="preserve">Brillstein Entertainment Partners</w:t>
+        </w:r>
+      </w:hyperlink>
+      <w:r>
+        <w:t xml:space="preserve">,</w:t>
+      </w:r>
+      <w:r>
+        <w:t xml:space="preserve"> </w:t>
+      </w:r>
+      <w:hyperlink r:id="rId52">
+        <w:r>
+          <w:rPr>
+            <w:rStyle w:val="Hyperlink"/>
+          </w:rPr>
+          <w:t xml:space="preserve">Untitled Entertainment</w:t>
+        </w:r>
+      </w:hyperlink>
+      <w:r>
+        <w:t xml:space="preserve">, and</w:t>
+      </w:r>
+      <w:r>
+        <w:t xml:space="preserve"> </w:t>
+      </w:r>
+      <w:hyperlink r:id="rId53">
+        <w:r>
+          <w:rPr>
+            <w:rStyle w:val="Hyperlink"/>
+          </w:rPr>
+          <w:t xml:space="preserve">Anonymous Content</w:t>
+        </w:r>
+      </w:hyperlink>
+      <w:r>
+        <w:t xml:space="preserve">.</w:t>
       </w:r>
     </w:p>
     <w:p>
       <w:pPr>
         <w:pStyle w:val="Compact"/>
         <w:numPr>
-          <w:numId w:val="6"/>
+          <w:numId w:val="1005"/>
           <w:ilvl w:val="0"/>
         </w:numPr>
       </w:pPr>
       <w:r>
-        <w:t xml:space="preserve">An</w:t>
-      </w:r>
-      <w:r>
-        <w:t xml:space="preserve"> </w:t>
-      </w:r>
-      <w:hyperlink r:id="rId53">
-        <w:r>
-          <w:rPr>
-            <w:rStyle w:val="Link"/>
-          </w:rPr>
-          <w:t xml:space="preserve">entertainment lawyer</w:t>
-        </w:r>
-      </w:hyperlink>
-      <w:r>
-        <w:t xml:space="preserve">. For notable examples see</w:t>
-      </w:r>
-      <w:r>
-        <w:t xml:space="preserve"> </w:t>
-      </w:r>
-      <w:hyperlink r:id="rId54">
-        <w:r>
-          <w:rPr>
-            <w:rStyle w:val="Link"/>
-          </w:rPr>
-          <w:t xml:space="preserve">The Hollywood Reporter's Power Lawyers 2014: The Talent Lawyers</w:t>
-        </w:r>
-      </w:hyperlink>
-      <w:r>
-        <w:t xml:space="preserve">.</w:t>
+        <w:t xml:space="preserve">A business manager (typically manages the talent's money).</w:t>
       </w:r>
     </w:p>
     <w:p>
       <w:pPr>
         <w:pStyle w:val="Compact"/>
         <w:numPr>
-          <w:numId w:val="6"/>
+          <w:numId w:val="1005"/>
           <w:ilvl w:val="0"/>
         </w:numPr>
       </w:pPr>
       <w:r>
+        <w:t xml:space="preserve">An</w:t>
+      </w:r>
+      <w:r>
+        <w:t xml:space="preserve"> </w:t>
+      </w:r>
+      <w:hyperlink r:id="rId54">
+        <w:r>
+          <w:rPr>
+            <w:rStyle w:val="Hyperlink"/>
+          </w:rPr>
+          <w:t xml:space="preserve">entertainment lawyer</w:t>
+        </w:r>
+      </w:hyperlink>
+      <w:r>
+        <w:t xml:space="preserve">. For notable examples see</w:t>
+      </w:r>
+      <w:r>
+        <w:t xml:space="preserve"> </w:t>
+      </w:r>
+      <w:hyperlink r:id="rId55">
+        <w:r>
+          <w:rPr>
+            <w:rStyle w:val="Hyperlink"/>
+          </w:rPr>
+          <w:t xml:space="preserve">The Hollywood Reporter's Power Lawyers 2014: The Talent Lawyers</w:t>
+        </w:r>
+      </w:hyperlink>
+      <w:r>
+        <w:t xml:space="preserve">.</w:t>
+      </w:r>
+    </w:p>
+    <w:p>
+      <w:pPr>
+        <w:pStyle w:val="Compact"/>
+        <w:numPr>
+          <w:numId w:val="1005"/>
+          <w:ilvl w:val="0"/>
+        </w:numPr>
+      </w:pPr>
+      <w:r>
         <w:t xml:space="preserve">A</w:t>
       </w:r>
       <w:r>
         <w:t xml:space="preserve"> </w:t>
       </w:r>
-      <w:hyperlink r:id="rId55">
-        <w:r>
-          <w:rPr>
-            <w:rStyle w:val="Link"/>
+      <w:hyperlink r:id="rId56">
+        <w:r>
+          <w:rPr>
+            <w:rStyle w:val="Hyperlink"/>
           </w:rPr>
           <w:t xml:space="preserve">talent guild</w:t>
         </w:r>
@@ -962,10 +1094,10 @@
       <w:r>
         <w:t xml:space="preserve"> </w:t>
       </w:r>
-      <w:hyperlink r:id="rId56">
-        <w:r>
-          <w:rPr>
-            <w:rStyle w:val="Link"/>
+      <w:hyperlink r:id="rId57">
+        <w:r>
+          <w:rPr>
+            <w:rStyle w:val="Hyperlink"/>
           </w:rPr>
           <w:t xml:space="preserve">The Writers Guild Of America</w:t>
         </w:r>
@@ -976,10 +1108,10 @@
       <w:r>
         <w:t xml:space="preserve"> </w:t>
       </w:r>
-      <w:hyperlink r:id="rId57">
-        <w:r>
-          <w:rPr>
-            <w:rStyle w:val="Link"/>
+      <w:hyperlink r:id="rId58">
+        <w:r>
+          <w:rPr>
+            <w:rStyle w:val="Hyperlink"/>
           </w:rPr>
           <w:t xml:space="preserve">The Screen Actors Guild of America</w:t>
         </w:r>
@@ -990,10 +1122,10 @@
       <w:r>
         <w:t xml:space="preserve"> </w:t>
       </w:r>
-      <w:hyperlink r:id="rId58">
-        <w:r>
-          <w:rPr>
-            <w:rStyle w:val="Link"/>
+      <w:hyperlink r:id="rId59">
+        <w:r>
+          <w:rPr>
+            <w:rStyle w:val="Hyperlink"/>
           </w:rPr>
           <w:t xml:space="preserve">The Directors Guild of America</w:t>
         </w:r>
@@ -1003,16 +1135,25 @@
       </w:r>
     </w:p>
     <w:p>
+      <w:pPr>
+        <w:pStyle w:val="FirstParagraph"/>
+      </w:pPr>
       <w:r>
         <w:t xml:space="preserve">Each of these representatives will have oral or written contracts with the talent. They are agents and fiduciaries to their clients. If all goes well they do deals on behalf of their clients and are usually paid commissions for their work. Agents, managers, and even entertainment lawyers don't make money unless their clients do, meaning everybody is in the talent-spotting business, because the talent lays the golden eggs of rights and personal services.</w:t>
       </w:r>
     </w:p>
     <w:p>
+      <w:pPr>
+        <w:pStyle w:val="BodyText"/>
+      </w:pPr>
       <w:r>
         <w:t xml:space="preserve">Entertainment lawyers want to represent talented professionals who are likely to succeed, because then the lawyer's investment of time and attention in their client pays off.</w:t>
       </w:r>
     </w:p>
     <w:p>
+      <w:pPr>
+        <w:pStyle w:val="BodyText"/>
+      </w:pPr>
       <w:r>
         <w:t xml:space="preserve">Some typical commissions:</w:t>
       </w:r>
@@ -1020,9 +1161,14 @@
     <w:tbl>
       <w:tblPr>
         <w:tblStyle w:val="TableNormal"/>
+        <w:tblW w:type="pct" w:w="0.0"/>
+        <w:tblLook w:firstRow="1"/>
       </w:tblPr>
       <w:tblGrid/>
       <w:tr>
+        <w:trPr>
+          <w:cnfStyle w:firstRow="1"/>
+        </w:trPr>
         <w:tc>
           <w:tcPr>
             <w:tcBorders>
@@ -1204,41 +1350,53 @@
       </w:tr>
     </w:tbl>
     <w:p>
+      <w:pPr>
+        <w:pStyle w:val="BodyText"/>
+      </w:pPr>
       <w:r>
         <w:t xml:space="preserve">(Artists don't pay "commissions" to the talent guilds, but they do pay dues, usually 2%.)</w:t>
       </w:r>
     </w:p>
     <w:p>
+      <w:pPr>
+        <w:pStyle w:val="BodyText"/>
+      </w:pPr>
       <w:r>
         <w:t xml:space="preserve">With all of their representatives taking percentages of their earnings off the top, it may seem that precious little cash is left for the talent, but if the representatives are doing their jobs they contribute services worth at least the commissions they are paid. In an ideal world, all the talent has to do is show up and act, sing, direct, write, produce, or create more intellectual property.</w:t>
       </w:r>
     </w:p>
-    <w:bookmarkStart w:id="59" w:name="lawyers-for-the-talent-1"/>
     <w:p>
       <w:pPr>
         <w:pStyle w:val="Heading3"/>
       </w:pPr>
+      <w:bookmarkStart w:id="60" w:name="lawyers-for-the-talent-1"/>
+      <w:bookmarkEnd w:id="60"/>
       <w:r>
         <w:t xml:space="preserve">Lawyers For The Talent</w:t>
       </w:r>
     </w:p>
-    <w:bookmarkEnd w:id="59"/>
-    <w:p>
+    <w:p>
+      <w:pPr>
+        <w:pStyle w:val="FirstParagraph"/>
+      </w:pPr>
       <w:r>
         <w:t xml:space="preserve">Lawyers play big roles in the entertainment industry because, like agents and managers, they are paid on commission, are part of the team responsible for getting entertainment products made, and are key to protecting rights and getting people paid. What do entertainment lawyers do? No easy answer will suffice, only a bland one, namely, they provide legal services to those who work in the entertainment industry.</w:t>
       </w:r>
     </w:p>
     <w:p>
+      <w:pPr>
+        <w:pStyle w:val="BodyText"/>
+      </w:pPr>
       <w:r>
         <w:t xml:space="preserve">A lawyer drafting or editing a contract for a poet whose works will soon appear in a free literary rag or on a poetry website and the lawyers responsible for drafting</w:t>
       </w:r>
       <w:r>
         <w:t xml:space="preserve"> </w:t>
       </w:r>
-      <w:hyperlink r:id="rId60">
-        <w:r>
-          <w:rPr>
-            <w:rStyle w:val="Link"/>
+      <w:hyperlink r:id="rId61">
+        <w:r>
+          <w:rPr>
+            <w:rStyle w:val="Hyperlink"/>
           </w:rPr>
           <w:t xml:space="preserve">Beyonce's $50 million deal</w:t>
         </w:r>
@@ -1251,23 +1409,29 @@
       </w:r>
     </w:p>
     <w:p>
+      <w:pPr>
+        <w:pStyle w:val="BodyText"/>
+      </w:pPr>
       <w:r>
         <w:t xml:space="preserve">Entertainment lawyers often help clients "do deals" for professional artistic services or for "rights" (intellectual property). Lawyers may work with talent agents or managers from the beginning to help negotiate terms, or they may be called in only after to "paper" an agreement that is already memorialized in a deal memo. When deals fall apart, the parties may end up in litigation or arbitration.</w:t>
       </w:r>
     </w:p>
     <w:p>
+      <w:pPr>
+        <w:pStyle w:val="BodyText"/>
+      </w:pPr>
       <w:r>
         <w:t xml:space="preserve">Along the way, entertainment lawyers practice any and all of the following: employment law, contract law, torts, labor law, bankruptcy law, immigration, securities law, security interests, agency, intellectual property (especially copyright and trademark), the right of privacy (especially the so-called "Right of Publicity"), defamation, clearance of rights, product placement, advertising, criminal law, tax law, international law, and insurance law.</w:t>
       </w:r>
     </w:p>
     <w:p>
       <w:pPr>
-        <w:pStyle w:val="BlockQuote"/>
-      </w:pPr>
-      <w:hyperlink r:id="rId53">
-        <w:r>
-          <w:rPr>
-            <w:rStyle w:val="Link"/>
+        <w:pStyle w:val="BlockText"/>
+      </w:pPr>
+      <w:hyperlink r:id="rId54">
+        <w:r>
+          <w:rPr>
+            <w:rStyle w:val="Hyperlink"/>
           </w:rPr>
           <w:t xml:space="preserve">Wikipedia: Entertainment Law</w:t>
         </w:r>
@@ -1276,46 +1440,69 @@
         <w:t xml:space="preserve">.</w:t>
       </w:r>
     </w:p>
-    <w:bookmarkStart w:id="61" w:name="power-lawyers"/>
     <w:p>
       <w:pPr>
         <w:pStyle w:val="Heading4"/>
       </w:pPr>
+      <w:bookmarkStart w:id="62" w:name="power-lawyers"/>
+      <w:bookmarkEnd w:id="62"/>
       <w:r>
         <w:t xml:space="preserve">Power Lawyers</w:t>
       </w:r>
     </w:p>
-    <w:bookmarkEnd w:id="61"/>
-    <w:p>
+    <w:p>
+      <w:pPr>
+        <w:pStyle w:val="FirstParagraph"/>
+      </w:pPr>
       <w:r>
         <w:t xml:space="preserve">Maybe the easiest way to get an idea of what entertainment lawyers actually DO is to read the thumbnail bios of</w:t>
       </w:r>
       <w:r>
         <w:t xml:space="preserve"> </w:t>
       </w:r>
-      <w:hyperlink r:id="rId54">
-        <w:r>
-          <w:rPr>
-            <w:rStyle w:val="Link"/>
+      <w:hyperlink r:id="rId55">
+        <w:r>
+          <w:rPr>
+            <w:rStyle w:val="Hyperlink"/>
           </w:rPr>
           <w:t xml:space="preserve">The Hollywood Reporter's Power Lawyers 2014: The Talent Lawyers</w:t>
         </w:r>
       </w:hyperlink>
       <w:r>
+        <w:t xml:space="preserve"> </w:t>
+      </w:r>
+      <w:r>
+        <w:t xml:space="preserve">or</w:t>
+      </w:r>
+      <w:r>
+        <w:t xml:space="preserve"> </w:t>
+      </w:r>
+      <w:hyperlink r:id="rId63">
+        <w:r>
+          <w:rPr>
+            <w:rStyle w:val="Hyperlink"/>
+          </w:rPr>
+          <w:t xml:space="preserve">Power Lawyers 2015: Hollywood's Top 100 Attorneys Revealed</w:t>
+        </w:r>
+      </w:hyperlink>
+      <w:r>
         <w:t xml:space="preserve">.</w:t>
       </w:r>
     </w:p>
-    <w:bookmarkStart w:id="62" w:name="entertainment-law-resources"/>
     <w:p>
       <w:pPr>
         <w:pStyle w:val="Heading2"/>
       </w:pPr>
+      <w:bookmarkStart w:id="64" w:name="entertainment-law-resources"/>
+      <w:bookmarkEnd w:id="64"/>
       <w:r>
         <w:t xml:space="preserve">Entertainment Law Resources</w:t>
       </w:r>
     </w:p>
-    <w:bookmarkEnd w:id="62"/>
-    <w:p>
+    <w:p>
+      <w:pPr>
+        <w:pStyle w:val="FirstParagraph"/>
+      </w:pPr>
       <w:r>
         <w:t xml:space="preserve">You should spend time getting to know the following resources.</w:t>
       </w:r>
@@ -1324,15 +1511,15 @@
       <w:pPr>
         <w:pStyle w:val="Compact"/>
         <w:numPr>
-          <w:numId w:val="7"/>
+          <w:numId w:val="1006"/>
           <w:ilvl w:val="0"/>
         </w:numPr>
       </w:pPr>
-      <w:hyperlink r:id="rId63">
+      <w:hyperlink r:id="rId65">
         <w:r>
           <w:rPr>
             <w:i/>
-            <w:rStyle w:val="Link"/>
+            <w:rStyle w:val="Hyperlink"/>
           </w:rPr>
           <w:t xml:space="preserve">The Hollywood Reporter, Esq.</w:t>
         </w:r>
@@ -1342,15 +1529,15 @@
       <w:pPr>
         <w:pStyle w:val="Compact"/>
         <w:numPr>
-          <w:numId w:val="7"/>
+          <w:numId w:val="1006"/>
           <w:ilvl w:val="0"/>
         </w:numPr>
       </w:pPr>
-      <w:hyperlink r:id="rId64">
+      <w:hyperlink r:id="rId66">
         <w:r>
           <w:rPr>
             <w:i/>
-            <w:rStyle w:val="Link"/>
+            <w:rStyle w:val="Hyperlink"/>
           </w:rPr>
           <w:t xml:space="preserve">Deadline</w:t>
         </w:r>
@@ -1376,10 +1563,10 @@
       <w:r>
         <w:t xml:space="preserve"> </w:t>
       </w:r>
-      <w:hyperlink r:id="rId65">
-        <w:r>
-          <w:rPr>
-            <w:rStyle w:val="Link"/>
+      <w:hyperlink r:id="rId67">
+        <w:r>
+          <w:rPr>
+            <w:rStyle w:val="Hyperlink"/>
           </w:rPr>
           <w:t xml:space="preserve">Nikki Finke</w:t>
         </w:r>
@@ -1393,12 +1580,12 @@
       <w:r>
         <w:t xml:space="preserve"> </w:t>
       </w:r>
-      <w:hyperlink r:id="rId66">
-        <w:r>
-          <w:rPr>
-            <w:rStyle w:val="Link"/>
-          </w:rPr>
-          <w:t xml:space="preserve">NikkeFink.com</w:t>
+      <w:hyperlink r:id="rId68">
+        <w:r>
+          <w:rPr>
+            <w:rStyle w:val="Hyperlink"/>
+          </w:rPr>
+          <w:t xml:space="preserve">NikkiFinke.com</w:t>
         </w:r>
       </w:hyperlink>
       <w:r>
@@ -1409,14 +1596,14 @@
       <w:pPr>
         <w:pStyle w:val="Compact"/>
         <w:numPr>
-          <w:numId w:val="7"/>
+          <w:numId w:val="1006"/>
           <w:ilvl w:val="0"/>
         </w:numPr>
       </w:pPr>
-      <w:hyperlink r:id="rId67">
-        <w:r>
-          <w:rPr>
-            <w:rStyle w:val="Link"/>
+      <w:hyperlink r:id="rId69">
+        <w:r>
+          <w:rPr>
+            <w:rStyle w:val="Hyperlink"/>
           </w:rPr>
           <w:t xml:space="preserve">Publishers Weekly</w:t>
         </w:r>
@@ -1429,14 +1616,14 @@
       <w:pPr>
         <w:pStyle w:val="Compact"/>
         <w:numPr>
-          <w:numId w:val="7"/>
+          <w:numId w:val="1006"/>
           <w:ilvl w:val="0"/>
         </w:numPr>
       </w:pPr>
-      <w:hyperlink r:id="rId68">
-        <w:r>
-          <w:rPr>
-            <w:rStyle w:val="Link"/>
+      <w:hyperlink r:id="rId70">
+        <w:r>
+          <w:rPr>
+            <w:rStyle w:val="Hyperlink"/>
           </w:rPr>
           <w:t xml:space="preserve">IMDB</w:t>
         </w:r>
@@ -1449,14 +1636,14 @@
       <w:pPr>
         <w:pStyle w:val="Compact"/>
         <w:numPr>
-          <w:numId w:val="7"/>
+          <w:numId w:val="1006"/>
           <w:ilvl w:val="0"/>
         </w:numPr>
       </w:pPr>
-      <w:hyperlink r:id="rId69">
-        <w:r>
-          <w:rPr>
-            <w:rStyle w:val="Link"/>
+      <w:hyperlink r:id="rId71">
+        <w:r>
+          <w:rPr>
+            <w:rStyle w:val="Hyperlink"/>
           </w:rPr>
           <w:t xml:space="preserve">AllMusic.com</w:t>
         </w:r>
@@ -1464,10 +1651,10 @@
       <w:r>
         <w:t xml:space="preserve">. The near-equivalent to IMDB in the music world is Like IMDB it lists credits, albums, and songs of all musicians. But to my knowledge there is no "Pro" feature providing information about representation. The American Society of Composers, Authors and Publishers (</w:t>
       </w:r>
-      <w:hyperlink r:id="rId70">
-        <w:r>
-          <w:rPr>
-            <w:rStyle w:val="Link"/>
+      <w:hyperlink r:id="rId72">
+        <w:r>
+          <w:rPr>
+            <w:rStyle w:val="Hyperlink"/>
           </w:rPr>
           <w:t xml:space="preserve">ASCAP</w:t>
         </w:r>
@@ -1475,10 +1662,10 @@
       <w:r>
         <w:t xml:space="preserve">) and Broadcast Music, Inc. (</w:t>
       </w:r>
-      <w:hyperlink r:id="rId71">
-        <w:r>
-          <w:rPr>
-            <w:rStyle w:val="Link"/>
+      <w:hyperlink r:id="rId73">
+        <w:r>
+          <w:rPr>
+            <w:rStyle w:val="Hyperlink"/>
           </w:rPr>
           <w:t xml:space="preserve">BMI</w:t>
         </w:r>
@@ -1491,14 +1678,14 @@
       <w:pPr>
         <w:pStyle w:val="Compact"/>
         <w:numPr>
-          <w:numId w:val="8"/>
+          <w:numId w:val="1007"/>
           <w:ilvl w:val="1"/>
         </w:numPr>
       </w:pPr>
-      <w:hyperlink r:id="rId72">
-        <w:r>
-          <w:rPr>
-            <w:rStyle w:val="Link"/>
+      <w:hyperlink r:id="rId74">
+        <w:r>
+          <w:rPr>
+            <w:rStyle w:val="Hyperlink"/>
           </w:rPr>
           <w:t xml:space="preserve">ASCAP title search</w:t>
         </w:r>
@@ -1508,31 +1695,47 @@
       <w:pPr>
         <w:pStyle w:val="Compact"/>
         <w:numPr>
-          <w:numId w:val="8"/>
+          <w:numId w:val="1007"/>
           <w:ilvl w:val="1"/>
         </w:numPr>
       </w:pPr>
-      <w:hyperlink r:id="rId73">
-        <w:r>
-          <w:rPr>
-            <w:rStyle w:val="Link"/>
+      <w:hyperlink r:id="rId75">
+        <w:r>
+          <w:rPr>
+            <w:rStyle w:val="Hyperlink"/>
           </w:rPr>
           <w:t xml:space="preserve">BMI repertoire search</w:t>
         </w:r>
       </w:hyperlink>
     </w:p>
+    <w:sectPr/>
   </w:body>
 </w:document>
 </file>
 
 <file path=word/footnotes.xml><?xml version="1.0" encoding="utf-8"?>
-<w:footnotes xmlns:w="http://schemas.openxmlformats.org/wordprocessingml/2006/main" xmlns:m="http://schemas.openxmlformats.org/officeDocument/2006/math" xmlns:r="http://schemas.openxmlformats.org/officeDocument/2006/relationships" xmlns:o="urn:schemas-microsoft-com:office:office" xmlns:v="urn:schemas-microsoft-com:vml" xmlns:w10="urn:schemas-microsoft-com:office:word" xmlns:a="http://schemas.openxmlformats.org/drawingml/2006/main" xmlns:pic="http://schemas.openxmlformats.org/drawingml/2006/picture" xmlns:wp="http://schemas.openxmlformats.org/drawingml/2006/wordprocessingDrawing"/>
+<w:footnotes xmlns:w="http://schemas.openxmlformats.org/wordprocessingml/2006/main" xmlns:m="http://schemas.openxmlformats.org/officeDocument/2006/math" xmlns:r="http://schemas.openxmlformats.org/officeDocument/2006/relationships" xmlns:o="urn:schemas-microsoft-com:office:office" xmlns:v="urn:schemas-microsoft-com:vml" xmlns:w10="urn:schemas-microsoft-com:office:word" xmlns:a="http://schemas.openxmlformats.org/drawingml/2006/main" xmlns:pic="http://schemas.openxmlformats.org/drawingml/2006/picture" xmlns:wp="http://schemas.openxmlformats.org/drawingml/2006/wordprocessingDrawing">
+  <w:footnote w:type="continuationSeparator" w:id="0">
+    <w:p>
+      <w:r>
+        <w:continuationSeparator/>
+      </w:r>
+    </w:p>
+  </w:footnote>
+  <w:footnote w:type="separator" w:id="-1">
+    <w:p>
+      <w:r>
+        <w:separator/>
+      </w:r>
+    </w:p>
+  </w:footnote>
+</w:footnotes>
 </file>
 
 <file path=word/numbering.xml><?xml version="1.0" encoding="utf-8"?>
 <w:numbering xmlns:w="http://schemas.openxmlformats.org/wordprocessingml/2006/main">
   <w:abstractNum w:abstractNumId="0">
-    <w:nsid w:val="72d84cef"/>
+    <w:nsid w:val="e17f69ba"/>
     <w:multiLevelType w:val="multilevel"/>
     <w:lvl w:ilvl="0">
       <w:numFmt w:val="bullet"/>
@@ -1612,8 +1815,89 @@
       </w:pPr>
     </w:lvl>
   </w:abstractNum>
-  <w:abstractNum w:abstractNumId="2">
-    <w:nsid w:val="99f8f099"/>
+  <w:abstractNum w:abstractNumId="990">
+    <w:nsid w:val="da113a92"/>
+    <w:multiLevelType w:val="multilevel"/>
+    <w:lvl w:ilvl="0">
+      <w:numFmt w:val="bullet"/>
+      <w:lvlText w:val=" "/>
+      <w:lvlJc w:val="left"/>
+      <w:pPr>
+        <w:tabs>
+          <w:tab w:val="num" w:pos="0"/>
+        </w:tabs>
+        <w:ind w:left="480" w:hanging="480"/>
+      </w:pPr>
+    </w:lvl>
+    <w:lvl w:ilvl="1">
+      <w:numFmt w:val="bullet"/>
+      <w:lvlText w:val=" "/>
+      <w:lvlJc w:val="left"/>
+      <w:pPr>
+        <w:tabs>
+          <w:tab w:val="num" w:pos="720"/>
+        </w:tabs>
+        <w:ind w:left="1200" w:hanging="480"/>
+      </w:pPr>
+    </w:lvl>
+    <w:lvl w:ilvl="2">
+      <w:numFmt w:val="bullet"/>
+      <w:lvlText w:val=" "/>
+      <w:lvlJc w:val="left"/>
+      <w:pPr>
+        <w:tabs>
+          <w:tab w:val="num" w:pos="1440"/>
+        </w:tabs>
+        <w:ind w:left="1920" w:hanging="480"/>
+      </w:pPr>
+    </w:lvl>
+    <w:lvl w:ilvl="3">
+      <w:numFmt w:val="bullet"/>
+      <w:lvlText w:val=" "/>
+      <w:lvlJc w:val="left"/>
+      <w:pPr>
+        <w:tabs>
+          <w:tab w:val="num" w:pos="2160"/>
+        </w:tabs>
+        <w:ind w:left="2640" w:hanging="480"/>
+      </w:pPr>
+    </w:lvl>
+    <w:lvl w:ilvl="4">
+      <w:numFmt w:val="bullet"/>
+      <w:lvlText w:val=" "/>
+      <w:lvlJc w:val="left"/>
+      <w:pPr>
+        <w:tabs>
+          <w:tab w:val="num" w:pos="2880"/>
+        </w:tabs>
+        <w:ind w:left="3360" w:hanging="480"/>
+      </w:pPr>
+    </w:lvl>
+    <w:lvl w:ilvl="5">
+      <w:numFmt w:val="bullet"/>
+      <w:lvlText w:val=" "/>
+      <w:lvlJc w:val="left"/>
+      <w:pPr>
+        <w:tabs>
+          <w:tab w:val="num" w:pos="3600"/>
+        </w:tabs>
+        <w:ind w:left="4080" w:hanging="480"/>
+      </w:pPr>
+    </w:lvl>
+    <w:lvl w:ilvl="6">
+      <w:numFmt w:val="bullet"/>
+      <w:lvlText w:val=" "/>
+      <w:lvlJc w:val="left"/>
+      <w:pPr>
+        <w:tabs>
+          <w:tab w:val="num" w:pos="4320"/>
+        </w:tabs>
+        <w:ind w:left="4800" w:hanging="480"/>
+      </w:pPr>
+    </w:lvl>
+  </w:abstractNum>
+  <w:abstractNum w:abstractNumId="991">
+    <w:nsid w:val="65c9b6e2"/>
     <w:multiLevelType w:val="multilevel"/>
     <w:lvl w:ilvl="0">
       <w:numFmt w:val="bullet"/>
@@ -1696,26 +1980,29 @@
   <w:num w:numId="1">
     <w:abstractNumId w:val="0"/>
   </w:num>
-  <w:num w:numId="2">
-    <w:abstractNumId w:val="2"/>
+  <w:num w:numId="1000">
+    <w:abstractNumId w:val="990"/>
   </w:num>
-  <w:num w:numId="3">
-    <w:abstractNumId w:val="2"/>
+  <w:num w:numId="1001">
+    <w:abstractNumId w:val="991"/>
   </w:num>
-  <w:num w:numId="4">
-    <w:abstractNumId w:val="2"/>
+  <w:num w:numId="1002">
+    <w:abstractNumId w:val="991"/>
   </w:num>
-  <w:num w:numId="5">
-    <w:abstractNumId w:val="2"/>
+  <w:num w:numId="1003">
+    <w:abstractNumId w:val="991"/>
   </w:num>
-  <w:num w:numId="6">
-    <w:abstractNumId w:val="2"/>
+  <w:num w:numId="1004">
+    <w:abstractNumId w:val="991"/>
   </w:num>
-  <w:num w:numId="7">
-    <w:abstractNumId w:val="2"/>
+  <w:num w:numId="1005">
+    <w:abstractNumId w:val="991"/>
   </w:num>
-  <w:num w:numId="8">
-    <w:abstractNumId w:val="2"/>
+  <w:num w:numId="1006">
+    <w:abstractNumId w:val="991"/>
+  </w:num>
+  <w:num w:numId="1007">
+    <w:abstractNumId w:val="991"/>
   </w:num>
 </w:numbering>
 </file>
@@ -1741,13 +2028,25 @@
   <w:style w:type="paragraph" w:default="1" w:styleId="Normal">
     <w:name w:val="Normal"/>
     <w:qFormat/>
+  </w:style>
+  <w:style w:type="paragraph" w:styleId="BodyText">
+    <w:name w:val="Body Text"/>
+    <w:basedOn w:val="Normal"/>
+    <w:link w:val="BodyTextChar"/>
     <w:pPr>
       <w:spacing w:before="180" w:after="180"/>
     </w:pPr>
-  </w:style>
-  <w:style w:type="paragraph" w:styleId="Compact">
+    <w:qFormat/>
+  </w:style>
+  <w:style w:type="paragraph" w:customStyle="1" w:styleId="FirstParagraph">
+    <w:name w:val="First Paragraph"/>
+    <w:basedOn w:val="BodyText"/>
+    <w:next w:val="BodyText"/>
+    <w:qFormat/>
+  </w:style>
+  <w:style w:type="paragraph" w:customStyle="1" w:styleId="Compact">
     <w:name w:val="Compact"/>
-    <w:basedOn w:val="Normal"/>
+    <w:basedOn w:val="BodyText"/>
     <w:qFormat/>
     <w:pPr>
       <w:spacing w:before="36" w:after="36"/>
@@ -1756,7 +2055,7 @@
   <w:style w:type="paragraph" w:styleId="Title">
     <w:name w:val="Title"/>
     <w:basedOn w:val="Normal"/>
-    <w:next w:val="Normal"/>
+    <w:next w:val="BodyText"/>
     <w:qFormat/>
     <w:pPr>
       <w:keepNext/>
@@ -1773,9 +2072,25 @@
       <w:szCs w:val="36"/>
     </w:rPr>
   </w:style>
-  <w:style w:type="paragraph" w:styleId="Authors">
-    <w:name w:val="Authors"/>
-    <w:next w:val="Normal"/>
+  <w:style w:type="paragraph" w:styleId="Subtitle">
+    <w:name w:val="Subtitle"/>
+    <w:basedOn w:val="Title"/>
+    <w:next w:val="BodyText"/>
+    <w:qFormat/>
+    <w:pPr>
+      <w:keepNext/>
+      <w:keepLines/>
+      <w:spacing w:before="240" w:after="240"/>
+      <w:jc w:val="center"/>
+    </w:pPr>
+    <w:rPr>
+      <w:sz w:val="30"/>
+      <w:szCs w:val="30"/>
+    </w:rPr>
+  </w:style>
+  <w:style w:type="paragraph" w:customStyle="1" w:styleId="Author">
+    <w:name w:val="Author"/>
+    <w:next w:val="BodyText"/>
     <w:qFormat/>
     <w:pPr>
       <w:keepNext/>
@@ -1785,7 +2100,7 @@
   </w:style>
   <w:style w:type="paragraph" w:styleId="Date">
     <w:name w:val="Date"/>
-    <w:next w:val="Normal"/>
+    <w:next w:val="BodyText"/>
     <w:qFormat/>
     <w:pPr>
       <w:keepNext/>
@@ -1793,10 +2108,33 @@
       <w:jc w:val="center"/>
     </w:pPr>
   </w:style>
+  <w:style w:type="paragraph" w:customStyle="1" w:styleId="Abstract">
+    <w:name w:val="Abstract"/>
+    <w:basedOn w:val="Normal"/>
+    <w:next w:val="BodyText"/>
+    <w:qFormat/>
+    <w:pPr>
+      <w:keepNext/>
+      <w:keepLines/>
+      <w:spacing w:before="300" w:after="300"/>
+    </w:pPr>
+    <w:rPr>
+      <w:sz w:val="20"/>
+      <w:szCs w:val="20"/>
+    </w:rPr>
+  </w:style>
+  <w:style w:type="paragraph" w:styleId="Bibliography">
+    <w:name w:val="Bibliography"/>
+    <w:basedOn w:val="Normal"/>
+    <w:next w:val="Bibliography"/>
+    <w:qFormat/>
+    <w:pPr/>
+    <w:rPr/>
+  </w:style>
   <w:style w:type="paragraph" w:styleId="Heading1">
     <w:name w:val="Heading 1"/>
     <w:basedOn w:val="Normal"/>
-    <w:next w:val="Normal"/>
+    <w:next w:val="BodyText"/>
     <w:uiPriority w:val="9"/>
     <w:qFormat/>
     <w:pPr>
@@ -1810,14 +2148,14 @@
       <w:b/>
       <w:bCs/>
       <w:color w:val="345A8A" w:themeColor="accent1" w:themeShade="B5"/>
-      <w:sz w:val="36"/>
-      <w:szCs w:val="36"/>
+      <w:sz w:val="32"/>
+      <w:szCs w:val="32"/>
     </w:rPr>
   </w:style>
   <w:style w:type="paragraph" w:styleId="Heading2">
     <w:name w:val="Heading 2"/>
     <w:basedOn w:val="Normal"/>
-    <w:next w:val="Normal"/>
+    <w:next w:val="BodyText"/>
     <w:uiPriority w:val="9"/>
     <w:unhideWhenUsed/>
     <w:qFormat/>
@@ -1839,7 +2177,7 @@
   <w:style w:type="paragraph" w:styleId="Heading3">
     <w:name w:val="Heading 3"/>
     <w:basedOn w:val="Normal"/>
-    <w:next w:val="Normal"/>
+    <w:next w:val="BodyText"/>
     <w:uiPriority w:val="9"/>
     <w:unhideWhenUsed/>
     <w:qFormat/>
@@ -1861,7 +2199,7 @@
   <w:style w:type="paragraph" w:styleId="Heading4">
     <w:name w:val="Heading 4"/>
     <w:basedOn w:val="Normal"/>
-    <w:next w:val="Normal"/>
+    <w:next w:val="BodyText"/>
     <w:uiPriority w:val="9"/>
     <w:unhideWhenUsed/>
     <w:qFormat/>
@@ -1883,7 +2221,7 @@
   <w:style w:type="paragraph" w:styleId="Heading5">
     <w:name w:val="Heading 5"/>
     <w:basedOn w:val="Normal"/>
-    <w:next w:val="Normal"/>
+    <w:next w:val="BodyText"/>
     <w:uiPriority w:val="9"/>
     <w:unhideWhenUsed/>
     <w:qFormat/>
@@ -1902,15 +2240,16 @@
       <w:szCs w:val="24"/>
     </w:rPr>
   </w:style>
-  <w:style w:type="paragraph" w:styleId="BlockQuote">
-    <w:name w:val="Block Quote"/>
-    <w:basedOn w:val="Normal"/>
-    <w:next w:val="Normal"/>
+  <w:style w:type="paragraph" w:styleId="BlockText">
+    <w:name w:val="Block Text"/>
+    <w:basedOn w:val="BodyText"/>
+    <w:next w:val="BodyText"/>
     <w:uiPriority w:val="9"/>
     <w:unhideWhenUsed/>
     <w:qFormat/>
     <w:pPr>
       <w:spacing w:before="100" w:after="100"/>
+      <w:ind w:firstLine="0"/>
     </w:pPr>
     <w:rPr>
       <w:rFonts w:asciiTheme="majorHAnsi" w:eastAsiaTheme="majorEastAsia" w:hAnsiTheme="majorHAnsi" w:cstheme="majorBidi"/>
@@ -1947,7 +2286,7 @@
       </w:tblCellMar>
     </w:tblPr>
   </w:style>
-  <w:style w:type="paragraph" w:styleId="DefinitionTerm">
+  <w:style w:type="paragraph" w:customStyle="1" w:styleId="DefinitionTerm">
     <w:name w:val="Definition Term"/>
     <w:basedOn w:val="Normal"/>
     <w:next w:val="Definition"/>
@@ -1960,20 +2299,12 @@
       <w:b/>
     </w:rPr>
   </w:style>
-  <w:style w:type="paragraph" w:styleId="Definition">
+  <w:style w:type="paragraph" w:customStyle="1" w:styleId="Definition">
     <w:name w:val="Definition"/>
     <w:basedOn w:val="Normal"/>
   </w:style>
-  <w:style w:type="paragraph" w:styleId="BodyText">
-    <w:name w:val="Body Text"/>
-    <w:basedOn w:val="Normal"/>
-    <w:link w:val="BodyTextChar"/>
-    <w:pPr>
-      <w:spacing w:after="120"/>
-    </w:pPr>
-  </w:style>
-  <w:style w:type="paragraph" w:styleId="TableCaption">
-    <w:name w:val="Table Caption"/>
+  <w:style w:type="paragraph" w:styleId="Caption">
+    <w:name w:val="Caption"/>
     <w:basedOn w:val="Normal"/>
     <w:link w:val="BodyTextChar"/>
     <w:pPr>
@@ -1983,16 +2314,27 @@
       <w:i/>
     </w:rPr>
   </w:style>
-  <w:style w:type="paragraph" w:styleId="ImageCaption">
+  <w:style w:type="paragraph" w:customStyle="1" w:styleId="TableCaption">
+    <w:name w:val="Table Caption"/>
+    <w:basedOn w:val="Caption"/>
+    <w:pPr>
+      <w:keepNext/>
+    </w:pPr>
+  </w:style>
+  <w:style w:type="paragraph" w:customStyle="1" w:styleId="ImageCaption">
     <w:name w:val="Image Caption"/>
+    <w:basedOn w:val="Caption"/>
+  </w:style>
+  <w:style w:type="paragraph" w:customStyle="1" w:styleId="Figure">
+    <w:name w:val="Figure"/>
     <w:basedOn w:val="Normal"/>
-    <w:link w:val="BodyTextChar"/>
+  </w:style>
+  <w:style w:type="paragraph" w:customStyle="1" w:styleId="FigureWithCaption">
+    <w:name w:val="Figure with Caption"/>
+    <w:basedOn w:val="Figure"/>
     <w:pPr>
-      <w:spacing w:before="0" w:after="120"/>
+      <w:keepNext/>
     </w:pPr>
-    <w:rPr>
-      <w:i/>
-    </w:rPr>
   </w:style>
   <w:style w:type="character" w:customStyle="1" w:styleId="BodyTextChar">
     <w:name w:val="Body Text Char"/>
@@ -2007,18 +2349,36 @@
       <w:sz w:val="22"/>
     </w:rPr>
   </w:style>
-  <w:style w:type="character" w:customStyle="1" w:styleId="FootnoteRef">
-    <w:name w:val="Footnote Ref"/>
+  <w:style w:type="character" w:styleId="FootnoteReference">
+    <w:name w:val="Footnote Reference"/>
     <w:basedOn w:val="BodyTextChar"/>
     <w:rPr>
       <w:vertAlign w:val="superscript"/>
     </w:rPr>
   </w:style>
-  <w:style w:type="character" w:customStyle="1" w:styleId="Link">
-    <w:name w:val="Link"/>
+  <w:style w:type="character" w:styleId="Hyperlink">
+    <w:name w:val="Hyperlink"/>
     <w:basedOn w:val="BodyTextChar"/>
     <w:rPr>
       <w:color w:val="4F81BD" w:themeColor="accent1"/>
+    </w:rPr>
+  </w:style>
+  <w:style w:type="paragraph" w:styleId="TOCHeading">
+    <w:name w:val="TOC Heading"/>
+    <w:basedOn w:val="Heading1"/>
+    <w:next w:val="BodyText"/>
+    <w:uiPriority w:val="39"/>
+    <w:unhideWhenUsed/>
+    <w:qFormat/>
+    <w:pPr>
+      <w:spacing w:before="240" w:line="259" w:lineRule="auto"/>
+      <w:outlineLvl w:val="9"/>
+    </w:pPr>
+    <w:rPr>
+      <w:rFonts w:asciiTheme="majorHAnsi" w:eastAsiaTheme="majorEastAsia" w:hAnsiTheme="majorHAnsi" w:cstheme="majorBidi"/>
+      <w:b w:val="0"/>
+      <w:bCs w:val="0"/>
+      <w:color w:val="365F91" w:themeColor="accent1" w:themeShade="BF"/>
     </w:rPr>
   </w:style>
   <w:style w:type="paragraph" w:customStyle="1" w:styleId="SourceCode">
@@ -2027,6 +2387,7 @@
     <w:link w:val="VerbatimChar"/>
     <w:pPr>
       <w:wordWrap w:val="off"/>
+      <w:noProof/>
     </w:pPr>
   </w:style>
   <w:style w:type="character" w:customStyle="1" w:styleId="KeywordTok">
@@ -2065,6 +2426,13 @@
       <w:color w:val="40a070"/>
     </w:rPr>
   </w:style>
+  <w:style w:type="character" w:customStyle="1" w:styleId="ConstantTok">
+    <w:name w:val="ConstantTok"/>
+    <w:basedOn w:val="VerbatimChar"/>
+    <w:rPr>
+      <w:color w:val="880000"/>
+    </w:rPr>
+  </w:style>
   <w:style w:type="character" w:customStyle="1" w:styleId="CharTok">
     <w:name w:val="CharTok"/>
     <w:basedOn w:val="VerbatimChar"/>
@@ -2072,6 +2440,13 @@
       <w:color w:val="4070a0"/>
     </w:rPr>
   </w:style>
+  <w:style w:type="character" w:customStyle="1" w:styleId="SpecialCharTok">
+    <w:name w:val="SpecialCharTok"/>
+    <w:basedOn w:val="VerbatimChar"/>
+    <w:rPr>
+      <w:color w:val="4070a0"/>
+    </w:rPr>
+  </w:style>
   <w:style w:type="character" w:customStyle="1" w:styleId="StringTok">
     <w:name w:val="StringTok"/>
     <w:basedOn w:val="VerbatimChar"/>
@@ -2079,6 +2454,25 @@
       <w:color w:val="4070a0"/>
     </w:rPr>
   </w:style>
+  <w:style w:type="character" w:customStyle="1" w:styleId="VerbatimStringTok">
+    <w:name w:val="VerbatimStringTok"/>
+    <w:basedOn w:val="VerbatimChar"/>
+    <w:rPr>
+      <w:color w:val="4070a0"/>
+    </w:rPr>
+  </w:style>
+  <w:style w:type="character" w:customStyle="1" w:styleId="SpecialStringTok">
+    <w:name w:val="SpecialStringTok"/>
+    <w:basedOn w:val="VerbatimChar"/>
+    <w:rPr>
+      <w:color w:val="bb6688"/>
+    </w:rPr>
+  </w:style>
+  <w:style w:type="character" w:customStyle="1" w:styleId="ImportTok">
+    <w:name w:val="ImportTok"/>
+    <w:basedOn w:val="VerbatimChar"/>
+    <w:rPr/>
+  </w:style>
   <w:style w:type="character" w:customStyle="1" w:styleId="CommentTok">
     <w:name w:val="CommentTok"/>
     <w:basedOn w:val="VerbatimChar"/>
@@ -2087,6 +2481,32 @@
       <w:i/>
     </w:rPr>
   </w:style>
+  <w:style w:type="character" w:customStyle="1" w:styleId="DocumentationTok">
+    <w:name w:val="DocumentationTok"/>
+    <w:basedOn w:val="VerbatimChar"/>
+    <w:rPr>
+      <w:color w:val="ba2121"/>
+      <w:i/>
+    </w:rPr>
+  </w:style>
+  <w:style w:type="character" w:customStyle="1" w:styleId="AnnotationTok">
+    <w:name w:val="AnnotationTok"/>
+    <w:basedOn w:val="VerbatimChar"/>
+    <w:rPr>
+      <w:color w:val="60a0b0"/>
+      <w:b/>
+      <w:i/>
+    </w:rPr>
+  </w:style>
+  <w:style w:type="character" w:customStyle="1" w:styleId="CommentVarTok">
+    <w:name w:val="CommentVarTok"/>
+    <w:basedOn w:val="VerbatimChar"/>
+    <w:rPr>
+      <w:color w:val="60a0b0"/>
+      <w:b/>
+      <w:i/>
+    </w:rPr>
+  </w:style>
   <w:style w:type="character" w:customStyle="1" w:styleId="OtherTok">
     <w:name w:val="OtherTok"/>
     <w:basedOn w:val="VerbatimChar"/>
@@ -2094,6 +2514,82 @@
       <w:color w:val="007020"/>
     </w:rPr>
   </w:style>
+  <w:style w:type="character" w:customStyle="1" w:styleId="FunctionTok">
+    <w:name w:val="FunctionTok"/>
+    <w:basedOn w:val="VerbatimChar"/>
+    <w:rPr>
+      <w:color w:val="06287e"/>
+    </w:rPr>
+  </w:style>
+  <w:style w:type="character" w:customStyle="1" w:styleId="VariableTok">
+    <w:name w:val="VariableTok"/>
+    <w:basedOn w:val="VerbatimChar"/>
+    <w:rPr>
+      <w:color w:val="19177c"/>
+    </w:rPr>
+  </w:style>
+  <w:style w:type="character" w:customStyle="1" w:styleId="ControlFlowTok">
+    <w:name w:val="ControlFlowTok"/>
+    <w:basedOn w:val="VerbatimChar"/>
+    <w:rPr>
+      <w:color w:val="007020"/>
+      <w:b/>
+    </w:rPr>
+  </w:style>
+  <w:style w:type="character" w:customStyle="1" w:styleId="OperatorTok">
+    <w:name w:val="OperatorTok"/>
+    <w:basedOn w:val="VerbatimChar"/>
+    <w:rPr>
+      <w:color w:val="666666"/>
+    </w:rPr>
+  </w:style>
+  <w:style w:type="character" w:customStyle="1" w:styleId="BuiltInTok">
+    <w:name w:val="BuiltInTok"/>
+    <w:basedOn w:val="VerbatimChar"/>
+    <w:rPr/>
+  </w:style>
+  <w:style w:type="character" w:customStyle="1" w:styleId="ExtensionTok">
+    <w:name w:val="ExtensionTok"/>
+    <w:basedOn w:val="VerbatimChar"/>
+    <w:rPr/>
+  </w:style>
+  <w:style w:type="character" w:customStyle="1" w:styleId="PreprocessorTok">
+    <w:name w:val="PreprocessorTok"/>
+    <w:basedOn w:val="VerbatimChar"/>
+    <w:rPr>
+      <w:color w:val="bc7a00"/>
+    </w:rPr>
+  </w:style>
+  <w:style w:type="character" w:customStyle="1" w:styleId="AttributeTok">
+    <w:name w:val="AttributeTok"/>
+    <w:basedOn w:val="VerbatimChar"/>
+    <w:rPr>
+      <w:color w:val="7d9029"/>
+    </w:rPr>
+  </w:style>
+  <w:style w:type="character" w:customStyle="1" w:styleId="RegionMarkerTok">
+    <w:name w:val="RegionMarkerTok"/>
+    <w:basedOn w:val="VerbatimChar"/>
+    <w:rPr/>
+  </w:style>
+  <w:style w:type="character" w:customStyle="1" w:styleId="InformationTok">
+    <w:name w:val="InformationTok"/>
+    <w:basedOn w:val="VerbatimChar"/>
+    <w:rPr>
+      <w:color w:val="60a0b0"/>
+      <w:b/>
+      <w:i/>
+    </w:rPr>
+  </w:style>
+  <w:style w:type="character" w:customStyle="1" w:styleId="WarningTok">
+    <w:name w:val="WarningTok"/>
+    <w:basedOn w:val="VerbatimChar"/>
+    <w:rPr>
+      <w:color w:val="60a0b0"/>
+      <w:b/>
+      <w:i/>
+    </w:rPr>
+  </w:style>
   <w:style w:type="character" w:customStyle="1" w:styleId="AlertTok">
     <w:name w:val="AlertTok"/>
     <w:basedOn w:val="VerbatimChar"/>
@@ -2101,18 +2597,6 @@
       <w:color w:val="ff0000"/>
       <w:b/>
     </w:rPr>
-  </w:style>
-  <w:style w:type="character" w:customStyle="1" w:styleId="FunctionTok">
-    <w:name w:val="FunctionTok"/>
-    <w:basedOn w:val="VerbatimChar"/>
-    <w:rPr>
-      <w:color w:val="06287e"/>
-    </w:rPr>
-  </w:style>
-  <w:style w:type="character" w:customStyle="1" w:styleId="RegionMarkerTok">
-    <w:name w:val="RegionMarkerTok"/>
-    <w:basedOn w:val="VerbatimChar"/>
-    <w:rPr/>
   </w:style>
   <w:style w:type="character" w:customStyle="1" w:styleId="ErrorTok">
     <w:name w:val="ErrorTok"/>

</xml_diff>

<commit_message>
Edit Intro, add Skyywalker Records case
Small edits from last year on copyright, deal, trademark,
representation.

Edit Intro. And add Skyywalker case to First Amendment Obscenity.
</commit_message>
<xml_diff>
--- a/Introduction/Introduction.docx
+++ b/Introduction/Introduction.docx
@@ -61,29 +61,50 @@
         <w:pStyle w:val="Heading1"/>
       </w:pPr>
       <w:bookmarkStart w:id="21" w:name="introduction"/>
+      <w:r>
+        <w:t xml:space="preserve">Introduction</w:t>
+      </w:r>
       <w:bookmarkEnd w:id="21"/>
-      <w:r>
-        <w:t xml:space="preserve">Introduction</w:t>
-      </w:r>
     </w:p>
     <w:p>
       <w:pPr>
         <w:pStyle w:val="BlockText"/>
       </w:pPr>
       <w:r>
-        <w:t xml:space="preserve">"I never called my work an 'art'.</w:t>
-      </w:r>
-      <w:r>
-        <w:t xml:space="preserve"> </w:t>
-      </w:r>
-      <w:r>
-        <w:t xml:space="preserve">It's part of show business,</w:t>
-      </w:r>
-      <w:r>
-        <w:t xml:space="preserve"> </w:t>
-      </w:r>
-      <w:r>
-        <w:t xml:space="preserve">the business of building entertainment."</w:t>
+        <w:t xml:space="preserve">“</w:t>
+      </w:r>
+      <w:r>
+        <w:t xml:space="preserve">I never called my work an</w:t>
+      </w:r>
+      <w:r>
+        <w:t xml:space="preserve"> </w:t>
+      </w:r>
+      <w:r>
+        <w:t xml:space="preserve">‘</w:t>
+      </w:r>
+      <w:r>
+        <w:t xml:space="preserve">art</w:t>
+      </w:r>
+      <w:r>
+        <w:t xml:space="preserve">’</w:t>
+      </w:r>
+      <w:r>
+        <w:t xml:space="preserve">.</w:t>
+      </w:r>
+      <w:r>
+        <w:t xml:space="preserve"> </w:t>
+      </w:r>
+      <w:r>
+        <w:t xml:space="preserve">It’s part of show business,</w:t>
+      </w:r>
+      <w:r>
+        <w:t xml:space="preserve"> </w:t>
+      </w:r>
+      <w:r>
+        <w:t xml:space="preserve">the business of building entertainment.</w:t>
+      </w:r>
+      <w:r>
+        <w:t xml:space="preserve">”</w:t>
       </w:r>
     </w:p>
     <w:p>
@@ -91,7 +112,7 @@
         <w:pStyle w:val="BlockText"/>
       </w:pPr>
       <w:r>
-        <w:t xml:space="preserve">--</w:t>
+        <w:t xml:space="preserve">–</w:t>
       </w:r>
       <w:hyperlink r:id="rId22">
         <w:r>
@@ -107,7 +128,13 @@
         <w:pStyle w:val="BlockText"/>
       </w:pPr>
       <w:r>
-        <w:t xml:space="preserve">"Art is making something out of nothing and selling it."</w:t>
+        <w:t xml:space="preserve">“</w:t>
+      </w:r>
+      <w:r>
+        <w:t xml:space="preserve">Art is making something out of nothing and selling it.</w:t>
+      </w:r>
+      <w:r>
+        <w:t xml:space="preserve">”</w:t>
       </w:r>
     </w:p>
     <w:p>
@@ -115,7 +142,7 @@
         <w:pStyle w:val="BlockText"/>
       </w:pPr>
       <w:r>
-        <w:t xml:space="preserve">--</w:t>
+        <w:t xml:space="preserve">–</w:t>
       </w:r>
       <w:hyperlink r:id="rId23">
         <w:r>
@@ -130,11 +157,11 @@
       <w:pPr>
         <w:pStyle w:val="Heading2"/>
       </w:pPr>
-      <w:bookmarkStart w:id="24" w:name="art-vs.-commerce"/>
+      <w:bookmarkStart w:id="24" w:name="art-vs.commerce"/>
+      <w:r>
+        <w:t xml:space="preserve">Art vs. Commerce</w:t>
+      </w:r>
       <w:bookmarkEnd w:id="24"/>
-      <w:r>
-        <w:t xml:space="preserve">Art vs. Commerce</w:t>
-      </w:r>
     </w:p>
     <w:p>
       <w:pPr>
@@ -147,7 +174,13 @@
         <w:t xml:space="preserve"> </w:t>
       </w:r>
       <w:r>
-        <w:t xml:space="preserve">"I'm going to write because I cannot help it."</w:t>
+        <w:t xml:space="preserve">“</w:t>
+      </w:r>
+      <w:r>
+        <w:t xml:space="preserve">I’m going to write because I cannot help it.</w:t>
+      </w:r>
+      <w:r>
+        <w:t xml:space="preserve">”</w:t>
       </w:r>
       <w:r>
         <w:t xml:space="preserve"> </w:t>
@@ -165,13 +198,19 @@
         <w:t xml:space="preserve"> </w:t>
       </w:r>
       <w:r>
-        <w:t xml:space="preserve">"Nobody but a blockhead ever wrote except for money."</w:t>
-      </w:r>
-      <w:r>
-        <w:t xml:space="preserve"> </w:t>
-      </w:r>
-      <w:r>
-        <w:t xml:space="preserve">Whether artists make music, art, and letters for fun is nobody's business</w:t>
+        <w:t xml:space="preserve">“</w:t>
+      </w:r>
+      <w:r>
+        <w:t xml:space="preserve">Nobody but a blockhead ever wrote except for money.</w:t>
+      </w:r>
+      <w:r>
+        <w:t xml:space="preserve">”</w:t>
+      </w:r>
+      <w:r>
+        <w:t xml:space="preserve"> </w:t>
+      </w:r>
+      <w:r>
+        <w:t xml:space="preserve">Whether artists make music, art, and letters for fun is nobody’s business</w:t>
       </w:r>
       <w:r>
         <w:t xml:space="preserve"> </w:t>
@@ -183,7 +222,13 @@
         <w:t xml:space="preserve"> </w:t>
       </w:r>
       <w:r>
-        <w:t xml:space="preserve">However, when artists want to turn their art into a trade or a professional business, all the rules of the marketplace and the courts apply.</w:t>
+        <w:t xml:space="preserve">However, when artists want to turn their art into a trade or a professional business,</w:t>
+      </w:r>
+      <w:r>
+        <w:t xml:space="preserve"> </w:t>
+      </w:r>
+      <w:r>
+        <w:t xml:space="preserve">all the rules of the marketplace and the courts apply.</w:t>
       </w:r>
     </w:p>
     <w:p>
@@ -197,13 +242,13 @@
         <w:t xml:space="preserve"> </w:t>
       </w:r>
       <w:r>
-        <w:t xml:space="preserve">The businesses within these industries create products or content to sell to consumers. Those products---books, songs, films---</w:t>
-      </w:r>
-      <w:r>
-        <w:t xml:space="preserve"> </w:t>
-      </w:r>
-      <w:r>
-        <w:t xml:space="preserve">are usually governed by copyright and other intellectual property laws.</w:t>
+        <w:t xml:space="preserve">The businesses within these industries create products or content to sell to consumers. Those products—books, songs, films—are usually governed</w:t>
+      </w:r>
+      <w:r>
+        <w:t xml:space="preserve"> </w:t>
+      </w:r>
+      <w:r>
+        <w:t xml:space="preserve">by copyright and other intellectual property laws.</w:t>
       </w:r>
     </w:p>
     <w:p>
@@ -231,10 +276,10 @@
         <w:pStyle w:val="Heading2"/>
       </w:pPr>
       <w:bookmarkStart w:id="25" w:name="what-is-entertainment-law"/>
+      <w:r>
+        <w:t xml:space="preserve">What is Entertainment Law?</w:t>
+      </w:r>
       <w:bookmarkEnd w:id="25"/>
-      <w:r>
-        <w:t xml:space="preserve">What is Entertainment Law?</w:t>
-      </w:r>
     </w:p>
     <w:p>
       <w:pPr>
@@ -291,7 +336,19 @@
         <w:t xml:space="preserve"> </w:t>
       </w:r>
       <w:r>
-        <w:t xml:space="preserve">Professors do not, however, teach and write books about "automobile law."</w:t>
+        <w:t xml:space="preserve">Professors do not, however, teach and write books about</w:t>
+      </w:r>
+      <w:r>
+        <w:t xml:space="preserve"> </w:t>
+      </w:r>
+      <w:r>
+        <w:t xml:space="preserve">“</w:t>
+      </w:r>
+      <w:r>
+        <w:t xml:space="preserve">automobile law.</w:t>
+      </w:r>
+      <w:r>
+        <w:t xml:space="preserve">”</w:t>
       </w:r>
     </w:p>
     <w:p>
@@ -299,7 +356,7 @@
         <w:pStyle w:val="BlockText"/>
       </w:pPr>
       <w:r>
-        <w:t xml:space="preserve">--Paul Weiler,</w:t>
+        <w:t xml:space="preserve">–Paul Weiler,</w:t>
       </w:r>
       <w:r>
         <w:t xml:space="preserve"> </w:t>
@@ -322,7 +379,19 @@
         <w:t xml:space="preserve"> </w:t>
       </w:r>
       <w:r>
-        <w:t xml:space="preserve">but Weiler's text begins with a Prologue entitled "Speech For Fun And Profit,"</w:t>
+        <w:t xml:space="preserve">but Weiler’s text begins with a Prologue entitled</w:t>
+      </w:r>
+      <w:r>
+        <w:t xml:space="preserve"> </w:t>
+      </w:r>
+      <w:r>
+        <w:t xml:space="preserve">“</w:t>
+      </w:r>
+      <w:r>
+        <w:t xml:space="preserve">Speech For Fun And Profit,</w:t>
+      </w:r>
+      <w:r>
+        <w:t xml:space="preserve">”</w:t>
       </w:r>
       <w:r>
         <w:t xml:space="preserve"> </w:t>
@@ -342,7 +411,19 @@
         <w:pStyle w:val="BodyText"/>
       </w:pPr>
       <w:r>
-        <w:t xml:space="preserve">First, entertainment (movies, television, music, publishing) are all SPEECH.</w:t>
+        <w:t xml:space="preserve">First, entertainment (movies, television, music, publishing) are all</w:t>
+      </w:r>
+      <w:r>
+        <w:t xml:space="preserve"> </w:t>
+      </w:r>
+      <w:r>
+        <w:rPr>
+          <w:i/>
+        </w:rPr>
+        <w:t xml:space="preserve">speech</w:t>
+      </w:r>
+      <w:r>
+        <w:t xml:space="preserve">.</w:t>
       </w:r>
       <w:r>
         <w:t xml:space="preserve"> </w:t>
@@ -354,7 +435,13 @@
         <w:t xml:space="preserve"> </w:t>
       </w:r>
       <w:r>
-        <w:t xml:space="preserve">"Congress shall make no law … abridging the freedom of speech."</w:t>
+        <w:t xml:space="preserve">“</w:t>
+      </w:r>
+      <w:r>
+        <w:t xml:space="preserve">Congress shall make no law … abridging the freedom of speech.</w:t>
+      </w:r>
+      <w:r>
+        <w:t xml:space="preserve">”</w:t>
       </w:r>
       <w:r>
         <w:t xml:space="preserve"> </w:t>
@@ -390,13 +477,13 @@
         <w:t xml:space="preserve"> </w:t>
       </w:r>
       <w:r>
-        <w:t xml:space="preserve">because an artist's first amendment right to tell a story or write a song</w:t>
-      </w:r>
-      <w:r>
-        <w:t xml:space="preserve"> </w:t>
-      </w:r>
-      <w:r>
-        <w:t xml:space="preserve">often collides with somebody else's right</w:t>
+        <w:t xml:space="preserve">because an artist’s first amendment right to tell a story or write a song</w:t>
+      </w:r>
+      <w:r>
+        <w:t xml:space="preserve"> </w:t>
+      </w:r>
+      <w:r>
+        <w:t xml:space="preserve">often collides with somebody else’s right</w:t>
       </w:r>
       <w:r>
         <w:t xml:space="preserve"> </w:t>
@@ -410,7 +497,7 @@
         <w:pStyle w:val="BodyText"/>
       </w:pPr>
       <w:r>
-        <w:t xml:space="preserve">Second, the modern entertainment industry runs on TECHNOLOGY and INTELLECTUAL PROPERTY, meaning the speech at issue is easier to create and disseminate (a good thing), but also easier to COPY and pirate (a bad thing). Again, more copyright, trademark, licensing and contract issues.</w:t>
+        <w:t xml:space="preserve">Second, the modern entertainment industry runs on technology and intellectual property, meaning the speech at issue is easier to create and disseminate (a good thing), but also easier to copy and pirate (a bad thing). Again, more copyright, trademark, licensing and contract issues.</w:t>
       </w:r>
     </w:p>
     <w:p>
@@ -418,7 +505,25 @@
         <w:pStyle w:val="BodyText"/>
       </w:pPr>
       <w:r>
-        <w:t xml:space="preserve">The entertainment industry also thrives on COLLABORATION. Many different companies and artists come together, make oral or written agreements to create and distribute works of art, and then disperse, often leaving questions about who is owed what for personal services and who owns what rights in the final product. Oral contracts, handshake deals, and "napkin agreements" are quite common, even though there may be tens of millions of dollars at stake.</w:t>
+        <w:t xml:space="preserve">The entertainment industry also thrives on collaboration. Many different companies and artists come together, make oral or written agreements to create and distribute works of art, and then disperse, often leaving questions about who is owed what for personal services and who owns what rights in the final product. Oral contracts, handshake deals, and</w:t>
+      </w:r>
+      <w:r>
+        <w:t xml:space="preserve"> </w:t>
+      </w:r>
+      <w:r>
+        <w:t xml:space="preserve">“</w:t>
+      </w:r>
+      <w:r>
+        <w:t xml:space="preserve">napkin agreements</w:t>
+      </w:r>
+      <w:r>
+        <w:t xml:space="preserve">”</w:t>
+      </w:r>
+      <w:r>
+        <w:t xml:space="preserve"> </w:t>
+      </w:r>
+      <w:r>
+        <w:t xml:space="preserve">are quite common, even though there may be tens of millions of dollars at stake.</w:t>
       </w:r>
     </w:p>
     <w:p>
@@ -443,7 +548,19 @@
         <w:t xml:space="preserve"> </w:t>
       </w:r>
       <w:r>
-        <w:t xml:space="preserve">the hard way: "If after ten minutes at the poker table you do not know who the patsy is--you are the patsy."</w:t>
+        <w:t xml:space="preserve">the hard way:</w:t>
+      </w:r>
+      <w:r>
+        <w:t xml:space="preserve"> </w:t>
+      </w:r>
+      <w:r>
+        <w:t xml:space="preserve">“</w:t>
+      </w:r>
+      <w:r>
+        <w:t xml:space="preserve">If after ten minutes at the poker table you do not know who the patsy is–you are the patsy.</w:t>
+      </w:r>
+      <w:r>
+        <w:t xml:space="preserve">”</w:t>
       </w:r>
     </w:p>
     <w:p>
@@ -488,7 +605,7 @@
         <w:pStyle w:val="FirstParagraph"/>
       </w:pPr>
       <w:r>
-        <w:t xml:space="preserve">Some bad reasons for becoming an entertainment lawyer are because you want to hang out with celebrities. Sure entertainment lawyers typically love the arts and admire their clients, but at bottom they WORK long and hard for their clients, and the limelight is just a distraction.</w:t>
+        <w:t xml:space="preserve">Some bad reasons for becoming an entertainment lawyer are because you want to hang out with celebrities. Sure entertainment lawyers typically love the arts and admire their clients, but at bottom they work long and hard for their clients, and the limelight is just a distraction.</w:t>
       </w:r>
     </w:p>
     <w:p>
@@ -496,7 +613,25 @@
         <w:pStyle w:val="BlockText"/>
       </w:pPr>
       <w:r>
-        <w:t xml:space="preserve">Just like Frances Gumm became Judy Garland, and Thomas Mapother III became Tom Cruise, "entertainment law" is actually a more glamorized, fabricated name for contract law, copyright law, intellectual property law, licensing law, litigation, and working really hard just like every other lawyer out there . . . . Entertainment lawyers are merely copyright, contract, or IP lawyers who have clients in the entertainment business, just like sports lawyers have clients in the sports business.</w:t>
+        <w:t xml:space="preserve">Just like Frances Gumm became Judy Garland, and Thomas Mapother III became Tom Cruise,</w:t>
+      </w:r>
+      <w:r>
+        <w:t xml:space="preserve"> </w:t>
+      </w:r>
+      <w:r>
+        <w:t xml:space="preserve">“</w:t>
+      </w:r>
+      <w:r>
+        <w:t xml:space="preserve">entertainment law</w:t>
+      </w:r>
+      <w:r>
+        <w:t xml:space="preserve">”</w:t>
+      </w:r>
+      <w:r>
+        <w:t xml:space="preserve"> </w:t>
+      </w:r>
+      <w:r>
+        <w:t xml:space="preserve">is actually a more glamorized, fabricated name for contract law, copyright law, intellectual property law, licensing law, litigation, and working really hard just like every other lawyer out there . . . . Entertainment lawyers are merely copyright, contract, or IP lawyers who have clients in the entertainment business, just like sports lawyers have clients in the sports business.</w:t>
       </w:r>
     </w:p>
     <w:p>
@@ -550,17 +685,29 @@
         <w:pStyle w:val="Heading3"/>
       </w:pPr>
       <w:bookmarkStart w:id="31" w:name="entertainment-categories"/>
+      <w:r>
+        <w:t xml:space="preserve">Entertainment Categories</w:t>
+      </w:r>
       <w:bookmarkEnd w:id="31"/>
-      <w:r>
-        <w:t xml:space="preserve">Entertainment Categories</w:t>
-      </w:r>
     </w:p>
     <w:p>
       <w:pPr>
         <w:pStyle w:val="FirstParagraph"/>
       </w:pPr>
       <w:r>
-        <w:t xml:space="preserve">Entertainment used to mean "show business,"</w:t>
+        <w:t xml:space="preserve">Entertainment used to mean</w:t>
+      </w:r>
+      <w:r>
+        <w:t xml:space="preserve"> </w:t>
+      </w:r>
+      <w:r>
+        <w:t xml:space="preserve">“</w:t>
+      </w:r>
+      <w:r>
+        <w:t xml:space="preserve">show business,</w:t>
+      </w:r>
+      <w:r>
+        <w:t xml:space="preserve">”</w:t>
       </w:r>
       <w:r>
         <w:t xml:space="preserve"> </w:t>
@@ -578,13 +725,37 @@
         <w:t xml:space="preserve"> </w:t>
       </w:r>
       <w:r>
-        <w:t xml:space="preserve">"entertainment" can happen anywhere you have an Internet connection,</w:t>
-      </w:r>
-      <w:r>
-        <w:t xml:space="preserve"> </w:t>
-      </w:r>
-      <w:r>
-        <w:t xml:space="preserve">so the "entertainment industry"</w:t>
+        <w:t xml:space="preserve">“</w:t>
+      </w:r>
+      <w:r>
+        <w:t xml:space="preserve">entertainment</w:t>
+      </w:r>
+      <w:r>
+        <w:t xml:space="preserve">”</w:t>
+      </w:r>
+      <w:r>
+        <w:t xml:space="preserve"> </w:t>
+      </w:r>
+      <w:r>
+        <w:t xml:space="preserve">can happen anywhere you have an Internet connection,</w:t>
+      </w:r>
+      <w:r>
+        <w:t xml:space="preserve"> </w:t>
+      </w:r>
+      <w:r>
+        <w:t xml:space="preserve">so the</w:t>
+      </w:r>
+      <w:r>
+        <w:t xml:space="preserve"> </w:t>
+      </w:r>
+      <w:r>
+        <w:t xml:space="preserve">“</w:t>
+      </w:r>
+      <w:r>
+        <w:t xml:space="preserve">entertainment industry</w:t>
+      </w:r>
+      <w:r>
+        <w:t xml:space="preserve">”</w:t>
       </w:r>
       <w:r>
         <w:t xml:space="preserve"> </w:t>
@@ -888,10 +1059,10 @@
         <w:pStyle w:val="Heading2"/>
       </w:pPr>
       <w:bookmarkStart w:id="36" w:name="the-talent"/>
+      <w:r>
+        <w:t xml:space="preserve">The Talent</w:t>
+      </w:r>
       <w:bookmarkEnd w:id="36"/>
-      <w:r>
-        <w:t xml:space="preserve">The Talent</w:t>
-      </w:r>
     </w:p>
     <w:p>
       <w:pPr>
@@ -934,7 +1105,25 @@
         <w:t xml:space="preserve"> </w:t>
       </w:r>
       <w:r>
-        <w:t xml:space="preserve">are "the Talent," the natural resources of the entertainment industry.</w:t>
+        <w:t xml:space="preserve">are</w:t>
+      </w:r>
+      <w:r>
+        <w:t xml:space="preserve"> </w:t>
+      </w:r>
+      <w:r>
+        <w:t xml:space="preserve">“</w:t>
+      </w:r>
+      <w:r>
+        <w:t xml:space="preserve">the Talent,</w:t>
+      </w:r>
+      <w:r>
+        <w:t xml:space="preserve">”</w:t>
+      </w:r>
+      <w:r>
+        <w:t xml:space="preserve"> </w:t>
+      </w:r>
+      <w:r>
+        <w:t xml:space="preserve">the natural resources of the entertainment industry.</w:t>
       </w:r>
       <w:r>
         <w:t xml:space="preserve"> </w:t>
@@ -1076,7 +1265,7 @@
           <w:rPr>
             <w:rStyle w:val="Hyperlink"/>
           </w:rPr>
-          <w:t xml:space="preserve">McSweeney's</w:t>
+          <w:t xml:space="preserve">McSweeney’s</w:t>
         </w:r>
       </w:hyperlink>
       <w:r>
@@ -1163,7 +1352,7 @@
         <w:pStyle w:val="BodyText"/>
       </w:pPr>
       <w:r>
-        <w:t xml:space="preserve">Thanks to Moore's Law and the relentless advance of information technologies,</w:t>
+        <w:t xml:space="preserve">Thanks to Moore’s Law and the relentless advance of information technologies,</w:t>
       </w:r>
       <w:r>
         <w:t xml:space="preserve"> </w:t>
@@ -1195,10 +1384,10 @@
         <w:pStyle w:val="Heading2"/>
       </w:pPr>
       <w:bookmarkStart w:id="39" w:name="intellectual-property"/>
+      <w:r>
+        <w:t xml:space="preserve">Intellectual Property</w:t>
+      </w:r>
       <w:bookmarkEnd w:id="39"/>
-      <w:r>
-        <w:t xml:space="preserve">Intellectual Property</w:t>
-      </w:r>
     </w:p>
     <w:p>
       <w:pPr>
@@ -1329,10 +1518,10 @@
         <w:pStyle w:val="Heading2"/>
       </w:pPr>
       <w:bookmarkStart w:id="46" w:name="talent-representatives"/>
+      <w:r>
+        <w:t xml:space="preserve">Talent Representatives</w:t>
+      </w:r>
       <w:bookmarkEnd w:id="46"/>
-      <w:r>
-        <w:t xml:space="preserve">Talent Representatives</w:t>
-      </w:r>
     </w:p>
     <w:p>
       <w:pPr>
@@ -1516,7 +1705,7 @@
         </w:numPr>
       </w:pPr>
       <w:r>
-        <w:t xml:space="preserve">A business manager (typically manages the talent's money).</w:t>
+        <w:t xml:space="preserve">A business manager (typically manages the talent’s money).</w:t>
       </w:r>
     </w:p>
     <w:p>
@@ -1552,7 +1741,7 @@
           <w:rPr>
             <w:rStyle w:val="Hyperlink"/>
           </w:rPr>
-          <w:t xml:space="preserve">The Hollywood Reporter's Power Lawyers 2014: The Talent Lawyers</w:t>
+          <w:t xml:space="preserve">The Hollywood Reporter’s Power Lawyers 2014: The Talent Lawyers</w:t>
         </w:r>
       </w:hyperlink>
       <w:r>
@@ -1632,7 +1821,7 @@
         <w:pStyle w:val="FirstParagraph"/>
       </w:pPr>
       <w:r>
-        <w:t xml:space="preserve">Each of these representatives will have oral or written contracts with the talent. They are agents and fiduciaries to their clients. If all goes well they do deals on behalf of their clients and are usually paid commissions for their work. Agents, managers, and even entertainment lawyers don't make money unless their clients do, meaning everybody is in the talent-spotting business, because the talent lays the golden eggs of rights and personal services.</w:t>
+        <w:t xml:space="preserve">Each of these representatives will have oral or written contracts with the talent. They are agents and fiduciaries to their clients. If all goes well they do deals on behalf of their clients and are usually paid commissions for their work. Agents, managers, and even entertainment lawyers don’t make money unless their clients do, meaning everybody is in the talent-spotting business, because the talent lays the golden eggs of rights and personal services.</w:t>
       </w:r>
     </w:p>
     <w:p>
@@ -1640,7 +1829,7 @@
         <w:pStyle w:val="BodyText"/>
       </w:pPr>
       <w:r>
-        <w:t xml:space="preserve">Entertainment lawyers want to represent talented professionals who are likely to succeed, because then the lawyer's investment of time and attention in their client pays off.</w:t>
+        <w:t xml:space="preserve">Entertainment lawyers want to represent talented professionals who are likely to succeed, because then the lawyer’s investment of time and attention in their client pays off.</w:t>
       </w:r>
     </w:p>
     <w:p>
@@ -1653,7 +1842,7 @@
     </w:p>
     <w:tbl>
       <w:tblPr>
-        <w:tblStyle w:val="TableNormal"/>
+        <w:tblStyle w:val="Table"/>
         <w:tblW w:type="pct" w:w="0.0"/>
         <w:tblLook w:firstRow="1"/>
       </w:tblPr>
@@ -1847,7 +2036,25 @@
         <w:pStyle w:val="BodyText"/>
       </w:pPr>
       <w:r>
-        <w:t xml:space="preserve">(Artists don't pay "commissions" to the talent guilds, but they do pay dues, usually 2%.)</w:t>
+        <w:t xml:space="preserve">(Artists don’t pay</w:t>
+      </w:r>
+      <w:r>
+        <w:t xml:space="preserve"> </w:t>
+      </w:r>
+      <w:r>
+        <w:t xml:space="preserve">“</w:t>
+      </w:r>
+      <w:r>
+        <w:t xml:space="preserve">commissions</w:t>
+      </w:r>
+      <w:r>
+        <w:t xml:space="preserve">”</w:t>
+      </w:r>
+      <w:r>
+        <w:t xml:space="preserve"> </w:t>
+      </w:r>
+      <w:r>
+        <w:t xml:space="preserve">to the talent guilds, but they do pay dues, usually 2%.)</w:t>
       </w:r>
     </w:p>
     <w:p>
@@ -1899,10 +2106,10 @@
         <w:pStyle w:val="Heading3"/>
       </w:pPr>
       <w:bookmarkStart w:id="62" w:name="lawyers-for-the-talent"/>
+      <w:r>
+        <w:t xml:space="preserve">Lawyers For The Talent</w:t>
+      </w:r>
       <w:bookmarkEnd w:id="62"/>
-      <w:r>
-        <w:t xml:space="preserve">Lawyers For The Talent</w:t>
-      </w:r>
     </w:p>
     <w:p>
       <w:pPr>
@@ -1975,7 +2182,7 @@
           <w:rPr>
             <w:rStyle w:val="Hyperlink"/>
           </w:rPr>
-          <w:t xml:space="preserve">Beyonce's $50 million deal</w:t>
+          <w:t xml:space="preserve">Beyonce’s $50 million deal</w:t>
         </w:r>
       </w:hyperlink>
       <w:r>
@@ -2002,13 +2209,43 @@
         <w:pStyle w:val="BodyText"/>
       </w:pPr>
       <w:r>
-        <w:t xml:space="preserve">Entertainment lawyers often help clients "do deals"</w:t>
-      </w:r>
-      <w:r>
-        <w:t xml:space="preserve"> </w:t>
-      </w:r>
-      <w:r>
-        <w:t xml:space="preserve">for professional artistic services or for "rights" (intellectual property).</w:t>
+        <w:t xml:space="preserve">Entertainment lawyers often help clients</w:t>
+      </w:r>
+      <w:r>
+        <w:t xml:space="preserve"> </w:t>
+      </w:r>
+      <w:r>
+        <w:t xml:space="preserve">“</w:t>
+      </w:r>
+      <w:r>
+        <w:t xml:space="preserve">do deals</w:t>
+      </w:r>
+      <w:r>
+        <w:t xml:space="preserve">”</w:t>
+      </w:r>
+      <w:r>
+        <w:t xml:space="preserve"> </w:t>
+      </w:r>
+      <w:r>
+        <w:t xml:space="preserve">for professional artistic services or for</w:t>
+      </w:r>
+      <w:r>
+        <w:t xml:space="preserve"> </w:t>
+      </w:r>
+      <w:r>
+        <w:t xml:space="preserve">“</w:t>
+      </w:r>
+      <w:r>
+        <w:t xml:space="preserve">rights</w:t>
+      </w:r>
+      <w:r>
+        <w:t xml:space="preserve">”</w:t>
+      </w:r>
+      <w:r>
+        <w:t xml:space="preserve"> </w:t>
+      </w:r>
+      <w:r>
+        <w:t xml:space="preserve">(intellectual property).</w:t>
       </w:r>
       <w:r>
         <w:t xml:space="preserve"> </w:t>
@@ -2026,7 +2263,25 @@
         <w:t xml:space="preserve"> </w:t>
       </w:r>
       <w:r>
-        <w:t xml:space="preserve">or they may be called in only after to "paper" an agreement</w:t>
+        <w:t xml:space="preserve">or they may be called in only after to</w:t>
+      </w:r>
+      <w:r>
+        <w:t xml:space="preserve"> </w:t>
+      </w:r>
+      <w:r>
+        <w:t xml:space="preserve">“</w:t>
+      </w:r>
+      <w:r>
+        <w:t xml:space="preserve">paper</w:t>
+      </w:r>
+      <w:r>
+        <w:t xml:space="preserve">”</w:t>
+      </w:r>
+      <w:r>
+        <w:t xml:space="preserve"> </w:t>
+      </w:r>
+      <w:r>
+        <w:t xml:space="preserve">an agreement</w:t>
       </w:r>
       <w:r>
         <w:t xml:space="preserve"> </w:t>
@@ -2070,7 +2325,22 @@
         <w:t xml:space="preserve"> </w:t>
       </w:r>
       <w:r>
-        <w:t xml:space="preserve">the right of privacy (especially the so-called "Right of Publicity"),</w:t>
+        <w:t xml:space="preserve">the right of privacy (especially the so-called</w:t>
+      </w:r>
+      <w:r>
+        <w:t xml:space="preserve"> </w:t>
+      </w:r>
+      <w:r>
+        <w:t xml:space="preserve">“</w:t>
+      </w:r>
+      <w:r>
+        <w:t xml:space="preserve">Right of Publicity</w:t>
+      </w:r>
+      <w:r>
+        <w:t xml:space="preserve">”</w:t>
+      </w:r>
+      <w:r>
+        <w:t xml:space="preserve">),</w:t>
       </w:r>
       <w:r>
         <w:t xml:space="preserve"> </w:t>
@@ -2100,27 +2370,27 @@
         <w:pStyle w:val="Heading4"/>
       </w:pPr>
       <w:bookmarkStart w:id="64" w:name="power-lawyers"/>
+      <w:r>
+        <w:t xml:space="preserve">Power Lawyers</w:t>
+      </w:r>
       <w:bookmarkEnd w:id="64"/>
-      <w:r>
-        <w:t xml:space="preserve">Power Lawyers</w:t>
-      </w:r>
     </w:p>
     <w:p>
       <w:pPr>
         <w:pStyle w:val="FirstParagraph"/>
       </w:pPr>
       <w:r>
-        <w:t xml:space="preserve">Maybe the easiest way to get an idea of what entertainment lawyers actually DO is to read the thumbnail bios of</w:t>
-      </w:r>
-      <w:r>
-        <w:t xml:space="preserve"> </w:t>
-      </w:r>
-      <w:hyperlink r:id="rId57">
-        <w:r>
-          <w:rPr>
-            <w:rStyle w:val="Hyperlink"/>
-          </w:rPr>
-          <w:t xml:space="preserve">The Hollywood Reporter's Power Lawyers 2014: The Talent Lawyers</w:t>
+        <w:t xml:space="preserve">Maybe the easiest way to get an idea of what entertainment lawyers actually do is to read the thumbnail bios of</w:t>
+      </w:r>
+      <w:r>
+        <w:t xml:space="preserve"> </w:t>
+      </w:r>
+      <w:hyperlink r:id="rId65">
+        <w:r>
+          <w:rPr>
+            <w:rStyle w:val="Hyperlink"/>
+          </w:rPr>
+          <w:t xml:space="preserve">The Hollywood Reporter’s Power Lawyers 2017: The Talent Lawyers</w:t>
         </w:r>
       </w:hyperlink>
       <w:r>
@@ -2132,12 +2402,12 @@
       <w:r>
         <w:t xml:space="preserve"> </w:t>
       </w:r>
-      <w:hyperlink r:id="rId65">
-        <w:r>
-          <w:rPr>
-            <w:rStyle w:val="Hyperlink"/>
-          </w:rPr>
-          <w:t xml:space="preserve">Power Lawyers 2015: Hollywood's Top 100 Attorneys Revealed</w:t>
+      <w:hyperlink r:id="rId66">
+        <w:r>
+          <w:rPr>
+            <w:rStyle w:val="Hyperlink"/>
+          </w:rPr>
+          <w:t xml:space="preserve">Power Lawyers 2015: Hollywood’s Top 100 Attorneys Revealed</w:t>
         </w:r>
       </w:hyperlink>
       <w:r>
@@ -2148,11 +2418,11 @@
       <w:pPr>
         <w:pStyle w:val="Heading2"/>
       </w:pPr>
-      <w:bookmarkStart w:id="66" w:name="entertainment-law-resources"/>
-      <w:bookmarkEnd w:id="66"/>
+      <w:bookmarkStart w:id="67" w:name="entertainment-law-resources"/>
       <w:r>
         <w:t xml:space="preserve">Entertainment Law Resources</w:t>
       </w:r>
+      <w:bookmarkEnd w:id="67"/>
     </w:p>
     <w:p>
       <w:pPr>
@@ -2170,7 +2440,7 @@
           <w:ilvl w:val="0"/>
         </w:numPr>
       </w:pPr>
-      <w:hyperlink r:id="rId67">
+      <w:hyperlink r:id="rId68">
         <w:r>
           <w:rPr>
             <w:i/>
@@ -2180,12 +2450,12 @@
         </w:r>
       </w:hyperlink>
       <w:r>
-        <w:t xml:space="preserve">. I often wonder about teaching an entire Entertainment Law course just by following the day's stories in</w:t>
-      </w:r>
-      <w:r>
-        <w:t xml:space="preserve"> </w:t>
-      </w:r>
-      <w:hyperlink r:id="rId67">
+        <w:t xml:space="preserve">. I often wonder about teaching an entire Entertainment Law course just by following the day’s stories in</w:t>
+      </w:r>
+      <w:r>
+        <w:t xml:space="preserve"> </w:t>
+      </w:r>
+      <w:hyperlink r:id="rId68">
         <w:r>
           <w:rPr>
             <w:rStyle w:val="Hyperlink"/>
@@ -2205,7 +2475,7 @@
           <w:ilvl w:val="0"/>
         </w:numPr>
       </w:pPr>
-      <w:hyperlink r:id="rId68">
+      <w:hyperlink r:id="rId69">
         <w:r>
           <w:rPr>
             <w:i/>
@@ -2215,53 +2485,7 @@
         </w:r>
       </w:hyperlink>
       <w:r>
-        <w:t xml:space="preserve">, currently the website of choice for industry news and gossip, although</w:t>
-      </w:r>
-      <w:r>
-        <w:t xml:space="preserve"> </w:t>
-      </w:r>
-      <w:r>
-        <w:rPr>
-          <w:i/>
-        </w:rPr>
-        <w:t xml:space="preserve">Deadline's</w:t>
-      </w:r>
-      <w:r>
-        <w:t xml:space="preserve"> </w:t>
-      </w:r>
-      <w:r>
-        <w:t xml:space="preserve">founder the feisty, in-your-face</w:t>
-      </w:r>
-      <w:r>
-        <w:t xml:space="preserve"> </w:t>
-      </w:r>
-      <w:hyperlink r:id="rId69">
-        <w:r>
-          <w:rPr>
-            <w:rStyle w:val="Hyperlink"/>
-          </w:rPr>
-          <w:t xml:space="preserve">Nikki Finke</w:t>
-        </w:r>
-      </w:hyperlink>
-      <w:r>
-        <w:t xml:space="preserve"> </w:t>
-      </w:r>
-      <w:r>
-        <w:t xml:space="preserve">recently struck off on her own to start, what else?</w:t>
-      </w:r>
-      <w:r>
-        <w:t xml:space="preserve"> </w:t>
-      </w:r>
-      <w:hyperlink r:id="rId70">
-        <w:r>
-          <w:rPr>
-            <w:rStyle w:val="Hyperlink"/>
-          </w:rPr>
-          <w:t xml:space="preserve">NikkiFinke.com</w:t>
-        </w:r>
-      </w:hyperlink>
-      <w:r>
-        <w:t xml:space="preserve">.</w:t>
+        <w:t xml:space="preserve">, currently the website of choice for industry news and gossip.</w:t>
       </w:r>
     </w:p>
     <w:p>
@@ -2272,7 +2496,7 @@
           <w:ilvl w:val="0"/>
         </w:numPr>
       </w:pPr>
-      <w:hyperlink r:id="rId71">
+      <w:hyperlink r:id="rId70">
         <w:r>
           <w:rPr>
             <w:rStyle w:val="Hyperlink"/>
@@ -2292,7 +2516,7 @@
           <w:ilvl w:val="0"/>
         </w:numPr>
       </w:pPr>
-      <w:hyperlink r:id="rId72">
+      <w:hyperlink r:id="rId71">
         <w:r>
           <w:rPr>
             <w:rStyle w:val="Hyperlink"/>
@@ -2312,29 +2536,47 @@
           <w:ilvl w:val="0"/>
         </w:numPr>
       </w:pPr>
+      <w:hyperlink r:id="rId72">
+        <w:r>
+          <w:rPr>
+            <w:rStyle w:val="Hyperlink"/>
+          </w:rPr>
+          <w:t xml:space="preserve">AllMusic.com</w:t>
+        </w:r>
+      </w:hyperlink>
+      <w:r>
+        <w:t xml:space="preserve">. The near-equivalent to IMDB in the music world is Like IMDB it lists credits, albums, and songs of all musicians. But to my knowledge there is no</w:t>
+      </w:r>
+      <w:r>
+        <w:t xml:space="preserve"> </w:t>
+      </w:r>
+      <w:r>
+        <w:t xml:space="preserve">“</w:t>
+      </w:r>
+      <w:r>
+        <w:t xml:space="preserve">Pro</w:t>
+      </w:r>
+      <w:r>
+        <w:t xml:space="preserve">”</w:t>
+      </w:r>
+      <w:r>
+        <w:t xml:space="preserve"> </w:t>
+      </w:r>
+      <w:r>
+        <w:t xml:space="preserve">feature providing information about representation. The American Society of Composers, Authors and Publishers (</w:t>
+      </w:r>
       <w:hyperlink r:id="rId73">
         <w:r>
           <w:rPr>
             <w:rStyle w:val="Hyperlink"/>
           </w:rPr>
-          <w:t xml:space="preserve">AllMusic.com</w:t>
-        </w:r>
-      </w:hyperlink>
-      <w:r>
-        <w:t xml:space="preserve">. The near-equivalent to IMDB in the music world is Like IMDB it lists credits, albums, and songs of all musicians. But to my knowledge there is no "Pro" feature providing information about representation. The American Society of Composers, Authors and Publishers (</w:t>
+          <w:t xml:space="preserve">ASCAP</w:t>
+        </w:r>
+      </w:hyperlink>
+      <w:r>
+        <w:t xml:space="preserve">) and Broadcast Music, Inc. (</w:t>
       </w:r>
       <w:hyperlink r:id="rId74">
-        <w:r>
-          <w:rPr>
-            <w:rStyle w:val="Hyperlink"/>
-          </w:rPr>
-          <w:t xml:space="preserve">ASCAP</w:t>
-        </w:r>
-      </w:hyperlink>
-      <w:r>
-        <w:t xml:space="preserve">) and Broadcast Music, Inc. (</w:t>
-      </w:r>
-      <w:hyperlink r:id="rId75">
         <w:r>
           <w:rPr>
             <w:rStyle w:val="Hyperlink"/>
@@ -2354,7 +2596,7 @@
           <w:ilvl w:val="1"/>
         </w:numPr>
       </w:pPr>
-      <w:hyperlink r:id="rId76">
+      <w:hyperlink r:id="rId75">
         <w:r>
           <w:rPr>
             <w:rStyle w:val="Hyperlink"/>
@@ -2371,7 +2613,7 @@
           <w:ilvl w:val="1"/>
         </w:numPr>
       </w:pPr>
-      <w:hyperlink r:id="rId77">
+      <w:hyperlink r:id="rId76">
         <w:r>
           <w:rPr>
             <w:rStyle w:val="Hyperlink"/>
@@ -2383,6 +2625,10 @@
     <w:sectPr/>
   </w:body>
 </w:document>
+</file>
+
+<file path=word/comments.xml><?xml version="1.0" encoding="utf-8"?>
+<w:comments xmlns:w="http://schemas.openxmlformats.org/wordprocessingml/2006/main" xmlns:m="http://schemas.openxmlformats.org/officeDocument/2006/math" xmlns:r="http://schemas.openxmlformats.org/officeDocument/2006/relationships" xmlns:o="urn:schemas-microsoft-com:office:office" xmlns:v="urn:schemas-microsoft-com:vml" xmlns:w10="urn:schemas-microsoft-com:office:word" xmlns:a="http://schemas.openxmlformats.org/drawingml/2006/main" xmlns:pic="http://schemas.openxmlformats.org/drawingml/2006/picture" xmlns:wp="http://schemas.openxmlformats.org/drawingml/2006/wordprocessingDrawing"/>
 </file>
 
 <file path=word/footnotes.xml><?xml version="1.0" encoding="utf-8"?>
@@ -2406,8 +2652,8 @@
 
 <file path=word/numbering.xml><?xml version="1.0" encoding="utf-8"?>
 <w:numbering xmlns:w="http://schemas.openxmlformats.org/wordprocessingml/2006/main">
-  <w:abstractNum w:abstractNumId="0">
-    <w:nsid w:val="e17f69ba"/>
+  <w:abstractNum w:abstractNumId="990">
+    <w:nsid w:val="170cd2de"/>
     <w:multiLevelType w:val="multilevel"/>
     <w:lvl w:ilvl="0">
       <w:numFmt w:val="bullet"/>
@@ -2486,9 +2732,31 @@
         <w:ind w:left="4800" w:hanging="480"/>
       </w:pPr>
     </w:lvl>
+    <w:lvl w:ilvl="7">
+      <w:numFmt w:val="bullet"/>
+      <w:lvlText w:val=" "/>
+      <w:lvlJc w:val="left"/>
+      <w:pPr>
+        <w:tabs>
+          <w:tab w:val="num" w:pos="5040"/>
+        </w:tabs>
+        <w:ind w:left="5520" w:hanging="480"/>
+      </w:pPr>
+    </w:lvl>
+    <w:lvl w:ilvl="8">
+      <w:numFmt w:val="bullet"/>
+      <w:lvlText w:val=" "/>
+      <w:lvlJc w:val="left"/>
+      <w:pPr>
+        <w:tabs>
+          <w:tab w:val="num" w:pos="5760"/>
+        </w:tabs>
+        <w:ind w:left="6240" w:hanging="480"/>
+      </w:pPr>
+    </w:lvl>
   </w:abstractNum>
   <w:abstractNum w:abstractNumId="990">
-    <w:nsid w:val="28e080fc"/>
+    <w:nsid w:val="ad5c3aba"/>
     <w:multiLevelType w:val="multilevel"/>
     <w:lvl w:ilvl="0">
       <w:numFmt w:val="bullet"/>
@@ -2567,9 +2835,31 @@
         <w:ind w:left="4800" w:hanging="480"/>
       </w:pPr>
     </w:lvl>
+    <w:lvl w:ilvl="7">
+      <w:numFmt w:val="bullet"/>
+      <w:lvlText w:val=" "/>
+      <w:lvlJc w:val="left"/>
+      <w:pPr>
+        <w:tabs>
+          <w:tab w:val="num" w:pos="5040"/>
+        </w:tabs>
+        <w:ind w:left="5520" w:hanging="480"/>
+      </w:pPr>
+    </w:lvl>
+    <w:lvl w:ilvl="8">
+      <w:numFmt w:val="bullet"/>
+      <w:lvlText w:val=" "/>
+      <w:lvlJc w:val="left"/>
+      <w:pPr>
+        <w:tabs>
+          <w:tab w:val="num" w:pos="5760"/>
+        </w:tabs>
+        <w:ind w:left="6240" w:hanging="480"/>
+      </w:pPr>
+    </w:lvl>
   </w:abstractNum>
   <w:abstractNum w:abstractNumId="991">
-    <w:nsid w:val="ba1a2d9b"/>
+    <w:nsid w:val="98ba1695"/>
     <w:multiLevelType w:val="multilevel"/>
     <w:lvl w:ilvl="0">
       <w:numFmt w:val="bullet"/>
@@ -2648,9 +2938,31 @@
         <w:ind w:left="4800" w:hanging="480"/>
       </w:pPr>
     </w:lvl>
+    <w:lvl w:ilvl="7">
+      <w:numFmt w:val="bullet"/>
+      <w:lvlText w:val="–"/>
+      <w:lvlJc w:val="left"/>
+      <w:pPr>
+        <w:tabs>
+          <w:tab w:val="num" w:pos="5040"/>
+        </w:tabs>
+        <w:ind w:left="5520" w:hanging="480"/>
+      </w:pPr>
+    </w:lvl>
+    <w:lvl w:ilvl="8">
+      <w:numFmt w:val="bullet"/>
+      <w:lvlText w:val="•"/>
+      <w:lvlJc w:val="left"/>
+      <w:pPr>
+        <w:tabs>
+          <w:tab w:val="num" w:pos="5760"/>
+        </w:tabs>
+        <w:ind w:left="6240" w:hanging="480"/>
+      </w:pPr>
+    </w:lvl>
   </w:abstractNum>
-  <w:num w:numId="1">
-    <w:abstractNumId w:val="0"/>
+  <w:num w:numId="1000">
+    <w:abstractNumId w:val="990"/>
   </w:num>
   <w:num w:numId="1000">
     <w:abstractNumId w:val="990"/>
@@ -2935,6 +3247,66 @@
       <w:szCs w:val="24"/>
     </w:rPr>
   </w:style>
+  <w:style w:type="paragraph" w:styleId="Heading7">
+    <w:name w:val="Heading 7"/>
+    <w:basedOn w:val="Normal"/>
+    <w:next w:val="BodyText"/>
+    <w:uiPriority w:val="9"/>
+    <w:unhideWhenUsed/>
+    <w:qFormat/>
+    <w:pPr>
+      <w:keepNext/>
+      <w:keepLines/>
+      <w:spacing w:before="200" w:after="0"/>
+      <w:outlineLvl w:val="6"/>
+    </w:pPr>
+    <w:rPr>
+      <w:rFonts w:asciiTheme="majorHAnsi" w:eastAsiaTheme="majorEastAsia" w:hAnsiTheme="majorHAnsi" w:cstheme="majorBidi"/>
+      <w:color w:val="4F81BD" w:themeColor="accent1"/>
+      <w:sz w:val="24"/>
+      <w:szCs w:val="24"/>
+    </w:rPr>
+  </w:style>
+  <w:style w:type="paragraph" w:styleId="Heading8">
+    <w:name w:val="Heading 8"/>
+    <w:basedOn w:val="Normal"/>
+    <w:next w:val="BodyText"/>
+    <w:uiPriority w:val="9"/>
+    <w:unhideWhenUsed/>
+    <w:qFormat/>
+    <w:pPr>
+      <w:keepNext/>
+      <w:keepLines/>
+      <w:spacing w:before="200" w:after="0"/>
+      <w:outlineLvl w:val="7"/>
+    </w:pPr>
+    <w:rPr>
+      <w:rFonts w:asciiTheme="majorHAnsi" w:eastAsiaTheme="majorEastAsia" w:hAnsiTheme="majorHAnsi" w:cstheme="majorBidi"/>
+      <w:color w:val="4F81BD" w:themeColor="accent1"/>
+      <w:sz w:val="24"/>
+      <w:szCs w:val="24"/>
+    </w:rPr>
+  </w:style>
+  <w:style w:type="paragraph" w:styleId="Heading9">
+    <w:name w:val="Heading 9"/>
+    <w:basedOn w:val="Normal"/>
+    <w:next w:val="BodyText"/>
+    <w:uiPriority w:val="9"/>
+    <w:unhideWhenUsed/>
+    <w:qFormat/>
+    <w:pPr>
+      <w:keepNext/>
+      <w:keepLines/>
+      <w:spacing w:before="200" w:after="0"/>
+      <w:outlineLvl w:val="8"/>
+    </w:pPr>
+    <w:rPr>
+      <w:rFonts w:asciiTheme="majorHAnsi" w:eastAsiaTheme="majorEastAsia" w:hAnsiTheme="majorHAnsi" w:cstheme="majorBidi"/>
+      <w:color w:val="4F81BD" w:themeColor="accent1"/>
+      <w:sz w:val="24"/>
+      <w:szCs w:val="24"/>
+    </w:rPr>
+  </w:style>
   <w:style w:type="paragraph" w:styleId="BlockText">
     <w:name w:val="Block Text"/>
     <w:basedOn w:val="BodyText"/>
@@ -2966,8 +3338,9 @@
     <w:semiHidden/>
     <w:unhideWhenUsed/>
   </w:style>
-  <w:style w:type="table" w:default="1" w:styleId="TableNormal">
-    <w:name w:val="Normal Table"/>
+  <w:style w:type="table" w:default="1" w:styleId="Table">
+    <w:name w:val="Table"/>
+    <w:basedOn w:val="TableNormal"/>
     <w:semiHidden/>
     <w:unhideWhenUsed/>
     <w:qFormat/>
@@ -3024,8 +3397,8 @@
     <w:name w:val="Figure"/>
     <w:basedOn w:val="Normal"/>
   </w:style>
-  <w:style w:type="paragraph" w:customStyle="1" w:styleId="FigureWithCaption">
-    <w:name w:val="Figure with Caption"/>
+  <w:style w:type="paragraph" w:customStyle="1" w:styleId="CaptionedFigure">
+    <w:name w:val="Captioned Figure"/>
     <w:basedOn w:val="Figure"/>
     <w:pPr>
       <w:keepNext/>

</xml_diff>

<commit_message>
Update and edit Intro; add news items to copyright and representation
</commit_message>
<xml_diff>
--- a/Introduction/Introduction.docx
+++ b/Introduction/Introduction.docx
@@ -74,34 +74,7 @@
         <w:t xml:space="preserve">“</w:t>
       </w:r>
       <w:r>
-        <w:t xml:space="preserve">I never called my work an</w:t>
-      </w:r>
-      <w:r>
-        <w:t xml:space="preserve"> </w:t>
-      </w:r>
-      <w:r>
-        <w:t xml:space="preserve">‘</w:t>
-      </w:r>
-      <w:r>
-        <w:t xml:space="preserve">art</w:t>
-      </w:r>
-      <w:r>
-        <w:t xml:space="preserve">’</w:t>
-      </w:r>
-      <w:r>
-        <w:t xml:space="preserve">.</w:t>
-      </w:r>
-      <w:r>
-        <w:t xml:space="preserve"> </w:t>
-      </w:r>
-      <w:r>
-        <w:t xml:space="preserve">It’s part of show business,</w:t>
-      </w:r>
-      <w:r>
-        <w:t xml:space="preserve"> </w:t>
-      </w:r>
-      <w:r>
-        <w:t xml:space="preserve">the business of building entertainment.</w:t>
+        <w:t xml:space="preserve">Art is making something out of nothing and selling it.</w:t>
       </w:r>
       <w:r>
         <w:t xml:space="preserve">”</w:t>
@@ -115,36 +88,6 @@
         <w:t xml:space="preserve">–</w:t>
       </w:r>
       <w:hyperlink r:id="rId21">
-        <w:r>
-          <w:rPr>
-            <w:rStyle w:val="Hyperlink"/>
-          </w:rPr>
-          <w:t xml:space="preserve">Walt Disney</w:t>
-        </w:r>
-      </w:hyperlink>
-    </w:p>
-    <w:p>
-      <w:pPr>
-        <w:pStyle w:val="BlockText"/>
-      </w:pPr>
-      <w:r>
-        <w:t xml:space="preserve">“</w:t>
-      </w:r>
-      <w:r>
-        <w:t xml:space="preserve">Art is making something out of nothing and selling it.</w:t>
-      </w:r>
-      <w:r>
-        <w:t xml:space="preserve">”</w:t>
-      </w:r>
-    </w:p>
-    <w:p>
-      <w:pPr>
-        <w:pStyle w:val="BlockText"/>
-      </w:pPr>
-      <w:r>
-        <w:t xml:space="preserve">–</w:t>
-      </w:r>
-      <w:hyperlink r:id="rId22">
         <w:r>
           <w:rPr>
             <w:rStyle w:val="Hyperlink"/>
@@ -157,18 +100,24 @@
       <w:pPr>
         <w:pStyle w:val="Heading2"/>
       </w:pPr>
-      <w:bookmarkStart w:id="23" w:name="art-vs.-commerce"/>
-      <w:r>
-        <w:t xml:space="preserve">Art vs. Commerce</w:t>
-      </w:r>
-      <w:bookmarkEnd w:id="23"/>
+      <w:bookmarkStart w:id="22" w:name="what-is-entertainment-law"/>
+      <w:r>
+        <w:t xml:space="preserve">What is Entertainment Law?</w:t>
+      </w:r>
+      <w:bookmarkEnd w:id="22"/>
     </w:p>
     <w:p>
       <w:pPr>
         <w:pStyle w:val="FirstParagraph"/>
       </w:pPr>
       <w:r>
-        <w:t xml:space="preserve">English novelist and poet Charlotte Bronte said,</w:t>
+        <w:t xml:space="preserve">The leading Entertainment Law textbook</w:t>
+      </w:r>
+      <w:r>
+        <w:t xml:space="preserve"> </w:t>
+      </w:r>
+      <w:r>
+        <w:t xml:space="preserve">begins with a Prologue entitled</w:t>
       </w:r>
       <w:r>
         <w:t xml:space="preserve"> </w:t>
@@ -177,7 +126,7 @@
         <w:t xml:space="preserve">“</w:t>
       </w:r>
       <w:r>
-        <w:t xml:space="preserve">I’m going to write because I cannot help it.</w:t>
+        <w:t xml:space="preserve">Speech For Fun And Profit,</w:t>
       </w:r>
       <w:r>
         <w:t xml:space="preserve">”</w:t>
@@ -186,13 +135,45 @@
         <w:t xml:space="preserve"> </w:t>
       </w:r>
       <w:r>
-        <w:t xml:space="preserve">Samuel Boswell author, essayist,</w:t>
-      </w:r>
-      <w:r>
-        <w:t xml:space="preserve"> </w:t>
-      </w:r>
-      <w:r>
-        <w:t xml:space="preserve">and father of the first Dictionary of the English language said,</w:t>
+        <w:t xml:space="preserve">in which the authors observe:</w:t>
+      </w:r>
+    </w:p>
+    <w:p>
+      <w:pPr>
+        <w:pStyle w:val="BlockText"/>
+      </w:pPr>
+      <w:r>
+        <w:t xml:space="preserve">Entertainment is a human activity and economic venture.</w:t>
+      </w:r>
+      <w:r>
+        <w:t xml:space="preserve"> </w:t>
+      </w:r>
+      <w:r>
+        <w:t xml:space="preserve">Its internal relationships and products are, of course, shaped by contract,</w:t>
+      </w:r>
+      <w:r>
+        <w:t xml:space="preserve"> </w:t>
+      </w:r>
+      <w:r>
+        <w:t xml:space="preserve">as well as constitutional, copyright, labor, antitrust, and trade law.</w:t>
+      </w:r>
+      <w:r>
+        <w:t xml:space="preserve"> </w:t>
+      </w:r>
+      <w:r>
+        <w:t xml:space="preserve">Yet every one of those branches of the law applies as well to other industries,</w:t>
+      </w:r>
+      <w:r>
+        <w:t xml:space="preserve"> </w:t>
+      </w:r>
+      <w:r>
+        <w:t xml:space="preserve">such as auto manufacturing.</w:t>
+      </w:r>
+      <w:r>
+        <w:t xml:space="preserve"> </w:t>
+      </w:r>
+      <w:r>
+        <w:t xml:space="preserve">Professors do not, however, teach and write books about</w:t>
       </w:r>
       <w:r>
         <w:t xml:space="preserve"> </w:t>
@@ -201,34 +182,200 @@
         <w:t xml:space="preserve">“</w:t>
       </w:r>
       <w:r>
-        <w:t xml:space="preserve">Nobody but a blockhead ever wrote except for money.</w:t>
+        <w:t xml:space="preserve">automobile law.</w:t>
       </w:r>
       <w:r>
         <w:t xml:space="preserve">”</w:t>
       </w:r>
       <w:r>
-        <w:t xml:space="preserve"> </w:t>
-      </w:r>
-      <w:r>
-        <w:t xml:space="preserve">Whether artists make music, art, and letters for fun is nobody’s business</w:t>
-      </w:r>
-      <w:r>
-        <w:t xml:space="preserve"> </w:t>
-      </w:r>
-      <w:r>
-        <w:t xml:space="preserve">but the artists.</w:t>
-      </w:r>
-      <w:r>
-        <w:t xml:space="preserve"> </w:t>
-      </w:r>
-      <w:r>
-        <w:t xml:space="preserve">However, when artists want to turn their art into a trade or a professional business,</w:t>
-      </w:r>
-      <w:r>
-        <w:t xml:space="preserve"> </w:t>
-      </w:r>
-      <w:r>
-        <w:t xml:space="preserve">all the rules of the marketplace and the courts apply.</w:t>
+        <w:rPr>
+          <w:rStyle w:val="FootnoteReference"/>
+        </w:rPr>
+        <w:footnoteReference w:id="23"/>
+      </w:r>
+    </w:p>
+    <w:p>
+      <w:pPr>
+        <w:pStyle w:val="FirstParagraph"/>
+      </w:pPr>
+      <w:r>
+        <w:t xml:space="preserve">With the notable exceptions of insurance law and agricultural law</w:t>
+      </w:r>
+      <w:r>
+        <w:t xml:space="preserve"> </w:t>
+      </w:r>
+      <w:r>
+        <w:t xml:space="preserve">and some others—health law?—most industries do not call for their own law school courses.</w:t>
+      </w:r>
+      <w:r>
+        <w:t xml:space="preserve"> </w:t>
+      </w:r>
+      <w:r>
+        <w:t xml:space="preserve">Maybe Hollywood lawsuits are just more fun to read about</w:t>
+      </w:r>
+      <w:r>
+        <w:t xml:space="preserve"> </w:t>
+      </w:r>
+      <w:r>
+        <w:t xml:space="preserve">than the law of nondurable manufacturing?</w:t>
+      </w:r>
+      <w:r>
+        <w:t xml:space="preserve"> </w:t>
+      </w:r>
+      <w:r>
+        <w:t xml:space="preserve">Maybe, but that’s not the whole story.</w:t>
+      </w:r>
+      <w:r>
+        <w:t xml:space="preserve"> </w:t>
+      </w:r>
+      <w:r>
+        <w:t xml:space="preserve">The entertainment industry doesn’t sell insurance or soybeans or widgets or health care.</w:t>
+      </w:r>
+      <w:r>
+        <w:t xml:space="preserve"> </w:t>
+      </w:r>
+      <w:r>
+        <w:t xml:space="preserve">It sells speech (movies, music, art, TV shows, video games, books, poems, essays, and YouTube videos),</w:t>
+      </w:r>
+      <w:r>
+        <w:t xml:space="preserve"> </w:t>
+      </w:r>
+      <w:r>
+        <w:t xml:space="preserve">which means the First Amendment looms over every attempt to</w:t>
+      </w:r>
+      <w:r>
+        <w:t xml:space="preserve"> </w:t>
+      </w:r>
+      <w:r>
+        <w:t xml:space="preserve">punish, tax, censor, ban, regulate, buy, sell, license or commodify</w:t>
+      </w:r>
+      <w:r>
+        <w:t xml:space="preserve"> </w:t>
+      </w:r>
+      <w:r>
+        <w:t xml:space="preserve">the speech of artists and entertainers and their names, images, and likenesses.</w:t>
+      </w:r>
+    </w:p>
+    <w:p>
+      <w:pPr>
+        <w:pStyle w:val="Heading2"/>
+      </w:pPr>
+      <w:bookmarkStart w:id="24" w:name="first-things-first"/>
+      <w:r>
+        <w:t xml:space="preserve">First Things First</w:t>
+      </w:r>
+      <w:bookmarkEnd w:id="24"/>
+    </w:p>
+    <w:p>
+      <w:pPr>
+        <w:pStyle w:val="BlockText"/>
+      </w:pPr>
+      <w:r>
+        <w:t xml:space="preserve">“</w:t>
+      </w:r>
+      <w:r>
+        <w:t xml:space="preserve">The First Amendment reads more like a dream than a law.</w:t>
+      </w:r>
+      <w:r>
+        <w:t xml:space="preserve">”</w:t>
+      </w:r>
+    </w:p>
+    <w:p>
+      <w:pPr>
+        <w:pStyle w:val="BlockText"/>
+      </w:pPr>
+      <w:r>
+        <w:t xml:space="preserve">–Kurt Vonnegut</w:t>
+      </w:r>
+    </w:p>
+    <w:p>
+      <w:pPr>
+        <w:pStyle w:val="Heading3"/>
+      </w:pPr>
+      <w:bookmarkStart w:id="25" w:name="a-giant-speech-factory"/>
+      <w:r>
+        <w:t xml:space="preserve">A Giant Speech Factory</w:t>
+      </w:r>
+      <w:bookmarkEnd w:id="25"/>
+    </w:p>
+    <w:p>
+      <w:pPr>
+        <w:pStyle w:val="FirstParagraph"/>
+      </w:pPr>
+      <w:r>
+        <w:t xml:space="preserve">The First Amendment to the U.S. Constitution provides that:</w:t>
+      </w:r>
+      <w:r>
+        <w:t xml:space="preserve"> </w:t>
+      </w:r>
+      <w:r>
+        <w:t xml:space="preserve">“</w:t>
+      </w:r>
+      <w:r>
+        <w:t xml:space="preserve">Congress shall make no law … abridging the freedom of speech.</w:t>
+      </w:r>
+      <w:r>
+        <w:t xml:space="preserve">”</w:t>
+      </w:r>
+      <w:r>
+        <w:t xml:space="preserve"> </w:t>
+      </w:r>
+      <w:r>
+        <w:t xml:space="preserve">Sounds great, especially when we think of</w:t>
+      </w:r>
+      <w:r>
+        <w:t xml:space="preserve"> </w:t>
+      </w:r>
+      <w:r>
+        <w:t xml:space="preserve">“</w:t>
+      </w:r>
+      <w:r>
+        <w:t xml:space="preserve">speech</w:t>
+      </w:r>
+      <w:r>
+        <w:t xml:space="preserve">”</w:t>
+      </w:r>
+      <w:r>
+        <w:t xml:space="preserve"> </w:t>
+      </w:r>
+      <w:r>
+        <w:t xml:space="preserve">as Patrick Henry crying,</w:t>
+      </w:r>
+      <w:r>
+        <w:t xml:space="preserve"> </w:t>
+      </w:r>
+      <w:r>
+        <w:t xml:space="preserve">“</w:t>
+      </w:r>
+      <w:r>
+        <w:t xml:space="preserve">Give me liberty, or give me death!</w:t>
+      </w:r>
+      <w:r>
+        <w:t xml:space="preserve">”</w:t>
+      </w:r>
+      <w:r>
+        <w:t xml:space="preserve"> </w:t>
+      </w:r>
+      <w:r>
+        <w:t xml:space="preserve">at the Second Virginia Convention,</w:t>
+      </w:r>
+      <w:r>
+        <w:t xml:space="preserve"> </w:t>
+      </w:r>
+      <w:r>
+        <w:t xml:space="preserve">or Thomas Paine standing on a soapbox reading aloud from</w:t>
+      </w:r>
+      <w:r>
+        <w:t xml:space="preserve"> </w:t>
+      </w:r>
+      <w:r>
+        <w:t xml:space="preserve">“</w:t>
+      </w:r>
+      <w:r>
+        <w:t xml:space="preserve">Common Sense.</w:t>
+      </w:r>
+      <w:r>
+        <w:t xml:space="preserve">”</w:t>
       </w:r>
     </w:p>
     <w:p>
@@ -236,107 +383,7 @@
         <w:pStyle w:val="BodyText"/>
       </w:pPr>
       <w:r>
-        <w:t xml:space="preserve">Music, publishing, theater, film all are governed by laws.</w:t>
-      </w:r>
-      <w:r>
-        <w:t xml:space="preserve"> </w:t>
-      </w:r>
-      <w:r>
-        <w:t xml:space="preserve">The businesses within these industries create products or content to sell to consumers. Those products—books, songs, films—are usually governed</w:t>
-      </w:r>
-      <w:r>
-        <w:t xml:space="preserve"> </w:t>
-      </w:r>
-      <w:r>
-        <w:t xml:space="preserve">by copyright and other intellectual property laws.</w:t>
-      </w:r>
-    </w:p>
-    <w:p>
-      <w:pPr>
-        <w:pStyle w:val="BodyText"/>
-      </w:pPr>
-      <w:r>
-        <w:t xml:space="preserve">Most of the law we learn in this course is Entertainment Law,</w:t>
-      </w:r>
-      <w:r>
-        <w:t xml:space="preserve"> </w:t>
-      </w:r>
-      <w:r>
-        <w:t xml:space="preserve">which includes what might be called the law of publishing, the law of music,</w:t>
-      </w:r>
-      <w:r>
-        <w:t xml:space="preserve"> </w:t>
-      </w:r>
-      <w:r>
-        <w:t xml:space="preserve">copyright, the law of contracts, and so on.</w:t>
-      </w:r>
-    </w:p>
-    <w:p>
-      <w:pPr>
-        <w:pStyle w:val="Heading2"/>
-      </w:pPr>
-      <w:bookmarkStart w:id="24" w:name="what-is-entertainment-law"/>
-      <w:r>
-        <w:t xml:space="preserve">What is Entertainment Law?</w:t>
-      </w:r>
-      <w:bookmarkEnd w:id="24"/>
-    </w:p>
-    <w:p>
-      <w:pPr>
-        <w:pStyle w:val="FirstParagraph"/>
-      </w:pPr>
-      <w:r>
-        <w:t xml:space="preserve">Entertainment law is law applied to the entertainment industry.</w:t>
-      </w:r>
-      <w:r>
-        <w:t xml:space="preserve"> </w:t>
-      </w:r>
-      <w:r>
-        <w:t xml:space="preserve">But why does the entertainment industry get its own law school course?</w:t>
-      </w:r>
-      <w:r>
-        <w:t xml:space="preserve"> </w:t>
-      </w:r>
-      <w:r>
-        <w:t xml:space="preserve">Paul Weiler, author of the leading textbook, put it this way:</w:t>
-      </w:r>
-    </w:p>
-    <w:p>
-      <w:pPr>
-        <w:pStyle w:val="BlockText"/>
-      </w:pPr>
-      <w:r>
-        <w:t xml:space="preserve">Entertainment is a human activity and economic venture.</w:t>
-      </w:r>
-      <w:r>
-        <w:t xml:space="preserve"> </w:t>
-      </w:r>
-      <w:r>
-        <w:t xml:space="preserve">Its internal relationships and products are, of course, shaped by contract,</w:t>
-      </w:r>
-      <w:r>
-        <w:t xml:space="preserve"> </w:t>
-      </w:r>
-      <w:r>
-        <w:t xml:space="preserve">as well as constitutional, copyright, labor, antitrust, and trade law.</w:t>
-      </w:r>
-      <w:r>
-        <w:t xml:space="preserve"> </w:t>
-      </w:r>
-      <w:r>
-        <w:t xml:space="preserve">Yet every one of those branches of the law applies as well to other industries,</w:t>
-      </w:r>
-      <w:r>
-        <w:t xml:space="preserve"> </w:t>
-      </w:r>
-      <w:r>
-        <w:t xml:space="preserve">such as auto manufacturing.</w:t>
-      </w:r>
-      <w:r>
-        <w:t xml:space="preserve"> </w:t>
-      </w:r>
-      <w:r>
-        <w:t xml:space="preserve">Professors do not, however, teach and write books about</w:t>
+        <w:t xml:space="preserve">Here in the 21st Century, after nearly 100 years of modern First Amendment jurisprudence,</w:t>
       </w:r>
       <w:r>
         <w:t xml:space="preserve"> </w:t>
@@ -345,18 +392,76 @@
         <w:t xml:space="preserve">“</w:t>
       </w:r>
       <w:r>
-        <w:t xml:space="preserve">automobile law.</w:t>
+        <w:t xml:space="preserve">speech</w:t>
       </w:r>
       <w:r>
         <w:t xml:space="preserve">”</w:t>
       </w:r>
-    </w:p>
-    <w:p>
-      <w:pPr>
-        <w:pStyle w:val="BlockText"/>
-      </w:pPr>
-      <w:r>
-        <w:t xml:space="preserve">–Paul Weiler,</w:t>
+      <w:r>
+        <w:t xml:space="preserve"> </w:t>
+      </w:r>
+      <w:r>
+        <w:t xml:space="preserve">means a lot more than just political speech,</w:t>
+      </w:r>
+      <w:r>
+        <w:t xml:space="preserve"> </w:t>
+      </w:r>
+      <w:r>
+        <w:t xml:space="preserve">and includes violent video games, rap music, the paintings of Jackson Pollock,</w:t>
+      </w:r>
+      <w:r>
+        <w:t xml:space="preserve"> </w:t>
+      </w:r>
+      <w:r>
+        <w:t xml:space="preserve">pornography that is not</w:t>
+      </w:r>
+      <w:r>
+        <w:t xml:space="preserve"> </w:t>
+      </w:r>
+      <w:r>
+        <w:t xml:space="preserve">“</w:t>
+      </w:r>
+      <w:r>
+        <w:t xml:space="preserve">obscene,</w:t>
+      </w:r>
+      <w:r>
+        <w:t xml:space="preserve">”</w:t>
+      </w:r>
+      <w:r>
+        <w:t xml:space="preserve"> </w:t>
+      </w:r>
+      <w:r>
+        <w:t xml:space="preserve">profanity, and so-called</w:t>
+      </w:r>
+      <w:r>
+        <w:t xml:space="preserve"> </w:t>
+      </w:r>
+      <w:r>
+        <w:t xml:space="preserve">“</w:t>
+      </w:r>
+      <w:r>
+        <w:t xml:space="preserve">hate speech.</w:t>
+      </w:r>
+      <w:r>
+        <w:t xml:space="preserve">”</w:t>
+      </w:r>
+      <w:r>
+        <w:t xml:space="preserve"> </w:t>
+      </w:r>
+      <w:r>
+        <w:t xml:space="preserve">It’s easy to think of the entire entertainment industry as a giant speech factory</w:t>
+      </w:r>
+      <w:r>
+        <w:t xml:space="preserve"> </w:t>
+      </w:r>
+      <w:r>
+        <w:t xml:space="preserve">churning out everything from greeting cards to Cardi B’s latest to tent-pole superhero movies.</w:t>
+      </w:r>
+      <w:r>
+        <w:t xml:space="preserve"> </w:t>
+      </w:r>
+      <w:r>
+        <w:t xml:space="preserve">But the First Amendment obviously does not protect</w:t>
       </w:r>
       <w:r>
         <w:t xml:space="preserve"> </w:t>
@@ -365,53 +470,37 @@
         <w:rPr>
           <w:i/>
         </w:rPr>
-        <w:t xml:space="preserve">Entertainment, Media and the Law.</w:t>
-      </w:r>
-    </w:p>
-    <w:p>
-      <w:pPr>
-        <w:pStyle w:val="FirstParagraph"/>
-      </w:pPr>
-      <w:r>
-        <w:t xml:space="preserve">Maybe Hollywood lawsuits are just more fun to read about than automotive law,</w:t>
-      </w:r>
-      <w:r>
-        <w:t xml:space="preserve"> </w:t>
-      </w:r>
-      <w:r>
-        <w:t xml:space="preserve">but Weiler’s text begins with a Prologue entitled</w:t>
-      </w:r>
-      <w:r>
-        <w:t xml:space="preserve"> </w:t>
-      </w:r>
-      <w:r>
-        <w:t xml:space="preserve">“</w:t>
-      </w:r>
-      <w:r>
-        <w:t xml:space="preserve">Speech For Fun And Profit,</w:t>
-      </w:r>
-      <w:r>
-        <w:t xml:space="preserve">”</w:t>
-      </w:r>
-      <w:r>
-        <w:t xml:space="preserve"> </w:t>
-      </w:r>
-      <w:r>
-        <w:t xml:space="preserve">which canvasses some of the reasons</w:t>
-      </w:r>
-      <w:r>
-        <w:t xml:space="preserve"> </w:t>
-      </w:r>
-      <w:r>
-        <w:t xml:space="preserve">the entertainment industry gets its own law school course.</w:t>
-      </w:r>
-    </w:p>
-    <w:p>
-      <w:pPr>
-        <w:pStyle w:val="BodyText"/>
-      </w:pPr>
-      <w:r>
-        <w:t xml:space="preserve">First, entertainment (movies, television, music, publishing) are all</w:t>
+        <w:t xml:space="preserve">all</w:t>
+      </w:r>
+      <w:r>
+        <w:t xml:space="preserve"> </w:t>
+      </w:r>
+      <w:r>
+        <w:t xml:space="preserve">speech.</w:t>
+      </w:r>
+      <w:r>
+        <w:t xml:space="preserve"> </w:t>
+      </w:r>
+      <w:r>
+        <w:t xml:space="preserve">So what speech does it protect?</w:t>
+      </w:r>
+      <w:r>
+        <w:t xml:space="preserve"> </w:t>
+      </w:r>
+      <w:r>
+        <w:t xml:space="preserve">Any behaviors meant to convey a message?</w:t>
+      </w:r>
+      <w:r>
+        <w:t xml:space="preserve"> </w:t>
+      </w:r>
+      <w:r>
+        <w:t xml:space="preserve">Flag burning? Nude dancing? Child pornography?</w:t>
+      </w:r>
+      <w:r>
+        <w:t xml:space="preserve"> </w:t>
+      </w:r>
+      <w:r>
+        <w:t xml:space="preserve">Writing a book called:</w:t>
       </w:r>
       <w:r>
         <w:t xml:space="preserve"> </w:t>
@@ -420,16 +509,847 @@
         <w:rPr>
           <w:i/>
         </w:rPr>
+        <w:t xml:space="preserve">How To Make A Suitcase Nuke?</w:t>
+      </w:r>
+    </w:p>
+    <w:p>
+      <w:pPr>
+        <w:pStyle w:val="BodyText"/>
+      </w:pPr>
+      <w:r>
+        <w:t xml:space="preserve">What about libel or slander? Aren’t they speech?</w:t>
+      </w:r>
+      <w:r>
+        <w:t xml:space="preserve"> </w:t>
+      </w:r>
+      <w:r>
+        <w:t xml:space="preserve">Or fraud, or hiring somebody to murder your spouse,</w:t>
+      </w:r>
+      <w:r>
+        <w:t xml:space="preserve"> </w:t>
+      </w:r>
+      <w:r>
+        <w:t xml:space="preserve">or lying to an IRS agent, or soliciting a prostitute?</w:t>
+      </w:r>
+      <w:r>
+        <w:t xml:space="preserve"> </w:t>
+      </w:r>
+      <w:r>
+        <w:t xml:space="preserve">When courts try to decide whether speech is protected or unprotected</w:t>
+      </w:r>
+      <w:r>
+        <w:t xml:space="preserve"> </w:t>
+      </w:r>
+      <w:r>
+        <w:t xml:space="preserve">they naturally wonder:</w:t>
+      </w:r>
+      <w:r>
+        <w:t xml:space="preserve"> </w:t>
+      </w:r>
+      <w:r>
+        <w:t xml:space="preserve">Is this the sort of speech the Founders</w:t>
+      </w:r>
+      <w:r>
+        <w:t xml:space="preserve"> </w:t>
+      </w:r>
+      <w:r>
+        <w:t xml:space="preserve">had in mind when they wrote the First Amendment?</w:t>
+      </w:r>
+      <w:r>
+        <w:t xml:space="preserve"> </w:t>
+      </w:r>
+      <w:r>
+        <w:t xml:space="preserve">As far as we know, no framer of the Constitution said,</w:t>
+      </w:r>
+      <w:r>
+        <w:t xml:space="preserve"> </w:t>
+      </w:r>
+      <w:r>
+        <w:t xml:space="preserve">“</w:t>
+      </w:r>
+      <w:r>
+        <w:t xml:space="preserve">Yay, free speech, but what</w:t>
+      </w:r>
+      <w:r>
+        <w:t xml:space="preserve"> </w:t>
+      </w:r>
+      <w:r>
+        <w:rPr>
+          <w:i/>
+        </w:rPr>
+        <w:t xml:space="preserve">is</w:t>
+      </w:r>
+      <w:r>
+        <w:t xml:space="preserve"> </w:t>
+      </w:r>
+      <w:r>
+        <w:t xml:space="preserve">speech?</w:t>
+      </w:r>
+      <w:r>
+        <w:t xml:space="preserve">”</w:t>
+      </w:r>
+      <w:r>
+        <w:t xml:space="preserve"> </w:t>
+      </w:r>
+      <w:r>
+        <w:t xml:space="preserve">Did the Founders mean to say</w:t>
+      </w:r>
+      <w:r>
+        <w:t xml:space="preserve"> </w:t>
+      </w:r>
+      <w:r>
+        <w:t xml:space="preserve">that public nudity, live sex acts, and bestiality are all speech,</w:t>
+      </w:r>
+      <w:r>
+        <w:t xml:space="preserve"> </w:t>
+      </w:r>
+      <w:r>
+        <w:t xml:space="preserve">and therefore Congress had no power to pass laws against such</w:t>
+      </w:r>
+      <w:r>
+        <w:t xml:space="preserve"> </w:t>
+      </w:r>
+      <w:r>
+        <w:t xml:space="preserve">“</w:t>
+      </w:r>
+      <w:r>
+        <w:t xml:space="preserve">expressive conduct</w:t>
+      </w:r>
+      <w:r>
+        <w:t xml:space="preserve">”</w:t>
+      </w:r>
+      <w:r>
+        <w:t xml:space="preserve">?</w:t>
+      </w:r>
+      <w:r>
+        <w:t xml:space="preserve"> </w:t>
+      </w:r>
+      <w:r>
+        <w:t xml:space="preserve">Probably not, but</w:t>
+      </w:r>
+      <w:r>
+        <w:t xml:space="preserve"> </w:t>
+      </w:r>
+      <w:r>
+        <w:rPr>
+          <w:i/>
+        </w:rPr>
+        <w:t xml:space="preserve">should</w:t>
+      </w:r>
+      <w:r>
+        <w:t xml:space="preserve"> </w:t>
+      </w:r>
+      <w:r>
+        <w:t xml:space="preserve">the First Amendment protect such</w:t>
+      </w:r>
+      <w:r>
+        <w:t xml:space="preserve"> </w:t>
+      </w:r>
+      <w:r>
+        <w:t xml:space="preserve">“</w:t>
+      </w:r>
+      <w:r>
         <w:t xml:space="preserve">speech</w:t>
       </w:r>
       <w:r>
+        <w:t xml:space="preserve">”</w:t>
+      </w:r>
+      <w:r>
+        <w:t xml:space="preserve">?</w:t>
+      </w:r>
+    </w:p>
+    <w:p>
+      <w:pPr>
+        <w:pStyle w:val="BodyText"/>
+      </w:pPr>
+      <w:r>
+        <w:t xml:space="preserve">First Amendment questions never seem to go away</w:t>
+      </w:r>
+      <w:r>
+        <w:t xml:space="preserve"> </w:t>
+      </w:r>
+      <w:r>
+        <w:t xml:space="preserve">in the entertainment and publishing industries.</w:t>
+      </w:r>
+      <w:r>
+        <w:t xml:space="preserve"> </w:t>
+      </w:r>
+      <w:r>
+        <w:t xml:space="preserve">Even when an artist exercises her First Amendment right to create protected speech,</w:t>
+      </w:r>
+      <w:r>
+        <w:t xml:space="preserve"> </w:t>
+      </w:r>
+      <w:r>
+        <w:t xml:space="preserve">what happens if her right to tell a story or write a song or make a movie</w:t>
+      </w:r>
+      <w:r>
+        <w:t xml:space="preserve"> </w:t>
+      </w:r>
+      <w:r>
+        <w:t xml:space="preserve">collides with somebody else’s right to be protected from defamatory speech?</w:t>
+      </w:r>
+      <w:r>
+        <w:t xml:space="preserve"> </w:t>
+      </w:r>
+      <w:r>
+        <w:t xml:space="preserve">Or their right to privacy, trademark, copyright, or contract rights?</w:t>
+      </w:r>
+      <w:r>
+        <w:t xml:space="preserve"> </w:t>
+      </w:r>
+      <w:r>
+        <w:t xml:space="preserve">What if a client’s movie dramatizes a sexual relationship between underage children?</w:t>
+      </w:r>
+      <w:r>
+        <w:t xml:space="preserve"> </w:t>
+      </w:r>
+      <w:r>
+        <w:t xml:space="preserve">(</w:t>
+      </w:r>
+      <w:r>
+        <w:rPr>
+          <w:i/>
+        </w:rPr>
+        <w:t xml:space="preserve">Romeo and Juliet</w:t>
+      </w:r>
+      <w:r>
+        <w:t xml:space="preserve">).</w:t>
+      </w:r>
+      <w:r>
+        <w:t xml:space="preserve"> </w:t>
+      </w:r>
+      <w:r>
+        <w:t xml:space="preserve">Or what if the client’s rap song arguably inspires others to attack police officers?</w:t>
+      </w:r>
+      <w:r>
+        <w:t xml:space="preserve"> </w:t>
+      </w:r>
+      <w:r>
+        <w:t xml:space="preserve">Or what if the client is an ex-CIA agent,</w:t>
+      </w:r>
+      <w:r>
+        <w:t xml:space="preserve"> </w:t>
+      </w:r>
+      <w:r>
+        <w:t xml:space="preserve">and her book spills state secrets protected by the Espionage Act?</w:t>
+      </w:r>
+      <w:r>
+        <w:t xml:space="preserve"> </w:t>
+      </w:r>
+      <w:r>
+        <w:t xml:space="preserve">Or what if the client is a criminal who gets a million-dollar advance to write</w:t>
+      </w:r>
+      <w:r>
+        <w:t xml:space="preserve"> </w:t>
+      </w:r>
+      <w:r>
+        <w:t xml:space="preserve">a book about his life, when the families of the victims are still uncompensated?</w:t>
+      </w:r>
+    </w:p>
+    <w:p>
+      <w:pPr>
+        <w:pStyle w:val="BodyText"/>
+      </w:pPr>
+      <w:r>
+        <w:t xml:space="preserve">Is it easier to ask what speech is</w:t>
+      </w:r>
+      <w:r>
+        <w:t xml:space="preserve"> </w:t>
+      </w:r>
+      <w:r>
+        <w:rPr>
+          <w:i/>
+        </w:rPr>
+        <w:t xml:space="preserve">not</w:t>
+      </w:r>
+      <w:r>
+        <w:t xml:space="preserve"> </w:t>
+      </w:r>
+      <w:r>
+        <w:t xml:space="preserve">protected by the First Amendment?</w:t>
+      </w:r>
+      <w:r>
+        <w:t xml:space="preserve"> </w:t>
+      </w:r>
+      <w:r>
+        <w:t xml:space="preserve">Either way, an entertainment lawyer is also a First Amendment lawyer.</w:t>
+      </w:r>
+    </w:p>
+    <w:p>
+      <w:pPr>
+        <w:pStyle w:val="Heading2"/>
+      </w:pPr>
+      <w:bookmarkStart w:id="26" w:name="art-v.-commerce"/>
+      <w:r>
+        <w:t xml:space="preserve">Art v. Commerce</w:t>
+      </w:r>
+      <w:bookmarkEnd w:id="26"/>
+    </w:p>
+    <w:p>
+      <w:pPr>
+        <w:pStyle w:val="BlockText"/>
+      </w:pPr>
+      <w:r>
+        <w:t xml:space="preserve">“</w:t>
+      </w:r>
+      <w:r>
+        <w:t xml:space="preserve">Nobody but a blockhead ever wrote except for money.</w:t>
+      </w:r>
+      <w:r>
+        <w:t xml:space="preserve">”</w:t>
+      </w:r>
+    </w:p>
+    <w:p>
+      <w:pPr>
+        <w:pStyle w:val="BlockText"/>
+      </w:pPr>
+      <w:r>
+        <w:t xml:space="preserve">–Samuel Johnson</w:t>
+      </w:r>
+    </w:p>
+    <w:p>
+      <w:pPr>
+        <w:pStyle w:val="FirstParagraph"/>
+      </w:pPr>
+      <w:r>
+        <w:t xml:space="preserve">If filmmakers or philosophers want only to make art,</w:t>
+      </w:r>
+      <w:r>
+        <w:t xml:space="preserve"> </w:t>
+      </w:r>
+      <w:r>
+        <w:t xml:space="preserve">if the poet wants only to pen a sonnet to a sparrow</w:t>
+      </w:r>
+      <w:r>
+        <w:t xml:space="preserve"> </w:t>
+      </w:r>
+      <w:r>
+        <w:t xml:space="preserve">and is not interested in publishing his work,</w:t>
+      </w:r>
+      <w:r>
+        <w:t xml:space="preserve"> </w:t>
+      </w:r>
+      <w:r>
+        <w:t xml:space="preserve">no lawyer is required,</w:t>
+      </w:r>
+      <w:r>
+        <w:t xml:space="preserve"> </w:t>
+      </w:r>
+      <w:r>
+        <w:t xml:space="preserve">except perhaps to suggest registering copyright in the work</w:t>
+      </w:r>
+      <w:r>
+        <w:t xml:space="preserve"> </w:t>
+      </w:r>
+      <w:r>
+        <w:t xml:space="preserve">to prevent another artist from pilfering.</w:t>
+      </w:r>
+    </w:p>
+    <w:p>
+      <w:pPr>
+        <w:pStyle w:val="BodyText"/>
+      </w:pPr>
+      <w:r>
+        <w:t xml:space="preserve">Many artists start out making art for art’s sake,</w:t>
+      </w:r>
+      <w:r>
+        <w:t xml:space="preserve"> </w:t>
+      </w:r>
+      <w:r>
+        <w:t xml:space="preserve">and working without pay,</w:t>
+      </w:r>
+      <w:r>
+        <w:t xml:space="preserve"> </w:t>
+      </w:r>
+      <w:r>
+        <w:t xml:space="preserve">but the hard labor of creation often inspires a different sentiment.</w:t>
+      </w:r>
+      <w:r>
+        <w:t xml:space="preserve"> </w:t>
+      </w:r>
+      <w:r>
+        <w:t xml:space="preserve">Writing is work and so is filmmaking and making music and all the other arts</w:t>
+      </w:r>
+      <w:r>
+        <w:t xml:space="preserve"> </w:t>
+      </w:r>
+      <w:r>
+        <w:t xml:space="preserve">that require composition, performance, or creation.</w:t>
+      </w:r>
+      <w:r>
+        <w:t xml:space="preserve"> </w:t>
+      </w:r>
+      <w:r>
+        <w:t xml:space="preserve">Billy Wilder, director of a string of Hollywood classics from</w:t>
+      </w:r>
+      <w:r>
+        <w:t xml:space="preserve"> </w:t>
+      </w:r>
+      <w:r>
+        <w:rPr>
+          <w:i/>
+        </w:rPr>
+        <w:t xml:space="preserve">Sunset Blvd</w:t>
+      </w:r>
+      <w:r>
+        <w:t xml:space="preserve"> </w:t>
+      </w:r>
+      <w:r>
+        <w:t xml:space="preserve">to</w:t>
+      </w:r>
+      <w:r>
+        <w:t xml:space="preserve"> </w:t>
+      </w:r>
+      <w:r>
+        <w:rPr>
+          <w:i/>
+        </w:rPr>
+        <w:t xml:space="preserve">Some Like It Hot</w:t>
+      </w:r>
+      <w:r>
+        <w:t xml:space="preserve"> </w:t>
+      </w:r>
+      <w:r>
+        <w:t xml:space="preserve">and</w:t>
+      </w:r>
+      <w:r>
+        <w:t xml:space="preserve"> </w:t>
+      </w:r>
+      <w:r>
+        <w:rPr>
+          <w:i/>
+        </w:rPr>
+        <w:t xml:space="preserve">Double Indemnity</w:t>
+      </w:r>
+      <w:r>
+        <w:t xml:space="preserve"> </w:t>
+      </w:r>
+      <w:r>
+        <w:t xml:space="preserve">was once asked in all seriousness if would make movies,</w:t>
+      </w:r>
+      <w:r>
+        <w:t xml:space="preserve"> </w:t>
+      </w:r>
+      <w:r>
+        <w:t xml:space="preserve">even if he wasn’t paid to do so. Wilder’s reply:</w:t>
+      </w:r>
+      <w:r>
+        <w:t xml:space="preserve"> </w:t>
+      </w:r>
+      <w:r>
+        <w:t xml:space="preserve">“</w:t>
+      </w:r>
+      <w:r>
+        <w:t xml:space="preserve">What do you think, I’m a sucker?</w:t>
+      </w:r>
+      <w:r>
+        <w:t xml:space="preserve">”</w:t>
+      </w:r>
+    </w:p>
+    <w:p>
+      <w:pPr>
+        <w:pStyle w:val="BodyText"/>
+      </w:pPr>
+      <w:r>
+        <w:t xml:space="preserve">Whether artists make music, art, and letters for fun is nobody’s business but the artists.</w:t>
+      </w:r>
+      <w:r>
+        <w:t xml:space="preserve"> </w:t>
+      </w:r>
+      <w:r>
+        <w:t xml:space="preserve">However, when artists want to turn their art into a trade or a professional business,</w:t>
+      </w:r>
+      <w:r>
+        <w:t xml:space="preserve"> </w:t>
+      </w:r>
+      <w:r>
+        <w:t xml:space="preserve">all the rules of the marketplace and the courts apply.</w:t>
+      </w:r>
+    </w:p>
+    <w:p>
+      <w:pPr>
+        <w:pStyle w:val="Heading3"/>
+      </w:pPr>
+      <w:bookmarkStart w:id="27" w:name="the-talent"/>
+      <w:r>
+        <w:t xml:space="preserve">The Talent</w:t>
+      </w:r>
+      <w:bookmarkEnd w:id="27"/>
+    </w:p>
+    <w:p>
+      <w:pPr>
+        <w:pStyle w:val="FirstParagraph"/>
+      </w:pPr>
+      <w:r>
+        <w:t xml:space="preserve">The entertainment industries run on art created by artists,</w:t>
+      </w:r>
+      <w:r>
+        <w:t xml:space="preserve"> </w:t>
+      </w:r>
+      <w:r>
+        <w:t xml:space="preserve">sometimes called</w:t>
+      </w:r>
+      <w:r>
+        <w:t xml:space="preserve"> </w:t>
+      </w:r>
+      <w:r>
+        <w:t xml:space="preserve">“</w:t>
+      </w:r>
+      <w:r>
+        <w:t xml:space="preserve">the talent.</w:t>
+      </w:r>
+      <w:r>
+        <w:t xml:space="preserve">”</w:t>
+      </w:r>
+      <w:r>
+        <w:t xml:space="preserve"> </w:t>
+      </w:r>
+      <w:r>
+        <w:t xml:space="preserve">People who can make or do something</w:t>
+      </w:r>
+      <w:r>
+        <w:t xml:space="preserve"> </w:t>
+      </w:r>
+      <w:r>
+        <w:t xml:space="preserve">that others want to read, see, hear, watch,</w:t>
+      </w:r>
+      <w:r>
+        <w:t xml:space="preserve"> </w:t>
+      </w:r>
+      <w:r>
+        <w:rPr>
+          <w:i/>
+        </w:rPr>
+        <w:t xml:space="preserve">share</w:t>
+      </w:r>
+      <w:r>
+        <w:t xml:space="preserve"> </w:t>
+      </w:r>
+      <w:r>
+        <w:t xml:space="preserve">or</w:t>
+      </w:r>
+      <w:r>
+        <w:t xml:space="preserve"> </w:t>
+      </w:r>
+      <w:r>
+        <w:rPr>
+          <w:i/>
+        </w:rPr>
+        <w:t xml:space="preserve">like</w:t>
+      </w:r>
+      <w:r>
+        <w:t xml:space="preserve"> </w:t>
+      </w:r>
+      <w:r>
+        <w:t xml:space="preserve">are</w:t>
+      </w:r>
+      <w:r>
+        <w:t xml:space="preserve"> </w:t>
+      </w:r>
+      <w:r>
+        <w:t xml:space="preserve">“</w:t>
+      </w:r>
+      <w:r>
+        <w:t xml:space="preserve">the talent,</w:t>
+      </w:r>
+      <w:r>
+        <w:t xml:space="preserve">”</w:t>
+      </w:r>
+      <w:r>
+        <w:t xml:space="preserve"> </w:t>
+      </w:r>
+      <w:r>
+        <w:t xml:space="preserve">the natural resources of the entertainment industry,</w:t>
+      </w:r>
+      <w:r>
+        <w:t xml:space="preserve"> </w:t>
+      </w:r>
+      <w:r>
+        <w:t xml:space="preserve">human oil wells gushing potentially valuable</w:t>
+      </w:r>
+      <w:r>
+        <w:t xml:space="preserve"> </w:t>
+      </w:r>
+      <w:hyperlink r:id="rId28">
+        <w:r>
+          <w:rPr>
+            <w:rStyle w:val="Hyperlink"/>
+          </w:rPr>
+          <w:t xml:space="preserve">intellectual property</w:t>
+        </w:r>
+      </w:hyperlink>
+      <w:r>
         <w:t xml:space="preserve">.</w:t>
       </w:r>
-      <w:r>
-        <w:t xml:space="preserve"> </w:t>
-      </w:r>
-      <w:r>
-        <w:t xml:space="preserve">The First Amendment to the U.S. Constitution provides that:</w:t>
+    </w:p>
+    <w:p>
+      <w:pPr>
+        <w:pStyle w:val="BodyText"/>
+      </w:pPr>
+      <w:r>
+        <w:t xml:space="preserve">As Orson Welles once put it,</w:t>
+      </w:r>
+      <w:r>
+        <w:t xml:space="preserve"> </w:t>
+      </w:r>
+      <w:r>
+        <w:t xml:space="preserve">a writer needs a pen, an artist needs a brush,</w:t>
+      </w:r>
+      <w:r>
+        <w:t xml:space="preserve"> </w:t>
+      </w:r>
+      <w:r>
+        <w:t xml:space="preserve">and a filmmaker needs an army.</w:t>
+      </w:r>
+      <w:r>
+        <w:t xml:space="preserve"> </w:t>
+      </w:r>
+      <w:r>
+        <w:t xml:space="preserve">The average big budget Hollywood feature probably boasts a crew of at least five hundred people.</w:t>
+      </w:r>
+      <w:r>
+        <w:t xml:space="preserve"> </w:t>
+      </w:r>
+      <w:r>
+        <w:t xml:space="preserve">For special-effects-driven tent-pole spectacles,</w:t>
+      </w:r>
+      <w:r>
+        <w:t xml:space="preserve"> </w:t>
+      </w:r>
+      <w:r>
+        <w:t xml:space="preserve">crew numbers climb into the thousands –</w:t>
+      </w:r>
+      <w:r>
+        <w:t xml:space="preserve"> </w:t>
+      </w:r>
+      <w:r>
+        <w:rPr>
+          <w:i/>
+        </w:rPr>
+        <w:t xml:space="preserve">Iron Man 3</w:t>
+      </w:r>
+      <w:r>
+        <w:t xml:space="preserve">,</w:t>
+      </w:r>
+      <w:r>
+        <w:t xml:space="preserve"> </w:t>
+      </w:r>
+      <w:r>
+        <w:t xml:space="preserve">for example, credited a staggering total of 3,310 people. That’s an army.</w:t>
+      </w:r>
+    </w:p>
+    <w:p>
+      <w:pPr>
+        <w:pStyle w:val="BodyText"/>
+      </w:pPr>
+      <w:r>
+        <w:t xml:space="preserve">Modern information technologies make it easy</w:t>
+      </w:r>
+      <w:r>
+        <w:t xml:space="preserve"> </w:t>
+      </w:r>
+      <w:r>
+        <w:t xml:space="preserve">for hundreds, even thousands, of musicians,</w:t>
+      </w:r>
+      <w:r>
+        <w:t xml:space="preserve"> </w:t>
+      </w:r>
+      <w:r>
+        <w:t xml:space="preserve">visual and graphics artists, programmers,</w:t>
+      </w:r>
+      <w:r>
+        <w:t xml:space="preserve"> </w:t>
+      </w:r>
+      <w:r>
+        <w:t xml:space="preserve">technicians, writers, producers, and editors</w:t>
+      </w:r>
+      <w:r>
+        <w:t xml:space="preserve"> </w:t>
+      </w:r>
+      <w:r>
+        <w:t xml:space="preserve">(sometimes working on different continents)</w:t>
+      </w:r>
+      <w:r>
+        <w:t xml:space="preserve"> </w:t>
+      </w:r>
+      <w:r>
+        <w:t xml:space="preserve">to collaborate on mega entertainment franchises,</w:t>
+      </w:r>
+      <w:r>
+        <w:t xml:space="preserve"> </w:t>
+      </w:r>
+      <w:r>
+        <w:rPr>
+          <w:i/>
+        </w:rPr>
+        <w:t xml:space="preserve">Lord of the Rings</w:t>
+      </w:r>
+      <w:r>
+        <w:t xml:space="preserve"> </w:t>
+      </w:r>
+      <w:r>
+        <w:t xml:space="preserve">or</w:t>
+      </w:r>
+      <w:r>
+        <w:t xml:space="preserve"> </w:t>
+      </w:r>
+      <w:r>
+        <w:rPr>
+          <w:i/>
+        </w:rPr>
+        <w:t xml:space="preserve">Avatar</w:t>
+      </w:r>
+      <w:r>
+        <w:t xml:space="preserve"> </w:t>
+      </w:r>
+      <w:r>
+        <w:t xml:space="preserve">or</w:t>
+      </w:r>
+      <w:r>
+        <w:t xml:space="preserve"> </w:t>
+      </w:r>
+      <w:r>
+        <w:rPr>
+          <w:i/>
+        </w:rPr>
+        <w:t xml:space="preserve">Pirates of the Carribean,</w:t>
+      </w:r>
+      <w:r>
+        <w:t xml:space="preserve"> </w:t>
+      </w:r>
+      <w:r>
+        <w:t xml:space="preserve">which generate billions in profits for their global corporate owners.</w:t>
+      </w:r>
+    </w:p>
+    <w:p>
+      <w:pPr>
+        <w:pStyle w:val="BodyText"/>
+      </w:pPr>
+      <w:r>
+        <w:t xml:space="preserve">At the other extreme,</w:t>
+      </w:r>
+      <w:r>
+        <w:t xml:space="preserve"> </w:t>
+      </w:r>
+      <w:r>
+        <w:t xml:space="preserve">anybody with a computer can write and publish books,</w:t>
+      </w:r>
+      <w:r>
+        <w:t xml:space="preserve"> </w:t>
+      </w:r>
+      <w:r>
+        <w:t xml:space="preserve">or even make like Dave Eggers</w:t>
+      </w:r>
+      <w:r>
+        <w:t xml:space="preserve"> </w:t>
+      </w:r>
+      <w:r>
+        <w:t xml:space="preserve">and start your own Internet publishing house (</w:t>
+      </w:r>
+      <w:hyperlink r:id="rId29">
+        <w:r>
+          <w:rPr>
+            <w:rStyle w:val="Hyperlink"/>
+          </w:rPr>
+          <w:t xml:space="preserve">McSweeney’s</w:t>
+        </w:r>
+      </w:hyperlink>
+      <w:r>
+        <w:t xml:space="preserve">).</w:t>
+      </w:r>
+      <w:r>
+        <w:t xml:space="preserve"> </w:t>
+      </w:r>
+      <w:r>
+        <w:t xml:space="preserve">The</w:t>
+      </w:r>
+      <w:r>
+        <w:t xml:space="preserve"> </w:t>
+      </w:r>
+      <w:r>
+        <w:rPr>
+          <w:i/>
+        </w:rPr>
+        <w:t xml:space="preserve">50 Shades of Grey</w:t>
+      </w:r>
+      <w:r>
+        <w:t xml:space="preserve"> </w:t>
+      </w:r>
+      <w:r>
+        <w:t xml:space="preserve">empire (90 million sold and counting)</w:t>
+      </w:r>
+      <w:r>
+        <w:t xml:space="preserve"> </w:t>
+      </w:r>
+      <w:r>
+        <w:t xml:space="preserve">began on a</w:t>
+      </w:r>
+      <w:r>
+        <w:t xml:space="preserve"> </w:t>
+      </w:r>
+      <w:r>
+        <w:rPr>
+          <w:i/>
+        </w:rPr>
+        <w:t xml:space="preserve">Twilight</w:t>
+      </w:r>
+      <w:r>
+        <w:t xml:space="preserve"> </w:t>
+      </w:r>
+      <w:r>
+        <w:t xml:space="preserve">fan-fiction website.</w:t>
+      </w:r>
+      <w:r>
+        <w:t xml:space="preserve"> </w:t>
+      </w:r>
+      <w:r>
+        <w:t xml:space="preserve">Anybody with a decent video camera</w:t>
+      </w:r>
+      <w:r>
+        <w:t xml:space="preserve"> </w:t>
+      </w:r>
+      <w:r>
+        <w:t xml:space="preserve">can ring the bell with a 100 million</w:t>
+      </w:r>
+      <w:r>
+        <w:t xml:space="preserve"> </w:t>
+      </w:r>
+      <w:r>
+        <w:rPr>
+          <w:i/>
+        </w:rPr>
+        <w:t xml:space="preserve">YouTube</w:t>
+      </w:r>
+      <w:r>
+        <w:t xml:space="preserve"> </w:t>
+      </w:r>
+      <w:r>
+        <w:t xml:space="preserve">views.</w:t>
+      </w:r>
+      <w:r>
+        <w:t xml:space="preserve"> </w:t>
+      </w:r>
+      <w:r>
+        <w:t xml:space="preserve">Young artists now often have the tools of production in their basements and lofts.</w:t>
+      </w:r>
+    </w:p>
+    <w:p>
+      <w:pPr>
+        <w:pStyle w:val="Heading3"/>
+      </w:pPr>
+      <w:bookmarkStart w:id="30" w:name="technology-and-intellectual-property"/>
+      <w:r>
+        <w:t xml:space="preserve">Technology and Intellectual Property</w:t>
+      </w:r>
+      <w:bookmarkEnd w:id="30"/>
+    </w:p>
+    <w:p>
+      <w:pPr>
+        <w:pStyle w:val="FirstParagraph"/>
+      </w:pPr>
+      <w:r>
+        <w:t xml:space="preserve">Thanks to Moore’s Law and the relentless advance of information technologies,</w:t>
       </w:r>
       <w:r>
         <w:t xml:space="preserve"> </w:t>
@@ -438,7 +1358,7 @@
         <w:t xml:space="preserve">“</w:t>
       </w:r>
       <w:r>
-        <w:t xml:space="preserve">Congress shall make no law … abridging the freedom of speech.</w:t>
+        <w:t xml:space="preserve">the talent</w:t>
       </w:r>
       <w:r>
         <w:t xml:space="preserve">”</w:t>
@@ -447,49 +1367,25 @@
         <w:t xml:space="preserve"> </w:t>
       </w:r>
       <w:r>
-        <w:t xml:space="preserve">But what if my movie features child pornography,</w:t>
-      </w:r>
-      <w:r>
-        <w:t xml:space="preserve"> </w:t>
-      </w:r>
-      <w:r>
-        <w:t xml:space="preserve">or my rap song arguably inspires others to attack police officers,</w:t>
-      </w:r>
-      <w:r>
-        <w:t xml:space="preserve"> </w:t>
-      </w:r>
-      <w:r>
-        <w:t xml:space="preserve">or my book spills state secrets protected by the Espionage Act?</w:t>
-      </w:r>
-      <w:r>
-        <w:t xml:space="preserve"> </w:t>
-      </w:r>
-      <w:r>
-        <w:t xml:space="preserve">First Amendment questions never seem to go away</w:t>
-      </w:r>
-      <w:r>
-        <w:t xml:space="preserve"> </w:t>
-      </w:r>
-      <w:r>
-        <w:t xml:space="preserve">in the entertainment and publishing industries,</w:t>
-      </w:r>
-      <w:r>
-        <w:t xml:space="preserve"> </w:t>
-      </w:r>
-      <w:r>
-        <w:t xml:space="preserve">because an artist’s first amendment right to tell a story or write a song</w:t>
-      </w:r>
-      <w:r>
-        <w:t xml:space="preserve"> </w:t>
-      </w:r>
-      <w:r>
-        <w:t xml:space="preserve">often collides with somebody else’s right</w:t>
-      </w:r>
-      <w:r>
-        <w:t xml:space="preserve"> </w:t>
-      </w:r>
-      <w:r>
-        <w:t xml:space="preserve">to privacy, trademark, copyright, or contract rights.</w:t>
+        <w:t xml:space="preserve">is producing more intellectual property than ever before.</w:t>
+      </w:r>
+      <w:r>
+        <w:t xml:space="preserve"> </w:t>
+      </w:r>
+      <w:r>
+        <w:t xml:space="preserve">The global nervous system called the Internet</w:t>
+      </w:r>
+      <w:r>
+        <w:t xml:space="preserve"> </w:t>
+      </w:r>
+      <w:r>
+        <w:t xml:space="preserve">makes that property rise and fall</w:t>
+      </w:r>
+      <w:r>
+        <w:t xml:space="preserve"> </w:t>
+      </w:r>
+      <w:r>
+        <w:t xml:space="preserve">and sometimes explode in value when it goes viral.</w:t>
       </w:r>
     </w:p>
     <w:p>
@@ -497,7 +1393,124 @@
         <w:pStyle w:val="BodyText"/>
       </w:pPr>
       <w:r>
-        <w:t xml:space="preserve">Second, the modern entertainment industry runs on technology and intellectual property, meaning the speech at issue is easier to create and disseminate (a good thing), but also easier to copy and pirate (a bad thing). Again, more copyright, trademark, licensing and contract issues.</w:t>
+        <w:t xml:space="preserve">Mark Twain once said that we should buy land because they stopped making it,</w:t>
+      </w:r>
+      <w:r>
+        <w:t xml:space="preserve"> </w:t>
+      </w:r>
+      <w:r>
+        <w:t xml:space="preserve">but unlike real property, the supply of intellectual property is potentially infinite,</w:t>
+      </w:r>
+      <w:r>
+        <w:t xml:space="preserve"> </w:t>
+      </w:r>
+      <w:r>
+        <w:t xml:space="preserve">bound only by the limits of the human imagination.</w:t>
+      </w:r>
+      <w:r>
+        <w:t xml:space="preserve"> </w:t>
+      </w:r>
+      <w:r>
+        <w:t xml:space="preserve">The modern entertainment industry runs on technology and intellectual property.</w:t>
+      </w:r>
+      <w:r>
+        <w:t xml:space="preserve"> </w:t>
+      </w:r>
+      <w:r>
+        <w:t xml:space="preserve">The songs, movies, books, and TV shows are easier to create and disseminate (a good thing), but also easier to copy and pirate (a bad thing). Again, more copyright, trademark, licensing and contract issues come into play.</w:t>
+      </w:r>
+    </w:p>
+    <w:p>
+      <w:pPr>
+        <w:pStyle w:val="Heading3"/>
+      </w:pPr>
+      <w:bookmarkStart w:id="31" w:name="contracts-contracts-and-more-contracts"/>
+      <w:r>
+        <w:t xml:space="preserve">Contracts, contracts, and more contracts</w:t>
+      </w:r>
+      <w:bookmarkEnd w:id="31"/>
+    </w:p>
+    <w:p>
+      <w:pPr>
+        <w:pStyle w:val="FirstParagraph"/>
+      </w:pPr>
+      <w:r>
+        <w:t xml:space="preserve">Because entertainment industry thrives on collaboration,</w:t>
+      </w:r>
+      <w:r>
+        <w:t xml:space="preserve"> </w:t>
+      </w:r>
+      <w:r>
+        <w:t xml:space="preserve">many different companies and artists come together,</w:t>
+      </w:r>
+      <w:r>
+        <w:t xml:space="preserve"> </w:t>
+      </w:r>
+      <w:r>
+        <w:t xml:space="preserve">make oral or written agreements to create and distribute works of art,</w:t>
+      </w:r>
+      <w:r>
+        <w:t xml:space="preserve"> </w:t>
+      </w:r>
+      <w:r>
+        <w:t xml:space="preserve">and then disperse, often leaving questions about who is owed what for personal services,</w:t>
+      </w:r>
+      <w:r>
+        <w:t xml:space="preserve"> </w:t>
+      </w:r>
+      <w:r>
+        <w:t xml:space="preserve">and who owns what rights in the final product.</w:t>
+      </w:r>
+      <w:r>
+        <w:t xml:space="preserve"> </w:t>
+      </w:r>
+      <w:r>
+        <w:t xml:space="preserve">Oral contracts, handshake deals, and</w:t>
+      </w:r>
+      <w:r>
+        <w:t xml:space="preserve"> </w:t>
+      </w:r>
+      <w:r>
+        <w:t xml:space="preserve">“</w:t>
+      </w:r>
+      <w:r>
+        <w:t xml:space="preserve">napkin agreements</w:t>
+      </w:r>
+      <w:r>
+        <w:t xml:space="preserve">”</w:t>
+      </w:r>
+      <w:r>
+        <w:t xml:space="preserve"> </w:t>
+      </w:r>
+      <w:r>
+        <w:t xml:space="preserve">are quite common,</w:t>
+      </w:r>
+      <w:r>
+        <w:t xml:space="preserve"> </w:t>
+      </w:r>
+      <w:r>
+        <w:t xml:space="preserve">even though there may be tens of millions of dollars at stake.</w:t>
+      </w:r>
+      <w:r>
+        <w:t xml:space="preserve"> </w:t>
+      </w:r>
+      <w:r>
+        <w:t xml:space="preserve">The</w:t>
+      </w:r>
+      <w:r>
+        <w:t xml:space="preserve"> </w:t>
+      </w:r>
+      <w:r>
+        <w:rPr>
+          <w:i/>
+        </w:rPr>
+        <w:t xml:space="preserve">Godfather</w:t>
+      </w:r>
+      <w:r>
+        <w:t xml:space="preserve"> </w:t>
+      </w:r>
+      <w:r>
+        <w:t xml:space="preserve">movies were handshake deals with their director, Francis Ford Coppola.</w:t>
       </w:r>
     </w:p>
     <w:p>
@@ -505,38 +1518,12 @@
         <w:pStyle w:val="BodyText"/>
       </w:pPr>
       <w:r>
-        <w:t xml:space="preserve">The entertainment industry also thrives on collaboration. Many different companies and artists come together, make oral or written agreements to create and distribute works of art, and then disperse, often leaving questions about who is owed what for personal services and who owns what rights in the final product. Oral contracts, handshake deals, and</w:t>
-      </w:r>
-      <w:r>
-        <w:t xml:space="preserve"> </w:t>
-      </w:r>
-      <w:r>
-        <w:t xml:space="preserve">“</w:t>
-      </w:r>
-      <w:r>
-        <w:t xml:space="preserve">napkin agreements</w:t>
-      </w:r>
-      <w:r>
-        <w:t xml:space="preserve">”</w:t>
-      </w:r>
-      <w:r>
-        <w:t xml:space="preserve"> </w:t>
-      </w:r>
-      <w:r>
-        <w:t xml:space="preserve">are quite common, even though there may be tens of millions of dollars at stake.</w:t>
-      </w:r>
-    </w:p>
-    <w:p>
-      <w:pPr>
-        <w:pStyle w:val="BodyText"/>
-      </w:pPr>
-      <w:r>
         <w:t xml:space="preserve">Finally, the economics and indeed the international economics of the industry quickly lead to complicated deals where everybody at the table has specialized legal needs. A lawyerless artist dealing with sharkish producers and media companies will quickly learn the old adage about the</w:t>
       </w:r>
       <w:r>
         <w:t xml:space="preserve"> </w:t>
       </w:r>
-      <w:hyperlink r:id="rId25">
+      <w:hyperlink r:id="rId32">
         <w:r>
           <w:rPr>
             <w:rStyle w:val="Hyperlink"/>
@@ -565,31 +1552,20 @@
     </w:p>
     <w:p>
       <w:pPr>
-        <w:pStyle w:val="BodyText"/>
-      </w:pPr>
-      <w:hyperlink r:id="rId26">
-        <w:r>
-          <w:rPr>
-            <w:rStyle w:val="Hyperlink"/>
-          </w:rPr>
-          <w:t xml:space="preserve">Price Waterhouse Coopers’ US edition: Global Entertainment &amp; Media Outlook 2018-2022</w:t>
-        </w:r>
-      </w:hyperlink>
-    </w:p>
-    <w:p>
-      <w:pPr>
-        <w:pStyle w:val="BodyText"/>
-      </w:pPr>
-      <w:r>
-        <w:t xml:space="preserve">Some bad reasons for becoming an entertainment lawyer are because you want to hang out with celebrities. Sure entertainment lawyers typically love the arts and admire their clients, but at bottom they work long and hard for their clients, and the limelight is just a distraction.</w:t>
-      </w:r>
-    </w:p>
-    <w:p>
-      <w:pPr>
-        <w:pStyle w:val="BlockText"/>
-      </w:pPr>
-      <w:r>
-        <w:t xml:space="preserve">Just like Frances Gumm became Judy Garland, and Thomas Mapother III became Tom Cruise,</w:t>
+        <w:pStyle w:val="Heading3"/>
+      </w:pPr>
+      <w:bookmarkStart w:id="33" w:name="entertainment-categories"/>
+      <w:r>
+        <w:t xml:space="preserve">Entertainment Categories</w:t>
+      </w:r>
+      <w:bookmarkEnd w:id="33"/>
+    </w:p>
+    <w:p>
+      <w:pPr>
+        <w:pStyle w:val="FirstParagraph"/>
+      </w:pPr>
+      <w:r>
+        <w:t xml:space="preserve">Entertainment used to mean</w:t>
       </w:r>
       <w:r>
         <w:t xml:space="preserve"> </w:t>
@@ -598,7 +1574,7 @@
         <w:t xml:space="preserve">“</w:t>
       </w:r>
       <w:r>
-        <w:t xml:space="preserve">entertainment law</w:t>
+        <w:t xml:space="preserve">show business,</w:t>
       </w:r>
       <w:r>
         <w:t xml:space="preserve">”</w:t>
@@ -607,71 +1583,13 @@
         <w:t xml:space="preserve"> </w:t>
       </w:r>
       <w:r>
-        <w:t xml:space="preserve">is actually a more glamorized, fabricated name for contract law, copyright law, intellectual property law, licensing law, litigation, and working really hard just like every other lawyer out there . . . . Entertainment lawyers are merely copyright, contract, or IP lawyers who have clients in the entertainment business, just like sports lawyers have clients in the sports business.</w:t>
-      </w:r>
-    </w:p>
-    <w:p>
-      <w:pPr>
-        <w:pStyle w:val="Compact"/>
-        <w:numPr>
-          <w:numId w:val="1001"/>
-          <w:ilvl w:val="0"/>
-        </w:numPr>
-      </w:pPr>
-      <w:r>
-        <w:t xml:space="preserve">Erica Winter,</w:t>
-      </w:r>
-      <w:r>
-        <w:t xml:space="preserve"> </w:t>
-      </w:r>
-      <w:hyperlink r:id="rId27">
-        <w:r>
-          <w:rPr>
-            <w:rStyle w:val="Hyperlink"/>
-          </w:rPr>
-          <w:t xml:space="preserve">Entertainment Law - Glamor By Association?</w:t>
-        </w:r>
-      </w:hyperlink>
-    </w:p>
-    <w:p>
-      <w:pPr>
-        <w:pStyle w:val="Compact"/>
-        <w:numPr>
-          <w:numId w:val="1001"/>
-          <w:ilvl w:val="0"/>
-        </w:numPr>
-      </w:pPr>
-      <w:r>
-        <w:t xml:space="preserve">Diane Dannenfeldt,</w:t>
-      </w:r>
-      <w:r>
-        <w:t xml:space="preserve"> </w:t>
-      </w:r>
-      <w:hyperlink r:id="rId28">
-        <w:r>
-          <w:rPr>
-            <w:rStyle w:val="Hyperlink"/>
-          </w:rPr>
-          <w:t xml:space="preserve">How Entertainment Lawyers Work</w:t>
-        </w:r>
-      </w:hyperlink>
-    </w:p>
-    <w:p>
-      <w:pPr>
-        <w:pStyle w:val="Heading3"/>
-      </w:pPr>
-      <w:bookmarkStart w:id="29" w:name="entertainment-categories"/>
-      <w:r>
-        <w:t xml:space="preserve">Entertainment Categories</w:t>
-      </w:r>
-      <w:bookmarkEnd w:id="29"/>
-    </w:p>
-    <w:p>
-      <w:pPr>
-        <w:pStyle w:val="FirstParagraph"/>
-      </w:pPr>
-      <w:r>
-        <w:t xml:space="preserve">Entertainment used to mean</w:t>
+        <w:t xml:space="preserve">or the business of creating shows for film, television, radio and theaters.</w:t>
+      </w:r>
+      <w:r>
+        <w:t xml:space="preserve"> </w:t>
+      </w:r>
+      <w:r>
+        <w:t xml:space="preserve">Nowadays, thanks to the Internet,</w:t>
       </w:r>
       <w:r>
         <w:t xml:space="preserve"> </w:t>
@@ -680,7 +1598,7 @@
         <w:t xml:space="preserve">“</w:t>
       </w:r>
       <w:r>
-        <w:t xml:space="preserve">show business,</w:t>
+        <w:t xml:space="preserve">entertainment</w:t>
       </w:r>
       <w:r>
         <w:t xml:space="preserve">”</w:t>
@@ -689,13 +1607,13 @@
         <w:t xml:space="preserve"> </w:t>
       </w:r>
       <w:r>
-        <w:t xml:space="preserve">or the business of creating shows for film, television, radio and theaters.</w:t>
-      </w:r>
-      <w:r>
-        <w:t xml:space="preserve"> </w:t>
-      </w:r>
-      <w:r>
-        <w:t xml:space="preserve">Nowadays, thanks to the Internet,</w:t>
+        <w:t xml:space="preserve">can happen anywhere you have an Internet connection,</w:t>
+      </w:r>
+      <w:r>
+        <w:t xml:space="preserve"> </w:t>
+      </w:r>
+      <w:r>
+        <w:t xml:space="preserve">so the</w:t>
       </w:r>
       <w:r>
         <w:t xml:space="preserve"> </w:t>
@@ -704,7 +1622,7 @@
         <w:t xml:space="preserve">“</w:t>
       </w:r>
       <w:r>
-        <w:t xml:space="preserve">entertainment</w:t>
+        <w:t xml:space="preserve">entertainment industry</w:t>
       </w:r>
       <w:r>
         <w:t xml:space="preserve">”</w:t>
@@ -713,30 +1631,6 @@
         <w:t xml:space="preserve"> </w:t>
       </w:r>
       <w:r>
-        <w:t xml:space="preserve">can happen anywhere you have an Internet connection,</w:t>
-      </w:r>
-      <w:r>
-        <w:t xml:space="preserve"> </w:t>
-      </w:r>
-      <w:r>
-        <w:t xml:space="preserve">so the</w:t>
-      </w:r>
-      <w:r>
-        <w:t xml:space="preserve"> </w:t>
-      </w:r>
-      <w:r>
-        <w:t xml:space="preserve">“</w:t>
-      </w:r>
-      <w:r>
-        <w:t xml:space="preserve">entertainment industry</w:t>
-      </w:r>
-      <w:r>
-        <w:t xml:space="preserve">”</w:t>
-      </w:r>
-      <w:r>
-        <w:t xml:space="preserve"> </w:t>
-      </w:r>
-      <w:r>
         <w:t xml:space="preserve">arguably embraces almost all artistic endeavors</w:t>
       </w:r>
       <w:r>
@@ -754,7 +1648,7 @@
       <w:r>
         <w:t xml:space="preserve"> </w:t>
       </w:r>
-      <w:hyperlink r:id="rId30">
+      <w:hyperlink r:id="rId34">
         <w:r>
           <w:rPr>
             <w:rStyle w:val="Hyperlink"/>
@@ -768,7 +1662,7 @@
       <w:r>
         <w:t xml:space="preserve"> </w:t>
       </w:r>
-      <w:hyperlink r:id="rId31">
+      <w:hyperlink r:id="rId35">
         <w:r>
           <w:rPr>
             <w:rStyle w:val="Hyperlink"/>
@@ -815,7 +1709,7 @@
       <w:r>
         <w:t xml:space="preserve"> </w:t>
       </w:r>
-      <w:hyperlink r:id="rId32">
+      <w:hyperlink r:id="rId36">
         <w:r>
           <w:rPr>
             <w:rStyle w:val="Hyperlink"/>
@@ -823,9 +1717,6 @@
           <w:t xml:space="preserve">Warner Loses at Box Office, but Its Videogames Score Big: Most of studio’s high-profile movies fall flat, while its big investment in games is paying off</w:t>
         </w:r>
       </w:hyperlink>
-      <w:r>
-        <w:t xml:space="preserve">.</w:t>
-      </w:r>
     </w:p>
     <w:p>
       <w:pPr>
@@ -839,7 +1730,7 @@
       <w:pPr>
         <w:pStyle w:val="Compact"/>
         <w:numPr>
-          <w:numId w:val="1002"/>
+          <w:numId w:val="1001"/>
           <w:ilvl w:val="0"/>
         </w:numPr>
       </w:pPr>
@@ -860,7 +1751,7 @@
       <w:pPr>
         <w:pStyle w:val="Compact"/>
         <w:numPr>
-          <w:numId w:val="1002"/>
+          <w:numId w:val="1001"/>
           <w:ilvl w:val="0"/>
         </w:numPr>
       </w:pPr>
@@ -874,14 +1765,14 @@
         <w:t xml:space="preserve"> </w:t>
       </w:r>
       <w:r>
-        <w:t xml:space="preserve">- including software licensing issues, video game development and production, Information technology law, and general intellectual property issues;</w:t>
+        <w:t xml:space="preserve">- including software licensing issues, video game development and production, information technology law, and general intellectual property issues;</w:t>
       </w:r>
     </w:p>
     <w:p>
       <w:pPr>
         <w:pStyle w:val="Compact"/>
         <w:numPr>
-          <w:numId w:val="1002"/>
+          <w:numId w:val="1001"/>
           <w:ilvl w:val="0"/>
         </w:numPr>
       </w:pPr>
@@ -902,7 +1793,7 @@
       <w:pPr>
         <w:pStyle w:val="Compact"/>
         <w:numPr>
-          <w:numId w:val="1002"/>
+          <w:numId w:val="1001"/>
           <w:ilvl w:val="0"/>
         </w:numPr>
       </w:pPr>
@@ -923,7 +1814,7 @@
       <w:pPr>
         <w:pStyle w:val="Compact"/>
         <w:numPr>
-          <w:numId w:val="1002"/>
+          <w:numId w:val="1001"/>
           <w:ilvl w:val="0"/>
         </w:numPr>
       </w:pPr>
@@ -944,7 +1835,7 @@
       <w:pPr>
         <w:pStyle w:val="Compact"/>
         <w:numPr>
-          <w:numId w:val="1002"/>
+          <w:numId w:val="1001"/>
           <w:ilvl w:val="0"/>
         </w:numPr>
       </w:pPr>
@@ -965,7 +1856,7 @@
       <w:pPr>
         <w:pStyle w:val="Compact"/>
         <w:numPr>
-          <w:numId w:val="1002"/>
+          <w:numId w:val="1001"/>
           <w:ilvl w:val="0"/>
         </w:numPr>
       </w:pPr>
@@ -986,7 +1877,7 @@
       <w:pPr>
         <w:pStyle w:val="BlockText"/>
       </w:pPr>
-      <w:hyperlink r:id="rId33">
+      <w:hyperlink r:id="rId37">
         <w:r>
           <w:rPr>
             <w:rStyle w:val="Hyperlink"/>
@@ -1032,376 +1923,27 @@
     </w:p>
     <w:p>
       <w:pPr>
+        <w:pStyle w:val="BodyText"/>
+      </w:pPr>
+      <w:r>
+        <w:t xml:space="preserve">Contracts, including personal service contracts, govern these relationships,</w:t>
+      </w:r>
+      <w:r>
+        <w:t xml:space="preserve"> </w:t>
+      </w:r>
+      <w:r>
+        <w:t xml:space="preserve">but often the industries move too fast for the talent to sit around waiting for the lawyers to finish poring over long-form agreements.</w:t>
+      </w:r>
+    </w:p>
+    <w:p>
+      <w:pPr>
         <w:pStyle w:val="Heading2"/>
       </w:pPr>
-      <w:bookmarkStart w:id="34" w:name="the-talent"/>
-      <w:r>
-        <w:t xml:space="preserve">The Talent</w:t>
-      </w:r>
-      <w:bookmarkEnd w:id="34"/>
-    </w:p>
-    <w:p>
-      <w:pPr>
-        <w:pStyle w:val="FirstParagraph"/>
-      </w:pPr>
-      <w:r>
-        <w:t xml:space="preserve">What drives the entertainment industries is Talent.</w:t>
-      </w:r>
-      <w:r>
-        <w:t xml:space="preserve"> </w:t>
-      </w:r>
-      <w:r>
-        <w:t xml:space="preserve">People who can make something that others want to read, see, hear, watch,</w:t>
-      </w:r>
-      <w:r>
-        <w:t xml:space="preserve"> </w:t>
-      </w:r>
-      <w:r>
-        <w:rPr>
-          <w:i/>
-        </w:rPr>
-        <w:t xml:space="preserve">share</w:t>
-      </w:r>
-      <w:r>
-        <w:t xml:space="preserve"> </w:t>
-      </w:r>
-      <w:r>
-        <w:t xml:space="preserve">or</w:t>
-      </w:r>
-      <w:r>
-        <w:t xml:space="preserve"> </w:t>
-      </w:r>
-      <w:r>
-        <w:rPr>
-          <w:i/>
-        </w:rPr>
-        <w:t xml:space="preserve">like</w:t>
-      </w:r>
-      <w:r>
-        <w:t xml:space="preserve"> </w:t>
-      </w:r>
-      <w:r>
-        <w:t xml:space="preserve">are</w:t>
-      </w:r>
-      <w:r>
-        <w:t xml:space="preserve"> </w:t>
-      </w:r>
-      <w:r>
-        <w:t xml:space="preserve">“</w:t>
-      </w:r>
-      <w:r>
-        <w:t xml:space="preserve">the Talent,</w:t>
-      </w:r>
-      <w:r>
-        <w:t xml:space="preserve">”</w:t>
-      </w:r>
-      <w:r>
-        <w:t xml:space="preserve"> </w:t>
-      </w:r>
-      <w:r>
-        <w:t xml:space="preserve">the natural resources of the entertainment industry.</w:t>
-      </w:r>
-      <w:r>
-        <w:t xml:space="preserve"> </w:t>
-      </w:r>
-      <w:r>
-        <w:t xml:space="preserve">You may think of them (and yourselves)</w:t>
-      </w:r>
-      <w:r>
-        <w:t xml:space="preserve"> </w:t>
-      </w:r>
-      <w:r>
-        <w:t xml:space="preserve">as human oil wells gushing potentially valuable</w:t>
-      </w:r>
-      <w:r>
-        <w:t xml:space="preserve"> </w:t>
-      </w:r>
-      <w:hyperlink r:id="rId35">
-        <w:r>
-          <w:rPr>
-            <w:rStyle w:val="Hyperlink"/>
-          </w:rPr>
-          <w:t xml:space="preserve">intellectual property</w:t>
-        </w:r>
-      </w:hyperlink>
-      <w:r>
-        <w:t xml:space="preserve">.</w:t>
-      </w:r>
-    </w:p>
-    <w:p>
-      <w:pPr>
-        <w:pStyle w:val="BodyText"/>
-      </w:pPr>
-      <w:r>
-        <w:t xml:space="preserve">As Orson Welles once put it,</w:t>
-      </w:r>
-      <w:r>
-        <w:t xml:space="preserve"> </w:t>
-      </w:r>
-      <w:r>
-        <w:t xml:space="preserve">a writer needs a pen, an artist needs a brush,</w:t>
-      </w:r>
-      <w:r>
-        <w:t xml:space="preserve"> </w:t>
-      </w:r>
-      <w:r>
-        <w:t xml:space="preserve">and a filmmaker needs an army.</w:t>
-      </w:r>
-      <w:r>
-        <w:t xml:space="preserve"> </w:t>
-      </w:r>
-      <w:r>
-        <w:t xml:space="preserve">the average big budget Hollywood feature probably boasts a crew of at least five hundred people.</w:t>
-      </w:r>
-      <w:r>
-        <w:t xml:space="preserve"> </w:t>
-      </w:r>
-      <w:r>
-        <w:t xml:space="preserve">For special-effects-driven tentpole spectacles,</w:t>
-      </w:r>
-      <w:r>
-        <w:t xml:space="preserve"> </w:t>
-      </w:r>
-      <w:r>
-        <w:t xml:space="preserve">crew numbers climb into the thousands – Iron Man 3, for example, credited a staggering total of 3,310 people. That’s an army.</w:t>
-      </w:r>
-    </w:p>
-    <w:p>
-      <w:pPr>
-        <w:pStyle w:val="BodyText"/>
-      </w:pPr>
-      <w:r>
-        <w:t xml:space="preserve">Modern information technologies make it easy</w:t>
-      </w:r>
-      <w:r>
-        <w:t xml:space="preserve"> </w:t>
-      </w:r>
-      <w:r>
-        <w:t xml:space="preserve">for hundreds, even thousands, of musicians,</w:t>
-      </w:r>
-      <w:r>
-        <w:t xml:space="preserve"> </w:t>
-      </w:r>
-      <w:r>
-        <w:t xml:space="preserve">visual and graphics artists, programmers,</w:t>
-      </w:r>
-      <w:r>
-        <w:t xml:space="preserve"> </w:t>
-      </w:r>
-      <w:r>
-        <w:t xml:space="preserve">technicians, writers, producers, and editors</w:t>
-      </w:r>
-      <w:r>
-        <w:t xml:space="preserve"> </w:t>
-      </w:r>
-      <w:r>
-        <w:t xml:space="preserve">(sometimes working on different continents)</w:t>
-      </w:r>
-      <w:r>
-        <w:t xml:space="preserve"> </w:t>
-      </w:r>
-      <w:r>
-        <w:t xml:space="preserve">to collaborate on mega entertainment franchises,</w:t>
-      </w:r>
-      <w:r>
-        <w:t xml:space="preserve"> </w:t>
-      </w:r>
-      <w:r>
-        <w:rPr>
-          <w:i/>
-        </w:rPr>
-        <w:t xml:space="preserve">Lord of the Rings</w:t>
-      </w:r>
-      <w:r>
-        <w:t xml:space="preserve"> </w:t>
-      </w:r>
-      <w:r>
-        <w:t xml:space="preserve">or</w:t>
-      </w:r>
-      <w:r>
-        <w:t xml:space="preserve"> </w:t>
-      </w:r>
-      <w:r>
-        <w:rPr>
-          <w:i/>
-        </w:rPr>
-        <w:t xml:space="preserve">Avatar</w:t>
-      </w:r>
-      <w:r>
-        <w:t xml:space="preserve"> </w:t>
-      </w:r>
-      <w:r>
-        <w:t xml:space="preserve">or</w:t>
-      </w:r>
-      <w:r>
-        <w:t xml:space="preserve"> </w:t>
-      </w:r>
-      <w:r>
-        <w:rPr>
-          <w:i/>
-        </w:rPr>
-        <w:t xml:space="preserve">Pirates of the Carribean</w:t>
-      </w:r>
-      <w:r>
-        <w:t xml:space="preserve"> </w:t>
-      </w:r>
-      <w:r>
-        <w:t xml:space="preserve">which generate billions in profits for their global corporate owners.</w:t>
-      </w:r>
-    </w:p>
-    <w:p>
-      <w:pPr>
-        <w:pStyle w:val="BodyText"/>
-      </w:pPr>
-      <w:r>
-        <w:t xml:space="preserve">At the other extreme,</w:t>
-      </w:r>
-      <w:r>
-        <w:t xml:space="preserve"> </w:t>
-      </w:r>
-      <w:r>
-        <w:t xml:space="preserve">anybody with a computer can write and publish books,</w:t>
-      </w:r>
-      <w:r>
-        <w:t xml:space="preserve"> </w:t>
-      </w:r>
-      <w:r>
-        <w:t xml:space="preserve">or even make like Dave Eggers</w:t>
-      </w:r>
-      <w:r>
-        <w:t xml:space="preserve"> </w:t>
-      </w:r>
-      <w:r>
-        <w:t xml:space="preserve">and start your own Internet publishing house (</w:t>
-      </w:r>
-      <w:hyperlink r:id="rId36">
-        <w:r>
-          <w:rPr>
-            <w:rStyle w:val="Hyperlink"/>
-          </w:rPr>
-          <w:t xml:space="preserve">McSweeney’s</w:t>
-        </w:r>
-      </w:hyperlink>
-      <w:r>
-        <w:t xml:space="preserve">).</w:t>
-      </w:r>
-      <w:r>
-        <w:t xml:space="preserve"> </w:t>
-      </w:r>
-      <w:r>
-        <w:t xml:space="preserve">The</w:t>
-      </w:r>
-      <w:r>
-        <w:t xml:space="preserve"> </w:t>
-      </w:r>
-      <w:r>
-        <w:rPr>
-          <w:i/>
-        </w:rPr>
-        <w:t xml:space="preserve">50 Shades of Grey</w:t>
-      </w:r>
-      <w:r>
-        <w:t xml:space="preserve"> </w:t>
-      </w:r>
-      <w:r>
-        <w:t xml:space="preserve">empire (90 million sold and counting)</w:t>
-      </w:r>
-      <w:r>
-        <w:t xml:space="preserve"> </w:t>
-      </w:r>
-      <w:r>
-        <w:t xml:space="preserve">began on a</w:t>
-      </w:r>
-      <w:r>
-        <w:t xml:space="preserve"> </w:t>
-      </w:r>
-      <w:r>
-        <w:rPr>
-          <w:i/>
-        </w:rPr>
-        <w:t xml:space="preserve">Twilight</w:t>
-      </w:r>
-      <w:r>
-        <w:t xml:space="preserve"> </w:t>
-      </w:r>
-      <w:r>
-        <w:t xml:space="preserve">fan-fiction website.</w:t>
-      </w:r>
-      <w:r>
-        <w:t xml:space="preserve"> </w:t>
-      </w:r>
-      <w:r>
-        <w:t xml:space="preserve">Anybody with a decent video camera</w:t>
-      </w:r>
-      <w:r>
-        <w:t xml:space="preserve"> </w:t>
-      </w:r>
-      <w:r>
-        <w:t xml:space="preserve">can ring the bell with a 100 million</w:t>
-      </w:r>
-      <w:r>
-        <w:t xml:space="preserve"> </w:t>
-      </w:r>
-      <w:r>
-        <w:rPr>
-          <w:i/>
-        </w:rPr>
-        <w:t xml:space="preserve">YouTube</w:t>
-      </w:r>
-      <w:r>
-        <w:t xml:space="preserve"> </w:t>
-      </w:r>
-      <w:r>
-        <w:t xml:space="preserve">views.</w:t>
-      </w:r>
-      <w:r>
-        <w:t xml:space="preserve"> </w:t>
-      </w:r>
-      <w:r>
-        <w:t xml:space="preserve">Young artists now often have the tools of production in their basements and lofts.</w:t>
-      </w:r>
-    </w:p>
-    <w:p>
-      <w:pPr>
-        <w:pStyle w:val="BodyText"/>
-      </w:pPr>
-      <w:r>
-        <w:t xml:space="preserve">Thanks to Moore’s Law and the relentless advance of information technologies,</w:t>
-      </w:r>
-      <w:r>
-        <w:t xml:space="preserve"> </w:t>
-      </w:r>
-      <w:r>
-        <w:t xml:space="preserve">talented people are producing more intellectual property than ever before.</w:t>
-      </w:r>
-      <w:r>
-        <w:t xml:space="preserve"> </w:t>
-      </w:r>
-      <w:r>
-        <w:t xml:space="preserve">The global nervous system called the Internet</w:t>
-      </w:r>
-      <w:r>
-        <w:t xml:space="preserve"> </w:t>
-      </w:r>
-      <w:r>
-        <w:t xml:space="preserve">makes that property rise and fall</w:t>
-      </w:r>
-      <w:r>
-        <w:t xml:space="preserve"> </w:t>
-      </w:r>
-      <w:r>
-        <w:t xml:space="preserve">and sometimes explode in value when it goes viral.</w:t>
-      </w:r>
-    </w:p>
-    <w:p>
-      <w:pPr>
-        <w:pStyle w:val="Heading2"/>
-      </w:pPr>
-      <w:bookmarkStart w:id="37" w:name="intellectual-property"/>
+      <w:bookmarkStart w:id="38" w:name="intellectual-property"/>
       <w:r>
         <w:t xml:space="preserve">Intellectual Property</w:t>
       </w:r>
-      <w:bookmarkEnd w:id="37"/>
+      <w:bookmarkEnd w:id="38"/>
     </w:p>
     <w:p>
       <w:pPr>
@@ -1415,11 +1957,11 @@
       <w:pPr>
         <w:pStyle w:val="Compact"/>
         <w:numPr>
-          <w:numId w:val="1003"/>
+          <w:numId w:val="1002"/>
           <w:ilvl w:val="0"/>
         </w:numPr>
       </w:pPr>
-      <w:hyperlink r:id="rId38">
+      <w:hyperlink r:id="rId39">
         <w:r>
           <w:rPr>
             <w:rStyle w:val="Hyperlink"/>
@@ -1432,11 +1974,11 @@
       <w:pPr>
         <w:pStyle w:val="Compact"/>
         <w:numPr>
-          <w:numId w:val="1003"/>
+          <w:numId w:val="1002"/>
           <w:ilvl w:val="0"/>
         </w:numPr>
       </w:pPr>
-      <w:hyperlink r:id="rId39">
+      <w:hyperlink r:id="rId40">
         <w:r>
           <w:rPr>
             <w:rStyle w:val="Hyperlink"/>
@@ -1449,11 +1991,11 @@
       <w:pPr>
         <w:pStyle w:val="Compact"/>
         <w:numPr>
-          <w:numId w:val="1003"/>
+          <w:numId w:val="1002"/>
           <w:ilvl w:val="0"/>
         </w:numPr>
       </w:pPr>
-      <w:hyperlink r:id="rId40">
+      <w:hyperlink r:id="rId41">
         <w:r>
           <w:rPr>
             <w:rStyle w:val="Hyperlink"/>
@@ -1466,11 +2008,11 @@
       <w:pPr>
         <w:pStyle w:val="Compact"/>
         <w:numPr>
-          <w:numId w:val="1003"/>
+          <w:numId w:val="1002"/>
           <w:ilvl w:val="0"/>
         </w:numPr>
       </w:pPr>
-      <w:hyperlink r:id="rId41">
+      <w:hyperlink r:id="rId42">
         <w:r>
           <w:rPr>
             <w:rStyle w:val="Hyperlink"/>
@@ -1491,11 +2033,11 @@
       <w:pPr>
         <w:pStyle w:val="Compact"/>
         <w:numPr>
-          <w:numId w:val="1004"/>
+          <w:numId w:val="1003"/>
           <w:ilvl w:val="0"/>
         </w:numPr>
       </w:pPr>
-      <w:hyperlink r:id="rId42">
+      <w:hyperlink r:id="rId43">
         <w:r>
           <w:rPr>
             <w:rStyle w:val="Hyperlink"/>
@@ -1511,11 +2053,11 @@
       <w:pPr>
         <w:pStyle w:val="Compact"/>
         <w:numPr>
-          <w:numId w:val="1004"/>
+          <w:numId w:val="1003"/>
           <w:ilvl w:val="0"/>
         </w:numPr>
       </w:pPr>
-      <w:hyperlink r:id="rId43">
+      <w:hyperlink r:id="rId44">
         <w:r>
           <w:rPr>
             <w:rStyle w:val="Hyperlink"/>
@@ -1531,11 +2073,11 @@
       <w:pPr>
         <w:pStyle w:val="Heading2"/>
       </w:pPr>
-      <w:bookmarkStart w:id="44" w:name="talent-representatives"/>
+      <w:bookmarkStart w:id="45" w:name="talent-representatives"/>
       <w:r>
         <w:t xml:space="preserve">Talent Representatives</w:t>
       </w:r>
-      <w:bookmarkEnd w:id="44"/>
+      <w:bookmarkEnd w:id="45"/>
     </w:p>
     <w:p>
       <w:pPr>
@@ -1555,7 +2097,7 @@
       <w:pPr>
         <w:pStyle w:val="Compact"/>
         <w:numPr>
-          <w:numId w:val="1005"/>
+          <w:numId w:val="1004"/>
           <w:ilvl w:val="0"/>
         </w:numPr>
       </w:pPr>
@@ -1565,7 +2107,7 @@
       <w:r>
         <w:t xml:space="preserve"> </w:t>
       </w:r>
-      <w:hyperlink r:id="rId45">
+      <w:hyperlink r:id="rId46">
         <w:r>
           <w:rPr>
             <w:rStyle w:val="Hyperlink"/>
@@ -1582,7 +2124,7 @@
       <w:r>
         <w:t xml:space="preserve"> </w:t>
       </w:r>
-      <w:hyperlink r:id="rId46">
+      <w:hyperlink r:id="rId47">
         <w:r>
           <w:rPr>
             <w:rStyle w:val="Hyperlink"/>
@@ -1599,7 +2141,7 @@
       <w:r>
         <w:t xml:space="preserve"> </w:t>
       </w:r>
-      <w:hyperlink r:id="rId47">
+      <w:hyperlink r:id="rId48">
         <w:r>
           <w:rPr>
             <w:rStyle w:val="Hyperlink"/>
@@ -1613,7 +2155,7 @@
       <w:r>
         <w:t xml:space="preserve"> </w:t>
       </w:r>
-      <w:hyperlink r:id="rId48">
+      <w:hyperlink r:id="rId49">
         <w:r>
           <w:rPr>
             <w:rStyle w:val="Hyperlink"/>
@@ -1627,7 +2169,7 @@
       <w:r>
         <w:t xml:space="preserve"> </w:t>
       </w:r>
-      <w:hyperlink r:id="rId49">
+      <w:hyperlink r:id="rId50">
         <w:r>
           <w:rPr>
             <w:rStyle w:val="Hyperlink"/>
@@ -1643,7 +2185,7 @@
       <w:pPr>
         <w:pStyle w:val="Compact"/>
         <w:numPr>
-          <w:numId w:val="1005"/>
+          <w:numId w:val="1004"/>
           <w:ilvl w:val="0"/>
         </w:numPr>
       </w:pPr>
@@ -1653,7 +2195,7 @@
       <w:r>
         <w:t xml:space="preserve"> </w:t>
       </w:r>
-      <w:hyperlink r:id="rId50">
+      <w:hyperlink r:id="rId51">
         <w:r>
           <w:rPr>
             <w:rStyle w:val="Hyperlink"/>
@@ -1670,7 +2212,7 @@
       <w:r>
         <w:t xml:space="preserve"> </w:t>
       </w:r>
-      <w:hyperlink r:id="rId51">
+      <w:hyperlink r:id="rId52">
         <w:r>
           <w:rPr>
             <w:rStyle w:val="Hyperlink"/>
@@ -1684,7 +2226,7 @@
       <w:r>
         <w:t xml:space="preserve"> </w:t>
       </w:r>
-      <w:hyperlink r:id="rId52">
+      <w:hyperlink r:id="rId53">
         <w:r>
           <w:rPr>
             <w:rStyle w:val="Hyperlink"/>
@@ -1698,7 +2240,7 @@
       <w:r>
         <w:t xml:space="preserve"> </w:t>
       </w:r>
-      <w:hyperlink r:id="rId53">
+      <w:hyperlink r:id="rId54">
         <w:r>
           <w:rPr>
             <w:rStyle w:val="Hyperlink"/>
@@ -1714,7 +2256,7 @@
       <w:pPr>
         <w:pStyle w:val="Compact"/>
         <w:numPr>
-          <w:numId w:val="1005"/>
+          <w:numId w:val="1004"/>
           <w:ilvl w:val="0"/>
         </w:numPr>
       </w:pPr>
@@ -1726,7 +2268,7 @@
       <w:pPr>
         <w:pStyle w:val="Compact"/>
         <w:numPr>
-          <w:numId w:val="1005"/>
+          <w:numId w:val="1004"/>
           <w:ilvl w:val="0"/>
         </w:numPr>
       </w:pPr>
@@ -1736,7 +2278,7 @@
       <w:r>
         <w:t xml:space="preserve"> </w:t>
       </w:r>
-      <w:hyperlink r:id="rId54">
+      <w:hyperlink r:id="rId55">
         <w:r>
           <w:rPr>
             <w:rStyle w:val="Hyperlink"/>
@@ -1750,12 +2292,12 @@
       <w:r>
         <w:t xml:space="preserve"> </w:t>
       </w:r>
-      <w:hyperlink r:id="rId55">
+      <w:hyperlink r:id="rId56">
         <w:r>
           <w:rPr>
             <w:rStyle w:val="Hyperlink"/>
           </w:rPr>
-          <w:t xml:space="preserve">The Hollywood Reporter’s Power Lawyers 2018: he Talent Lawyers</w:t>
+          <w:t xml:space="preserve">The Hollywood Reporter’s Power Lawyers 2018: The Talent Lawyers</w:t>
         </w:r>
       </w:hyperlink>
     </w:p>
@@ -1763,7 +2305,7 @@
       <w:pPr>
         <w:pStyle w:val="Compact"/>
         <w:numPr>
-          <w:numId w:val="1005"/>
+          <w:numId w:val="1004"/>
           <w:ilvl w:val="0"/>
         </w:numPr>
       </w:pPr>
@@ -1773,7 +2315,7 @@
       <w:r>
         <w:t xml:space="preserve"> </w:t>
       </w:r>
-      <w:hyperlink r:id="rId56">
+      <w:hyperlink r:id="rId57">
         <w:r>
           <w:rPr>
             <w:rStyle w:val="Hyperlink"/>
@@ -1787,7 +2329,7 @@
       <w:r>
         <w:t xml:space="preserve"> </w:t>
       </w:r>
-      <w:hyperlink r:id="rId57">
+      <w:hyperlink r:id="rId58">
         <w:r>
           <w:rPr>
             <w:rStyle w:val="Hyperlink"/>
@@ -1801,7 +2343,7 @@
       <w:r>
         <w:t xml:space="preserve"> </w:t>
       </w:r>
-      <w:hyperlink r:id="rId58">
+      <w:hyperlink r:id="rId59">
         <w:r>
           <w:rPr>
             <w:rStyle w:val="Hyperlink"/>
@@ -1815,7 +2357,7 @@
       <w:r>
         <w:t xml:space="preserve"> </w:t>
       </w:r>
-      <w:hyperlink r:id="rId59">
+      <w:hyperlink r:id="rId60">
         <w:r>
           <w:rPr>
             <w:rStyle w:val="Hyperlink"/>
@@ -2116,11 +2658,11 @@
       <w:pPr>
         <w:pStyle w:val="Heading3"/>
       </w:pPr>
-      <w:bookmarkStart w:id="60" w:name="lawyers-for-the-talent"/>
+      <w:bookmarkStart w:id="61" w:name="lawyers-for-the-talent"/>
       <w:r>
         <w:t xml:space="preserve">Lawyers For The Talent</w:t>
       </w:r>
-      <w:bookmarkEnd w:id="60"/>
+      <w:bookmarkEnd w:id="61"/>
     </w:p>
     <w:p>
       <w:pPr>
@@ -2133,7 +2675,7 @@
         <w:t xml:space="preserve"> </w:t>
       </w:r>
       <w:r>
-        <w:t xml:space="preserve">because, like agents and managers, they are paid on commission,</w:t>
+        <w:t xml:space="preserve">because, like agents and managers, they are often paid on commission,</w:t>
       </w:r>
       <w:r>
         <w:t xml:space="preserve"> </w:t>
@@ -2188,7 +2730,7 @@
       <w:r>
         <w:t xml:space="preserve"> </w:t>
       </w:r>
-      <w:hyperlink r:id="rId61">
+      <w:hyperlink r:id="rId62">
         <w:r>
           <w:rPr>
             <w:rStyle w:val="Hyperlink"/>
@@ -2274,7 +2816,7 @@
         <w:t xml:space="preserve"> </w:t>
       </w:r>
       <w:r>
-        <w:t xml:space="preserve">or they may be called in only after to</w:t>
+        <w:t xml:space="preserve">or they may be called in only afterwards to</w:t>
       </w:r>
       <w:r>
         <w:t xml:space="preserve"> </w:t>
@@ -2364,7 +2906,7 @@
       <w:pPr>
         <w:pStyle w:val="BlockText"/>
       </w:pPr>
-      <w:hyperlink r:id="rId54">
+      <w:hyperlink r:id="rId55">
         <w:r>
           <w:rPr>
             <w:rStyle w:val="Hyperlink"/>
@@ -2380,11 +2922,11 @@
       <w:pPr>
         <w:pStyle w:val="Heading4"/>
       </w:pPr>
-      <w:bookmarkStart w:id="62" w:name="power-lawyers"/>
+      <w:bookmarkStart w:id="63" w:name="power-lawyers"/>
       <w:r>
         <w:t xml:space="preserve">Power Lawyers</w:t>
       </w:r>
-      <w:bookmarkEnd w:id="62"/>
+      <w:bookmarkEnd w:id="63"/>
     </w:p>
     <w:p>
       <w:pPr>
@@ -2396,12 +2938,12 @@
       <w:r>
         <w:t xml:space="preserve"> </w:t>
       </w:r>
-      <w:hyperlink r:id="rId63">
+      <w:hyperlink r:id="rId56">
         <w:r>
           <w:rPr>
             <w:rStyle w:val="Hyperlink"/>
           </w:rPr>
-          <w:t xml:space="preserve">The Hollywood Reporter’s Power Lawyers 2017: The Talent Lawyers</w:t>
+          <w:t xml:space="preserve">The Hollywood Reporter’s Power Lawyers 2018: The Talent Lawyers</w:t>
         </w:r>
       </w:hyperlink>
       <w:r>
@@ -2418,7 +2960,7 @@
           <w:rPr>
             <w:rStyle w:val="Hyperlink"/>
           </w:rPr>
-          <w:t xml:space="preserve">Power Lawyers 2015: Hollywood’s Top 100 Attorneys Revealed</w:t>
+          <w:t xml:space="preserve">Power Lawyers 2017: Hollywood’s Top 100 Attorneys Revealed</w:t>
         </w:r>
       </w:hyperlink>
       <w:r>
@@ -2445,9 +2987,8 @@
     </w:p>
     <w:p>
       <w:pPr>
-        <w:pStyle w:val="Compact"/>
         <w:numPr>
-          <w:numId w:val="1006"/>
+          <w:numId w:val="1005"/>
           <w:ilvl w:val="0"/>
         </w:numPr>
       </w:pPr>
@@ -2480,9 +3021,8 @@
     </w:p>
     <w:p>
       <w:pPr>
-        <w:pStyle w:val="Compact"/>
         <w:numPr>
-          <w:numId w:val="1006"/>
+          <w:numId w:val="1005"/>
           <w:ilvl w:val="0"/>
         </w:numPr>
       </w:pPr>
@@ -2501,9 +3041,8 @@
     </w:p>
     <w:p>
       <w:pPr>
-        <w:pStyle w:val="Compact"/>
         <w:numPr>
-          <w:numId w:val="1006"/>
+          <w:numId w:val="1005"/>
           <w:ilvl w:val="0"/>
         </w:numPr>
       </w:pPr>
@@ -2521,9 +3060,8 @@
     </w:p>
     <w:p>
       <w:pPr>
-        <w:pStyle w:val="Compact"/>
         <w:numPr>
-          <w:numId w:val="1006"/>
+          <w:numId w:val="1005"/>
           <w:ilvl w:val="0"/>
         </w:numPr>
       </w:pPr>
@@ -2541,9 +3079,8 @@
     </w:p>
     <w:p>
       <w:pPr>
-        <w:pStyle w:val="Compact"/>
         <w:numPr>
-          <w:numId w:val="1006"/>
+          <w:numId w:val="1005"/>
           <w:ilvl w:val="0"/>
         </w:numPr>
       </w:pPr>
@@ -2556,7 +3093,7 @@
         </w:r>
       </w:hyperlink>
       <w:r>
-        <w:t xml:space="preserve">. The near-equivalent to IMDB in the music world is Like IMDB it lists credits, albums, and songs of all musicians. But to my knowledge there is no</w:t>
+        <w:t xml:space="preserve">. The near-equivalent to IMDB in the music world. Like IMDB it lists credits, albums, and songs of all musicians. But to my knowledge there is no</w:t>
       </w:r>
       <w:r>
         <w:t xml:space="preserve"> </w:t>
@@ -2601,10 +3138,9 @@
     </w:p>
     <w:p>
       <w:pPr>
-        <w:pStyle w:val="Compact"/>
         <w:numPr>
-          <w:numId w:val="1007"/>
-          <w:ilvl w:val="1"/>
+          <w:numId w:val="1005"/>
+          <w:ilvl w:val="0"/>
         </w:numPr>
       </w:pPr>
       <w:hyperlink r:id="rId73">
@@ -2618,10 +3154,9 @@
     </w:p>
     <w:p>
       <w:pPr>
-        <w:pStyle w:val="Compact"/>
         <w:numPr>
-          <w:numId w:val="1007"/>
-          <w:ilvl w:val="1"/>
+          <w:numId w:val="1005"/>
+          <w:ilvl w:val="0"/>
         </w:numPr>
       </w:pPr>
       <w:hyperlink r:id="rId74">
@@ -2658,114 +3193,39 @@
       </w:r>
     </w:p>
   </w:footnote>
+  <w:footnote w:id="23">
+    <w:p>
+      <w:pPr>
+        <w:pStyle w:val="FootnoteText"/>
+      </w:pPr>
+      <w:r>
+        <w:rPr>
+          <w:rStyle w:val="FootnoteReference"/>
+        </w:rPr>
+        <w:footnoteRef/>
+      </w:r>
+      <w:r>
+        <w:t xml:space="preserve"> </w:t>
+      </w:r>
+      <w:r>
+        <w:rPr>
+          <w:i/>
+        </w:rPr>
+        <w:t xml:space="preserve">Entertainment, Media, and the Law: Text, Cases, and Problems,</w:t>
+      </w:r>
+      <w:r>
+        <w:t xml:space="preserve"> </w:t>
+      </w:r>
+      <w:r>
+        <w:t xml:space="preserve">5th Edition, by Paul C. Weiler, Gary Myers &amp; William W. Berry III.</w:t>
+      </w:r>
+    </w:p>
+  </w:footnote>
 </w:footnotes>
 </file>
 
 <file path=word/numbering.xml><?xml version="1.0" encoding="utf-8"?>
 <w:numbering xmlns:w="http://schemas.openxmlformats.org/wordprocessingml/2006/main">
-  <w:abstractNum w:abstractNumId="990">
-    <w:nsid w:val="170cd2de"/>
-    <w:multiLevelType w:val="multilevel"/>
-    <w:lvl w:ilvl="0">
-      <w:numFmt w:val="bullet"/>
-      <w:lvlText w:val=" "/>
-      <w:lvlJc w:val="left"/>
-      <w:pPr>
-        <w:tabs>
-          <w:tab w:val="num" w:pos="0"/>
-        </w:tabs>
-        <w:ind w:left="480" w:hanging="480"/>
-      </w:pPr>
-    </w:lvl>
-    <w:lvl w:ilvl="1">
-      <w:numFmt w:val="bullet"/>
-      <w:lvlText w:val=" "/>
-      <w:lvlJc w:val="left"/>
-      <w:pPr>
-        <w:tabs>
-          <w:tab w:val="num" w:pos="720"/>
-        </w:tabs>
-        <w:ind w:left="1200" w:hanging="480"/>
-      </w:pPr>
-    </w:lvl>
-    <w:lvl w:ilvl="2">
-      <w:numFmt w:val="bullet"/>
-      <w:lvlText w:val=" "/>
-      <w:lvlJc w:val="left"/>
-      <w:pPr>
-        <w:tabs>
-          <w:tab w:val="num" w:pos="1440"/>
-        </w:tabs>
-        <w:ind w:left="1920" w:hanging="480"/>
-      </w:pPr>
-    </w:lvl>
-    <w:lvl w:ilvl="3">
-      <w:numFmt w:val="bullet"/>
-      <w:lvlText w:val=" "/>
-      <w:lvlJc w:val="left"/>
-      <w:pPr>
-        <w:tabs>
-          <w:tab w:val="num" w:pos="2160"/>
-        </w:tabs>
-        <w:ind w:left="2640" w:hanging="480"/>
-      </w:pPr>
-    </w:lvl>
-    <w:lvl w:ilvl="4">
-      <w:numFmt w:val="bullet"/>
-      <w:lvlText w:val=" "/>
-      <w:lvlJc w:val="left"/>
-      <w:pPr>
-        <w:tabs>
-          <w:tab w:val="num" w:pos="2880"/>
-        </w:tabs>
-        <w:ind w:left="3360" w:hanging="480"/>
-      </w:pPr>
-    </w:lvl>
-    <w:lvl w:ilvl="5">
-      <w:numFmt w:val="bullet"/>
-      <w:lvlText w:val=" "/>
-      <w:lvlJc w:val="left"/>
-      <w:pPr>
-        <w:tabs>
-          <w:tab w:val="num" w:pos="3600"/>
-        </w:tabs>
-        <w:ind w:left="4080" w:hanging="480"/>
-      </w:pPr>
-    </w:lvl>
-    <w:lvl w:ilvl="6">
-      <w:numFmt w:val="bullet"/>
-      <w:lvlText w:val=" "/>
-      <w:lvlJc w:val="left"/>
-      <w:pPr>
-        <w:tabs>
-          <w:tab w:val="num" w:pos="4320"/>
-        </w:tabs>
-        <w:ind w:left="4800" w:hanging="480"/>
-      </w:pPr>
-    </w:lvl>
-    <w:lvl w:ilvl="7">
-      <w:numFmt w:val="bullet"/>
-      <w:lvlText w:val=" "/>
-      <w:lvlJc w:val="left"/>
-      <w:pPr>
-        <w:tabs>
-          <w:tab w:val="num" w:pos="5040"/>
-        </w:tabs>
-        <w:ind w:left="5520" w:hanging="480"/>
-      </w:pPr>
-    </w:lvl>
-    <w:lvl w:ilvl="8">
-      <w:numFmt w:val="bullet"/>
-      <w:lvlText w:val=" "/>
-      <w:lvlJc w:val="left"/>
-      <w:pPr>
-        <w:tabs>
-          <w:tab w:val="num" w:pos="5760"/>
-        </w:tabs>
-        <w:ind w:left="6240" w:hanging="480"/>
-      </w:pPr>
-    </w:lvl>
-  </w:abstractNum>
   <w:abstractNum w:abstractNumId="990">
     <w:nsid w:val="2c1ae401"/>
     <w:multiLevelType w:val="multilevel"/>
@@ -2972,9 +3432,6 @@
       </w:pPr>
     </w:lvl>
   </w:abstractNum>
-  <w:num w:numId="1000">
-    <w:abstractNumId w:val="990"/>
-  </w:num>
   <w:num w:numId="1000">
     <w:abstractNumId w:val="990"/>
   </w:num>
@@ -2991,12 +3448,6 @@
     <w:abstractNumId w:val="991"/>
   </w:num>
   <w:num w:numId="1005">
-    <w:abstractNumId w:val="991"/>
-  </w:num>
-  <w:num w:numId="1006">
-    <w:abstractNumId w:val="991"/>
-  </w:num>
-  <w:num w:numId="1007">
     <w:abstractNumId w:val="991"/>
   </w:num>
 </w:numbering>

</xml_diff>